<commit_message>
Draft 1 manuscript complete
</commit_message>
<xml_diff>
--- a/WASeal/Doc/20201210_ECOLOGY.docx
+++ b/WASeal/Doc/20201210_ECOLOGY.docx
@@ -3912,7 +3912,7 @@
         <w:rPr>
           <w:rFonts w:ascii="Times New Roman" w:eastAsia="Times New Roman" w:hAnsi="Times New Roman" w:cs="Times New Roman"/>
         </w:rPr>
-        <w:t xml:space="preserve">Primary producers with utilize C4 photosynthesis pathways such as </w:t>
+        <w:t xml:space="preserve">Primary producers utilize C4 photosynthesis pathways such as </w:t>
       </w:r>
       <w:r>
         <w:rPr>
@@ -3944,6 +3944,12 @@
           <w:rFonts w:ascii="Times New Roman" w:eastAsia="Times New Roman" w:hAnsi="Times New Roman" w:cs="Times New Roman"/>
         </w:rPr>
         <w:t xml:space="preserve">Xu et al. 2012) </w:t>
+      </w:r>
+      <w:r>
+        <w:rPr>
+          <w:rFonts w:ascii="Times New Roman" w:eastAsia="Times New Roman" w:hAnsi="Times New Roman" w:cs="Times New Roman"/>
+        </w:rPr>
+        <w:t xml:space="preserve">and </w:t>
       </w:r>
       <w:r>
         <w:rPr>
@@ -5791,458 +5797,32 @@
         <w:rPr>
           <w:rFonts w:ascii="Times New Roman" w:eastAsia="Times New Roman" w:hAnsi="Times New Roman" w:cs="Times New Roman"/>
         </w:rPr>
-        <w:t xml:space="preserve">Only a subset of the samples included sex and length metadata and therefore separate length and sex specific analysis were fit to the data. Two standard linear models (equation 3) with an interaction effect between trophic amino acid as a factor and 1) sex as a factor and 2) length as a continuous covariate were fit to both Salish Sea and coastal WA to test whether trophic position varies with length and sex, and whether these trends are consistent between amino acids. </w:t>
-      </w:r>
-    </w:p>
-    <w:p>
-      <w:pPr>
-        <w:spacing w:line="480" w:lineRule="auto"/>
-        <w:rPr>
-          <w:rFonts w:ascii="Times New Roman" w:eastAsia="Times New Roman" w:hAnsi="Times New Roman" w:cs="Times New Roman"/>
-          <w:i/>
-          <w:iCs/>
-        </w:rPr>
-      </w:pPr>
-      <w:r>
-        <w:rPr>
-          <w:rFonts w:ascii="Times New Roman" w:eastAsia="Times New Roman" w:hAnsi="Times New Roman" w:cs="Times New Roman"/>
-          <w:i/>
-          <w:iCs/>
+        <w:t>Only a subset of the samples included sex and length metadata and therefore separate length and sex specific analys</w:t>
+      </w:r>
+      <w:r>
+        <w:rPr>
+          <w:rFonts w:ascii="Times New Roman" w:eastAsia="Times New Roman" w:hAnsi="Times New Roman" w:cs="Times New Roman"/>
+        </w:rPr>
+        <w:t>e</w:t>
+      </w:r>
+      <w:r>
+        <w:rPr>
+          <w:rFonts w:ascii="Times New Roman" w:eastAsia="Times New Roman" w:hAnsi="Times New Roman" w:cs="Times New Roman"/>
+        </w:rPr>
+        <w:t xml:space="preserve">s were fit to the data. Two standard linear models (equation 3) with an interaction effect between trophic amino acid as a factor and 1) sex as a factor and 2) length as a continuous covariate were fit to both Salish Sea and coastal WA to test whether trophic position varies with </w:t>
+      </w:r>
+      <w:r>
+        <w:rPr>
+          <w:rFonts w:ascii="Times New Roman" w:eastAsia="Times New Roman" w:hAnsi="Times New Roman" w:cs="Times New Roman"/>
         </w:rPr>
         <w:lastRenderedPageBreak/>
-        <w:t>Quantifying</w:t>
-      </w:r>
-      <w:r>
-        <w:rPr>
-          <w:rFonts w:ascii="Times New Roman" w:eastAsia="Times New Roman" w:hAnsi="Times New Roman" w:cs="Times New Roman"/>
-          <w:i/>
-          <w:iCs/>
-        </w:rPr>
-        <w:t xml:space="preserve"> bottom-up drivers of foraging </w:t>
-      </w:r>
-    </w:p>
-    <w:p>
-      <w:pPr>
-        <w:spacing w:line="480" w:lineRule="auto"/>
-        <w:rPr>
-          <w:rFonts w:ascii="Times New Roman" w:eastAsia="Times New Roman" w:hAnsi="Times New Roman" w:cs="Times New Roman"/>
-        </w:rPr>
-      </w:pPr>
-      <w:r>
-        <w:rPr>
-          <w:rFonts w:ascii="Times New Roman" w:eastAsia="Times New Roman" w:hAnsi="Times New Roman" w:cs="Times New Roman"/>
-        </w:rPr>
-        <w:tab/>
-        <w:t xml:space="preserve">We were interested in three categories of bottom-up drivers of harbor seal trophic ecology: ocean condition, productivity, and prey availability. </w:t>
-      </w:r>
-      <w:r>
-        <w:rPr>
-          <w:rFonts w:ascii="Times New Roman" w:eastAsia="Times New Roman" w:hAnsi="Times New Roman" w:cs="Times New Roman"/>
-        </w:rPr>
-        <w:t>Therefore, p</w:t>
-      </w:r>
-      <w:r>
-        <w:rPr>
-          <w:rFonts w:ascii="Times New Roman" w:eastAsia="Times New Roman" w:hAnsi="Times New Roman" w:cs="Times New Roman"/>
-        </w:rPr>
-        <w:t xml:space="preserve">otential </w:t>
-      </w:r>
-      <w:r>
-        <w:rPr>
-          <w:rFonts w:ascii="Times New Roman" w:eastAsia="Times New Roman" w:hAnsi="Times New Roman" w:cs="Times New Roman"/>
-        </w:rPr>
-        <w:t xml:space="preserve">explanatory variables of harbor seal trophic position encompassed a range of environmental and ecological </w:t>
-      </w:r>
-      <w:r>
-        <w:rPr>
-          <w:rFonts w:ascii="Times New Roman" w:eastAsia="Times New Roman" w:hAnsi="Times New Roman" w:cs="Times New Roman"/>
-        </w:rPr>
-        <w:t>time series</w:t>
-      </w:r>
-      <w:r>
-        <w:rPr>
-          <w:rFonts w:ascii="Times New Roman" w:eastAsia="Times New Roman" w:hAnsi="Times New Roman" w:cs="Times New Roman"/>
-        </w:rPr>
-        <w:t xml:space="preserve"> (</w:t>
-      </w:r>
-      <w:r>
-        <w:rPr>
-          <w:rFonts w:ascii="Times New Roman" w:eastAsia="Times New Roman" w:hAnsi="Times New Roman" w:cs="Times New Roman"/>
-        </w:rPr>
-        <w:t>Table 2</w:t>
-      </w:r>
-      <w:r>
-        <w:rPr>
-          <w:rFonts w:ascii="Times New Roman" w:eastAsia="Times New Roman" w:hAnsi="Times New Roman" w:cs="Times New Roman"/>
-        </w:rPr>
-        <w:t xml:space="preserve">). </w:t>
-      </w:r>
-      <w:r>
-        <w:rPr>
-          <w:rFonts w:ascii="Times New Roman" w:eastAsia="Times New Roman" w:hAnsi="Times New Roman" w:cs="Times New Roman"/>
-        </w:rPr>
-        <w:t>A total of 15 e</w:t>
-      </w:r>
-      <w:r>
-        <w:rPr>
-          <w:rFonts w:ascii="Times New Roman" w:eastAsia="Times New Roman" w:hAnsi="Times New Roman" w:cs="Times New Roman"/>
-        </w:rPr>
-        <w:t>xplanatory variables were selected based on the length</w:t>
-      </w:r>
-      <w:r>
-        <w:rPr>
-          <w:rFonts w:ascii="Times New Roman" w:eastAsia="Times New Roman" w:hAnsi="Times New Roman" w:cs="Times New Roman"/>
-        </w:rPr>
-        <w:t xml:space="preserve"> of the time series</w:t>
-      </w:r>
-      <w:r>
-        <w:rPr>
-          <w:rFonts w:ascii="Times New Roman" w:eastAsia="Times New Roman" w:hAnsi="Times New Roman" w:cs="Times New Roman"/>
-        </w:rPr>
-        <w:t xml:space="preserve"> and</w:t>
-      </w:r>
-      <w:r>
-        <w:rPr>
-          <w:rFonts w:ascii="Times New Roman" w:eastAsia="Times New Roman" w:hAnsi="Times New Roman" w:cs="Times New Roman"/>
-        </w:rPr>
-        <w:t xml:space="preserve"> evidence of ecological importance in the region</w:t>
-      </w:r>
-      <w:r>
-        <w:rPr>
-          <w:rFonts w:ascii="Times New Roman" w:eastAsia="Times New Roman" w:hAnsi="Times New Roman" w:cs="Times New Roman"/>
-        </w:rPr>
-        <w:t>; selected time series</w:t>
-      </w:r>
-      <w:r>
-        <w:rPr>
-          <w:rFonts w:ascii="Times New Roman" w:eastAsia="Times New Roman" w:hAnsi="Times New Roman" w:cs="Times New Roman"/>
-        </w:rPr>
-        <w:t xml:space="preserve"> were divided </w:t>
-      </w:r>
-      <w:r>
-        <w:rPr>
-          <w:rFonts w:ascii="Times New Roman" w:eastAsia="Times New Roman" w:hAnsi="Times New Roman" w:cs="Times New Roman"/>
-          <w:i/>
-          <w:iCs/>
-        </w:rPr>
-        <w:t xml:space="preserve">a </w:t>
-      </w:r>
-      <w:r>
-        <w:rPr>
-          <w:rFonts w:ascii="Times New Roman" w:eastAsia="Times New Roman" w:hAnsi="Times New Roman" w:cs="Times New Roman"/>
-          <w:i/>
-          <w:iCs/>
-        </w:rPr>
-        <w:t>priori</w:t>
-      </w:r>
-      <w:r>
-        <w:rPr>
-          <w:rFonts w:ascii="Times New Roman" w:eastAsia="Times New Roman" w:hAnsi="Times New Roman" w:cs="Times New Roman"/>
-          <w:i/>
-          <w:iCs/>
-        </w:rPr>
-        <w:t xml:space="preserve"> </w:t>
-      </w:r>
-      <w:r>
-        <w:rPr>
-          <w:rFonts w:ascii="Times New Roman" w:eastAsia="Times New Roman" w:hAnsi="Times New Roman" w:cs="Times New Roman"/>
-        </w:rPr>
-        <w:t>into each of the three categories of interest</w:t>
-      </w:r>
-      <w:r>
-        <w:rPr>
-          <w:rFonts w:ascii="Times New Roman" w:eastAsia="Times New Roman" w:hAnsi="Times New Roman" w:cs="Times New Roman"/>
-        </w:rPr>
-        <w:t>, ocean condition, productivity and prey availability</w:t>
-      </w:r>
-      <w:r>
-        <w:rPr>
-          <w:rFonts w:ascii="Times New Roman" w:eastAsia="Times New Roman" w:hAnsi="Times New Roman" w:cs="Times New Roman"/>
-        </w:rPr>
-        <w:t xml:space="preserve">. </w:t>
-      </w:r>
-      <w:r>
-        <w:rPr>
-          <w:rFonts w:ascii="Times New Roman" w:eastAsia="Times New Roman" w:hAnsi="Times New Roman" w:cs="Times New Roman"/>
-        </w:rPr>
-        <w:t>All time</w:t>
-      </w:r>
-      <w:r>
-        <w:rPr>
-          <w:rFonts w:ascii="Times New Roman" w:eastAsia="Times New Roman" w:hAnsi="Times New Roman" w:cs="Times New Roman"/>
-        </w:rPr>
-        <w:t xml:space="preserve"> series were standardized around a mean of 0 and standard deviation of 1.</w:t>
-      </w:r>
-      <w:r>
-        <w:rPr>
-          <w:rFonts w:ascii="Times New Roman" w:eastAsia="Times New Roman" w:hAnsi="Times New Roman" w:cs="Times New Roman"/>
-        </w:rPr>
-        <w:t xml:space="preserve"> For each bottom-up driver category, a series of candidate models were fit to the data including all possible combinations of covariates</w:t>
-      </w:r>
-      <w:r>
-        <w:rPr>
-          <w:rFonts w:ascii="Times New Roman" w:eastAsia="Times New Roman" w:hAnsi="Times New Roman" w:cs="Times New Roman"/>
-        </w:rPr>
-        <w:t xml:space="preserve">; a null model and location only model </w:t>
-      </w:r>
-      <w:proofErr w:type="gramStart"/>
-      <w:r>
-        <w:rPr>
-          <w:rFonts w:ascii="Times New Roman" w:eastAsia="Times New Roman" w:hAnsi="Times New Roman" w:cs="Times New Roman"/>
-        </w:rPr>
-        <w:t>were</w:t>
-      </w:r>
-      <w:proofErr w:type="gramEnd"/>
-      <w:r>
-        <w:rPr>
-          <w:rFonts w:ascii="Times New Roman" w:eastAsia="Times New Roman" w:hAnsi="Times New Roman" w:cs="Times New Roman"/>
-        </w:rPr>
-        <w:t xml:space="preserve"> also included</w:t>
-      </w:r>
-      <w:r>
-        <w:rPr>
-          <w:rFonts w:ascii="Times New Roman" w:eastAsia="Times New Roman" w:hAnsi="Times New Roman" w:cs="Times New Roman"/>
-        </w:rPr>
-        <w:t xml:space="preserve">. </w:t>
-      </w:r>
-      <w:r>
-        <w:rPr>
-          <w:rFonts w:ascii="Times New Roman" w:eastAsia="Times New Roman" w:hAnsi="Times New Roman" w:cs="Times New Roman"/>
-        </w:rPr>
-        <w:t>L</w:t>
-      </w:r>
-      <w:r>
-        <w:rPr>
-          <w:rFonts w:ascii="Times New Roman" w:eastAsia="Times New Roman" w:hAnsi="Times New Roman" w:cs="Times New Roman"/>
-        </w:rPr>
-        <w:t xml:space="preserve">ocation (Salish Sea or coastal Washington) was included </w:t>
-      </w:r>
-      <w:r>
-        <w:rPr>
-          <w:rFonts w:ascii="Times New Roman" w:eastAsia="Times New Roman" w:hAnsi="Times New Roman" w:cs="Times New Roman"/>
-        </w:rPr>
-        <w:t xml:space="preserve">as a factor </w:t>
-      </w:r>
-      <w:r>
-        <w:rPr>
-          <w:rFonts w:ascii="Times New Roman" w:eastAsia="Times New Roman" w:hAnsi="Times New Roman" w:cs="Times New Roman"/>
-        </w:rPr>
-        <w:t xml:space="preserve">in </w:t>
-      </w:r>
-      <w:r>
-        <w:rPr>
-          <w:rFonts w:ascii="Times New Roman" w:eastAsia="Times New Roman" w:hAnsi="Times New Roman" w:cs="Times New Roman"/>
-        </w:rPr>
-        <w:t xml:space="preserve">all </w:t>
-      </w:r>
-      <w:r>
-        <w:rPr>
-          <w:rFonts w:ascii="Times New Roman" w:eastAsia="Times New Roman" w:hAnsi="Times New Roman" w:cs="Times New Roman"/>
-        </w:rPr>
-        <w:t xml:space="preserve">candidate </w:t>
-      </w:r>
-      <w:r>
-        <w:rPr>
-          <w:rFonts w:ascii="Times New Roman" w:eastAsia="Times New Roman" w:hAnsi="Times New Roman" w:cs="Times New Roman"/>
-        </w:rPr>
-        <w:t>models</w:t>
-      </w:r>
-      <w:r>
-        <w:rPr>
-          <w:rFonts w:ascii="Times New Roman" w:eastAsia="Times New Roman" w:hAnsi="Times New Roman" w:cs="Times New Roman"/>
-        </w:rPr>
-        <w:t xml:space="preserve"> except the null model</w:t>
-      </w:r>
-      <w:r>
-        <w:rPr>
-          <w:rFonts w:ascii="Times New Roman" w:eastAsia="Times New Roman" w:hAnsi="Times New Roman" w:cs="Times New Roman"/>
-        </w:rPr>
-        <w:t xml:space="preserve">. </w:t>
-      </w:r>
-      <w:r>
-        <w:rPr>
-          <w:rFonts w:ascii="Times New Roman" w:eastAsia="Times New Roman" w:hAnsi="Times New Roman" w:cs="Times New Roman"/>
-        </w:rPr>
-        <w:t>Due to the known relationship between Pacific hake and Pacific herring (hake prey on herring citation?), an interaction effect between hake and herring was also included in all models that contained both hake and herring time series.</w:t>
-      </w:r>
-      <w:r>
-        <w:rPr>
-          <w:rFonts w:ascii="Times New Roman" w:eastAsia="Times New Roman" w:hAnsi="Times New Roman" w:cs="Times New Roman"/>
-        </w:rPr>
-        <w:t xml:space="preserve"> Similarly, due to </w:t>
-      </w:r>
-      <w:proofErr w:type="spellStart"/>
-      <w:r>
-        <w:rPr>
-          <w:rFonts w:ascii="Times New Roman" w:eastAsia="Times New Roman" w:hAnsi="Times New Roman" w:cs="Times New Roman"/>
-        </w:rPr>
-        <w:t>th</w:t>
-      </w:r>
-      <w:proofErr w:type="spellEnd"/>
-      <w:r>
-        <w:rPr>
-          <w:rFonts w:ascii="Times New Roman" w:eastAsia="Times New Roman" w:hAnsi="Times New Roman" w:cs="Times New Roman"/>
-        </w:rPr>
-        <w:t xml:space="preserve"> e correlation between the multivariate ENSO index (MEI) and Pacific Decadal Oscillation (PDO) only one of these covariates were included in each model.</w:t>
-      </w:r>
-      <w:r>
-        <w:rPr>
-          <w:rFonts w:ascii="Times New Roman" w:eastAsia="Times New Roman" w:hAnsi="Times New Roman" w:cs="Times New Roman"/>
-        </w:rPr>
-        <w:t xml:space="preserve"> </w:t>
-      </w:r>
-      <w:r>
-        <w:rPr>
-          <w:rFonts w:ascii="Times New Roman" w:eastAsia="Times New Roman" w:hAnsi="Times New Roman" w:cs="Times New Roman"/>
-        </w:rPr>
-        <w:t xml:space="preserve">Inclusion of times series in the model with the most support is indicative of ecological parameters that alter harbor seal foraging ecology. Additionally, magnitude and sign of the coefficients for included covariates </w:t>
-      </w:r>
-      <w:r>
-        <w:rPr>
-          <w:rFonts w:ascii="Times New Roman" w:eastAsia="Times New Roman" w:hAnsi="Times New Roman" w:cs="Times New Roman"/>
-        </w:rPr>
-        <w:t xml:space="preserve">can be interpreted as the degree of prey switching either between species or life stages of species, induced by a given covariate. </w:t>
-      </w:r>
-    </w:p>
-    <w:p>
-      <w:pPr>
-        <w:spacing w:line="480" w:lineRule="auto"/>
-        <w:rPr>
-          <w:rFonts w:ascii="Times New Roman" w:eastAsia="Times New Roman" w:hAnsi="Times New Roman" w:cs="Times New Roman"/>
-        </w:rPr>
-      </w:pPr>
-      <w:r>
-        <w:rPr>
-          <w:rFonts w:ascii="Times New Roman" w:eastAsia="Times New Roman" w:hAnsi="Times New Roman" w:cs="Times New Roman"/>
-        </w:rPr>
-        <w:tab/>
-        <w:t xml:space="preserve">To identify the most important explanatory variables of </w:t>
-      </w:r>
-      <w:r>
-        <w:rPr>
-          <w:rFonts w:ascii="Times New Roman" w:eastAsia="Times New Roman" w:hAnsi="Times New Roman" w:cs="Times New Roman"/>
-        </w:rPr>
-        <w:t xml:space="preserve">ocean condition and prey availability on </w:t>
-      </w:r>
-      <w:r>
-        <w:rPr>
-          <w:rFonts w:ascii="Times New Roman" w:eastAsia="Times New Roman" w:hAnsi="Times New Roman" w:cs="Times New Roman"/>
-        </w:rPr>
-        <w:t xml:space="preserve">harbor seal trophic ecology, </w:t>
-      </w:r>
-      <w:r>
-        <w:rPr>
-          <w:rFonts w:ascii="Times New Roman" w:eastAsia="Times New Roman" w:hAnsi="Times New Roman" w:cs="Times New Roman"/>
-        </w:rPr>
-        <w:t>two</w:t>
-      </w:r>
-      <w:r>
-        <w:rPr>
-          <w:rFonts w:ascii="Times New Roman" w:eastAsia="Times New Roman" w:hAnsi="Times New Roman" w:cs="Times New Roman"/>
-        </w:rPr>
-        <w:t xml:space="preserve"> sets of</w:t>
-      </w:r>
-      <w:r>
-        <w:rPr>
-          <w:rFonts w:ascii="Times New Roman" w:eastAsia="Times New Roman" w:hAnsi="Times New Roman" w:cs="Times New Roman"/>
-        </w:rPr>
-        <w:t xml:space="preserve"> candidate models</w:t>
-      </w:r>
-      <w:r>
-        <w:rPr>
-          <w:rFonts w:ascii="Times New Roman" w:eastAsia="Times New Roman" w:hAnsi="Times New Roman" w:cs="Times New Roman"/>
-        </w:rPr>
-        <w:t xml:space="preserve"> (</w:t>
-      </w:r>
-      <w:r>
-        <w:rPr>
-          <w:rFonts w:ascii="Times New Roman" w:eastAsia="Times New Roman" w:hAnsi="Times New Roman" w:cs="Times New Roman"/>
-          <w:i/>
-          <w:iCs/>
-        </w:rPr>
-        <w:t>Supplement</w:t>
-      </w:r>
-      <w:r>
-        <w:rPr>
-          <w:rFonts w:ascii="Times New Roman" w:eastAsia="Times New Roman" w:hAnsi="Times New Roman" w:cs="Times New Roman"/>
-        </w:rPr>
-        <w:t>)</w:t>
-      </w:r>
-      <w:r>
-        <w:rPr>
-          <w:rFonts w:ascii="Times New Roman" w:eastAsia="Times New Roman" w:hAnsi="Times New Roman" w:cs="Times New Roman"/>
-        </w:rPr>
-        <w:t xml:space="preserve"> were fit using a multi amino acid </w:t>
-      </w:r>
-      <w:r>
-        <w:rPr>
-          <w:rFonts w:ascii="Times New Roman" w:eastAsia="Times New Roman" w:hAnsi="Times New Roman" w:cs="Times New Roman"/>
-        </w:rPr>
-        <w:t xml:space="preserve">(glutamic acid, alanine, proline, valine) </w:t>
-      </w:r>
-      <w:r>
-        <w:rPr>
-          <w:rFonts w:ascii="Times New Roman" w:eastAsia="Times New Roman" w:hAnsi="Times New Roman" w:cs="Times New Roman"/>
-        </w:rPr>
-        <w:t>hierarchical model</w:t>
-      </w:r>
-      <w:r>
-        <w:rPr>
-          <w:rFonts w:ascii="Times New Roman" w:eastAsia="Times New Roman" w:hAnsi="Times New Roman" w:cs="Times New Roman"/>
-        </w:rPr>
-        <w:t>.</w:t>
-      </w:r>
-      <w:r>
-        <w:rPr>
-          <w:rFonts w:ascii="Times New Roman" w:eastAsia="Times New Roman" w:hAnsi="Times New Roman" w:cs="Times New Roman"/>
-        </w:rPr>
-        <w:t xml:space="preserve"> The best </w:t>
-      </w:r>
-      <w:r>
-        <w:rPr>
-          <w:rFonts w:ascii="Times New Roman" w:eastAsia="Times New Roman" w:hAnsi="Times New Roman" w:cs="Times New Roman"/>
-        </w:rPr>
-        <w:lastRenderedPageBreak/>
-        <w:t>model for both of these approaches was selected using Akaike information criterion with a correction for small sample size (</w:t>
-      </w:r>
-      <w:proofErr w:type="spellStart"/>
-      <w:r>
-        <w:rPr>
-          <w:rFonts w:ascii="Times New Roman" w:eastAsia="Times New Roman" w:hAnsi="Times New Roman" w:cs="Times New Roman"/>
-        </w:rPr>
-        <w:t>AIC</w:t>
-      </w:r>
-      <w:r>
-        <w:rPr>
-          <w:rFonts w:ascii="Times New Roman" w:eastAsia="Times New Roman" w:hAnsi="Times New Roman" w:cs="Times New Roman"/>
-          <w:vertAlign w:val="subscript"/>
-        </w:rPr>
-        <w:t>c</w:t>
-      </w:r>
-      <w:proofErr w:type="spellEnd"/>
-      <w:r>
-        <w:rPr>
-          <w:rFonts w:ascii="Times New Roman" w:eastAsia="Times New Roman" w:hAnsi="Times New Roman" w:cs="Times New Roman"/>
-        </w:rPr>
-        <w:t xml:space="preserve">). </w:t>
-      </w:r>
-      <w:r>
-        <w:rPr>
-          <w:rFonts w:ascii="Times New Roman" w:eastAsia="Times New Roman" w:hAnsi="Times New Roman" w:cs="Times New Roman"/>
-        </w:rPr>
-        <w:t xml:space="preserve"> </w:t>
-      </w:r>
-      <w:r>
-        <w:rPr>
-          <w:rFonts w:ascii="Times New Roman" w:eastAsia="Times New Roman" w:hAnsi="Times New Roman" w:cs="Times New Roman"/>
-        </w:rPr>
-        <w:t>The standard linear model took</w:t>
-      </w:r>
-      <w:r>
-        <w:rPr>
-          <w:rFonts w:ascii="Times New Roman" w:eastAsia="Times New Roman" w:hAnsi="Times New Roman" w:cs="Times New Roman"/>
-        </w:rPr>
-        <w:t xml:space="preserve"> the following structure: </w:t>
+        <w:t xml:space="preserve">length and sex, and whether these trends are consistent between amino acids. </w:t>
+      </w:r>
+      <w:r>
+        <w:rPr>
+          <w:rFonts w:ascii="Times New Roman" w:eastAsia="Times New Roman" w:hAnsi="Times New Roman" w:cs="Times New Roman"/>
+        </w:rPr>
+        <w:t xml:space="preserve">The standard linear model took the following structure: </w:t>
       </w:r>
     </w:p>
     <w:p>
@@ -6260,15 +5840,36 @@
             </w:rPr>
             <m:t xml:space="preserve">3.  </m:t>
           </m:r>
-          <m:r>
-            <m:rPr>
-              <m:sty m:val="bi"/>
-            </m:rPr>
-            <w:rPr>
-              <w:rFonts w:ascii="Cambria Math" w:eastAsia="Times New Roman" w:hAnsi="Cambria Math" w:cs="Times New Roman"/>
-            </w:rPr>
-            <m:t>y</m:t>
-          </m:r>
+          <m:sSub>
+            <m:sSubPr>
+              <m:ctrlPr>
+                <w:rPr>
+                  <w:rFonts w:ascii="Cambria Math" w:eastAsia="Times New Roman" w:hAnsi="Cambria Math" w:cs="Times New Roman"/>
+                  <w:b/>
+                  <w:i/>
+                </w:rPr>
+              </m:ctrlPr>
+            </m:sSubPr>
+            <m:e>
+              <m:r>
+                <m:rPr>
+                  <m:sty m:val="bi"/>
+                </m:rPr>
+                <w:rPr>
+                  <w:rFonts w:ascii="Cambria Math" w:eastAsia="Times New Roman" w:hAnsi="Cambria Math" w:cs="Times New Roman"/>
+                </w:rPr>
+                <m:t>y</m:t>
+              </m:r>
+            </m:e>
+            <m:sub>
+              <m:r>
+                <w:rPr>
+                  <w:rFonts w:ascii="Cambria Math" w:eastAsia="Times New Roman" w:hAnsi="Cambria Math" w:cs="Times New Roman"/>
+                </w:rPr>
+                <m:t>Tr</m:t>
+              </m:r>
+            </m:sub>
+          </m:sSub>
           <m:r>
             <w:rPr>
               <w:rFonts w:ascii="Cambria Math" w:eastAsia="Times New Roman" w:hAnsi="Cambria Math" w:cs="Times New Roman"/>
@@ -6304,13 +5905,7 @@
         <w:rPr>
           <w:rFonts w:ascii="Times New Roman" w:eastAsia="Times New Roman" w:hAnsi="Times New Roman" w:cs="Times New Roman"/>
         </w:rPr>
-        <w:t>where</w:t>
-      </w:r>
-      <w:r>
-        <w:rPr>
-          <w:rFonts w:ascii="Times New Roman" w:eastAsia="Times New Roman" w:hAnsi="Times New Roman" w:cs="Times New Roman"/>
-        </w:rPr>
-        <w:t xml:space="preserve"> </w:t>
+        <w:t xml:space="preserve">where </w:t>
       </w:r>
       <w:r>
         <w:rPr>
@@ -6324,7 +5919,28 @@
         <w:rPr>
           <w:rFonts w:ascii="Times New Roman" w:eastAsia="Times New Roman" w:hAnsi="Times New Roman" w:cs="Times New Roman"/>
         </w:rPr>
-        <w:t xml:space="preserve"> represents harbor seal trophic position calculated from glutamic acid and phenylalanine, </w:t>
+        <w:t xml:space="preserve"> represents harbor seal trophic position calculated from phenylalanine</w:t>
+      </w:r>
+      <w:r>
+        <w:rPr>
+          <w:rFonts w:ascii="Times New Roman" w:eastAsia="Times New Roman" w:hAnsi="Times New Roman" w:cs="Times New Roman"/>
+        </w:rPr>
+        <w:t xml:space="preserve"> and a trophic amino acid </w:t>
+      </w:r>
+      <w:proofErr w:type="spellStart"/>
+      <w:r>
+        <w:rPr>
+          <w:rFonts w:ascii="Times New Roman" w:eastAsia="Times New Roman" w:hAnsi="Times New Roman" w:cs="Times New Roman"/>
+          <w:i/>
+        </w:rPr>
+        <w:t>Tr</w:t>
+      </w:r>
+      <w:proofErr w:type="spellEnd"/>
+      <w:r>
+        <w:rPr>
+          <w:rFonts w:ascii="Times New Roman" w:eastAsia="Times New Roman" w:hAnsi="Times New Roman" w:cs="Times New Roman"/>
+        </w:rPr>
+        <w:t xml:space="preserve">, </w:t>
       </w:r>
       <w:r>
         <w:rPr>
@@ -6347,6 +5963,7 @@
           <w:rFonts w:ascii="Times New Roman" w:eastAsia="Times New Roman" w:hAnsi="Times New Roman" w:cs="Times New Roman"/>
           <w:b/>
           <w:bCs/>
+          <w:i/>
         </w:rPr>
         <w:sym w:font="Symbol" w:char="F062"/>
       </w:r>
@@ -6362,7 +5979,19 @@
         <w:rPr>
           <w:rFonts w:ascii="Times New Roman" w:eastAsia="Times New Roman" w:hAnsi="Times New Roman" w:cs="Times New Roman"/>
         </w:rPr>
-        <w:t xml:space="preserve">is a vector of predicted effects of bottom-up drivers included in the model (described in </w:t>
+        <w:t xml:space="preserve">is a vector of </w:t>
+      </w:r>
+      <w:r>
+        <w:rPr>
+          <w:rFonts w:ascii="Times New Roman" w:eastAsia="Times New Roman" w:hAnsi="Times New Roman" w:cs="Times New Roman"/>
+        </w:rPr>
+        <w:t>covariates (sex, length, location)</w:t>
+      </w:r>
+      <w:r>
+        <w:rPr>
+          <w:rFonts w:ascii="Times New Roman" w:eastAsia="Times New Roman" w:hAnsi="Times New Roman" w:cs="Times New Roman"/>
+        </w:rPr>
+        <w:t xml:space="preserve">, and </w:t>
       </w:r>
       <w:r>
         <w:rPr>
@@ -6370,59 +5999,25 @@
           <w:i/>
           <w:iCs/>
         </w:rPr>
-        <w:t>Supplementary Tables 1-</w:t>
-      </w:r>
-      <w:r>
-        <w:rPr>
-          <w:rFonts w:ascii="Times New Roman" w:eastAsia="Times New Roman" w:hAnsi="Times New Roman" w:cs="Times New Roman"/>
-          <w:i/>
-          <w:iCs/>
-        </w:rPr>
-        <w:t>3</w:t>
-      </w:r>
-      <w:r>
-        <w:rPr>
-          <w:rFonts w:ascii="Times New Roman" w:eastAsia="Times New Roman" w:hAnsi="Times New Roman" w:cs="Times New Roman"/>
-        </w:rPr>
-        <w:t>)</w:t>
-      </w:r>
-      <w:r>
-        <w:rPr>
-          <w:rFonts w:ascii="Times New Roman" w:eastAsia="Times New Roman" w:hAnsi="Times New Roman" w:cs="Times New Roman"/>
-        </w:rPr>
-        <w:t xml:space="preserve"> </w:t>
-      </w:r>
-      <w:r>
-        <w:rPr>
-          <w:rFonts w:ascii="Times New Roman" w:eastAsia="Times New Roman" w:hAnsi="Times New Roman" w:cs="Times New Roman"/>
-        </w:rPr>
-        <w:t>on</w:t>
-      </w:r>
-      <w:r>
-        <w:rPr>
-          <w:rFonts w:ascii="Times New Roman" w:eastAsia="Times New Roman" w:hAnsi="Times New Roman" w:cs="Times New Roman"/>
-        </w:rPr>
-        <w:t xml:space="preserve"> harbor seal trophic position, and</w:t>
-      </w:r>
-      <w:r>
-        <w:rPr>
-          <w:rFonts w:ascii="Times New Roman" w:eastAsia="Times New Roman" w:hAnsi="Times New Roman" w:cs="Times New Roman"/>
-        </w:rPr>
-        <w:t xml:space="preserve"> </w:t>
-      </w:r>
-      <w:r>
-        <w:rPr>
-          <w:rFonts w:ascii="Times New Roman" w:eastAsia="Times New Roman" w:hAnsi="Times New Roman" w:cs="Times New Roman"/>
-          <w:i/>
-          <w:iCs/>
-        </w:rPr>
         <w:t xml:space="preserve">a </w:t>
       </w:r>
       <w:r>
         <w:rPr>
           <w:rFonts w:ascii="Times New Roman" w:eastAsia="Times New Roman" w:hAnsi="Times New Roman" w:cs="Times New Roman"/>
         </w:rPr>
-        <w:t xml:space="preserve">is the predicted trophic position when all included bottom-up drivers are at an average value (represented by 0) in the coastal region of Washington.  </w:t>
+        <w:t xml:space="preserve">is </w:t>
+      </w:r>
+      <w:r>
+        <w:rPr>
+          <w:rFonts w:ascii="Times New Roman" w:eastAsia="Times New Roman" w:hAnsi="Times New Roman" w:cs="Times New Roman"/>
+        </w:rPr>
+        <w:t>the intercept</w:t>
+      </w:r>
+      <w:r>
+        <w:rPr>
+          <w:rFonts w:ascii="Times New Roman" w:eastAsia="Times New Roman" w:hAnsi="Times New Roman" w:cs="Times New Roman"/>
+        </w:rPr>
+        <w:t xml:space="preserve">.  </w:t>
       </w:r>
     </w:p>
     <w:p>
@@ -6430,13 +6025,581 @@
         <w:spacing w:line="480" w:lineRule="auto"/>
         <w:rPr>
           <w:rFonts w:ascii="Times New Roman" w:eastAsia="Times New Roman" w:hAnsi="Times New Roman" w:cs="Times New Roman"/>
+          <w:i/>
+          <w:iCs/>
         </w:rPr>
       </w:pPr>
       <w:r>
         <w:rPr>
           <w:rFonts w:ascii="Times New Roman" w:eastAsia="Times New Roman" w:hAnsi="Times New Roman" w:cs="Times New Roman"/>
-        </w:rPr>
-        <w:t>The hierarchical linear model took the following structure:</w:t>
+          <w:i/>
+          <w:iCs/>
+        </w:rPr>
+        <w:t>Quantifying</w:t>
+      </w:r>
+      <w:r>
+        <w:rPr>
+          <w:rFonts w:ascii="Times New Roman" w:eastAsia="Times New Roman" w:hAnsi="Times New Roman" w:cs="Times New Roman"/>
+          <w:i/>
+          <w:iCs/>
+        </w:rPr>
+        <w:t xml:space="preserve"> bottom-up drivers of foraging </w:t>
+      </w:r>
+    </w:p>
+    <w:p>
+      <w:pPr>
+        <w:spacing w:line="480" w:lineRule="auto"/>
+        <w:rPr>
+          <w:rFonts w:ascii="Times New Roman" w:eastAsia="Times New Roman" w:hAnsi="Times New Roman" w:cs="Times New Roman"/>
+        </w:rPr>
+      </w:pPr>
+      <w:r>
+        <w:rPr>
+          <w:rFonts w:ascii="Times New Roman" w:eastAsia="Times New Roman" w:hAnsi="Times New Roman" w:cs="Times New Roman"/>
+        </w:rPr>
+        <w:tab/>
+        <w:t>We were interested in</w:t>
+      </w:r>
+      <w:r>
+        <w:rPr>
+          <w:rFonts w:ascii="Times New Roman" w:eastAsia="Times New Roman" w:hAnsi="Times New Roman" w:cs="Times New Roman"/>
+        </w:rPr>
+        <w:t xml:space="preserve"> two</w:t>
+      </w:r>
+      <w:r>
+        <w:rPr>
+          <w:rFonts w:ascii="Times New Roman" w:eastAsia="Times New Roman" w:hAnsi="Times New Roman" w:cs="Times New Roman"/>
+        </w:rPr>
+        <w:t xml:space="preserve"> categories of bottom-up drivers of harbor seal trophic ecology: ocean condition</w:t>
+      </w:r>
+      <w:r>
+        <w:rPr>
+          <w:rFonts w:ascii="Times New Roman" w:eastAsia="Times New Roman" w:hAnsi="Times New Roman" w:cs="Times New Roman"/>
+        </w:rPr>
+        <w:t xml:space="preserve"> </w:t>
+      </w:r>
+      <w:r>
+        <w:rPr>
+          <w:rFonts w:ascii="Times New Roman" w:eastAsia="Times New Roman" w:hAnsi="Times New Roman" w:cs="Times New Roman"/>
+        </w:rPr>
+        <w:t xml:space="preserve">and prey availability. </w:t>
+      </w:r>
+      <w:r>
+        <w:rPr>
+          <w:rFonts w:ascii="Times New Roman" w:eastAsia="Times New Roman" w:hAnsi="Times New Roman" w:cs="Times New Roman"/>
+        </w:rPr>
+        <w:t>Therefore, p</w:t>
+      </w:r>
+      <w:r>
+        <w:rPr>
+          <w:rFonts w:ascii="Times New Roman" w:eastAsia="Times New Roman" w:hAnsi="Times New Roman" w:cs="Times New Roman"/>
+        </w:rPr>
+        <w:t xml:space="preserve">otential </w:t>
+      </w:r>
+      <w:r>
+        <w:rPr>
+          <w:rFonts w:ascii="Times New Roman" w:eastAsia="Times New Roman" w:hAnsi="Times New Roman" w:cs="Times New Roman"/>
+        </w:rPr>
+        <w:t xml:space="preserve">explanatory variables of harbor seal trophic position encompassed a range of environmental and ecological </w:t>
+      </w:r>
+      <w:r>
+        <w:rPr>
+          <w:rFonts w:ascii="Times New Roman" w:eastAsia="Times New Roman" w:hAnsi="Times New Roman" w:cs="Times New Roman"/>
+        </w:rPr>
+        <w:t>time series</w:t>
+      </w:r>
+      <w:r>
+        <w:rPr>
+          <w:rFonts w:ascii="Times New Roman" w:eastAsia="Times New Roman" w:hAnsi="Times New Roman" w:cs="Times New Roman"/>
+        </w:rPr>
+        <w:t xml:space="preserve"> (</w:t>
+      </w:r>
+      <w:r>
+        <w:rPr>
+          <w:rFonts w:ascii="Times New Roman" w:eastAsia="Times New Roman" w:hAnsi="Times New Roman" w:cs="Times New Roman"/>
+        </w:rPr>
+        <w:t>Table 2</w:t>
+      </w:r>
+      <w:r>
+        <w:rPr>
+          <w:rFonts w:ascii="Times New Roman" w:eastAsia="Times New Roman" w:hAnsi="Times New Roman" w:cs="Times New Roman"/>
+        </w:rPr>
+        <w:t xml:space="preserve">). </w:t>
+      </w:r>
+      <w:r>
+        <w:rPr>
+          <w:rFonts w:ascii="Times New Roman" w:eastAsia="Times New Roman" w:hAnsi="Times New Roman" w:cs="Times New Roman"/>
+        </w:rPr>
+        <w:t>A total of 1</w:t>
+      </w:r>
+      <w:r>
+        <w:rPr>
+          <w:rFonts w:ascii="Times New Roman" w:eastAsia="Times New Roman" w:hAnsi="Times New Roman" w:cs="Times New Roman"/>
+        </w:rPr>
+        <w:t>5</w:t>
+      </w:r>
+      <w:r>
+        <w:rPr>
+          <w:rFonts w:ascii="Times New Roman" w:eastAsia="Times New Roman" w:hAnsi="Times New Roman" w:cs="Times New Roman"/>
+        </w:rPr>
+        <w:t xml:space="preserve"> e</w:t>
+      </w:r>
+      <w:r>
+        <w:rPr>
+          <w:rFonts w:ascii="Times New Roman" w:eastAsia="Times New Roman" w:hAnsi="Times New Roman" w:cs="Times New Roman"/>
+        </w:rPr>
+        <w:t>xplanatory variables were selected based on the length</w:t>
+      </w:r>
+      <w:r>
+        <w:rPr>
+          <w:rFonts w:ascii="Times New Roman" w:eastAsia="Times New Roman" w:hAnsi="Times New Roman" w:cs="Times New Roman"/>
+        </w:rPr>
+        <w:t xml:space="preserve"> of the time series</w:t>
+      </w:r>
+      <w:r>
+        <w:rPr>
+          <w:rFonts w:ascii="Times New Roman" w:eastAsia="Times New Roman" w:hAnsi="Times New Roman" w:cs="Times New Roman"/>
+        </w:rPr>
+        <w:t xml:space="preserve"> and</w:t>
+      </w:r>
+      <w:r>
+        <w:rPr>
+          <w:rFonts w:ascii="Times New Roman" w:eastAsia="Times New Roman" w:hAnsi="Times New Roman" w:cs="Times New Roman"/>
+        </w:rPr>
+        <w:t xml:space="preserve"> evidence of ecological importance in the region</w:t>
+      </w:r>
+      <w:r>
+        <w:rPr>
+          <w:rFonts w:ascii="Times New Roman" w:eastAsia="Times New Roman" w:hAnsi="Times New Roman" w:cs="Times New Roman"/>
+        </w:rPr>
+        <w:t>; selected time series</w:t>
+      </w:r>
+      <w:r>
+        <w:rPr>
+          <w:rFonts w:ascii="Times New Roman" w:eastAsia="Times New Roman" w:hAnsi="Times New Roman" w:cs="Times New Roman"/>
+        </w:rPr>
+        <w:t xml:space="preserve"> were divided </w:t>
+      </w:r>
+      <w:r>
+        <w:rPr>
+          <w:rFonts w:ascii="Times New Roman" w:eastAsia="Times New Roman" w:hAnsi="Times New Roman" w:cs="Times New Roman"/>
+          <w:i/>
+          <w:iCs/>
+        </w:rPr>
+        <w:t xml:space="preserve">a </w:t>
+      </w:r>
+      <w:r>
+        <w:rPr>
+          <w:rFonts w:ascii="Times New Roman" w:eastAsia="Times New Roman" w:hAnsi="Times New Roman" w:cs="Times New Roman"/>
+          <w:i/>
+          <w:iCs/>
+        </w:rPr>
+        <w:t>priori</w:t>
+      </w:r>
+      <w:r>
+        <w:rPr>
+          <w:rFonts w:ascii="Times New Roman" w:eastAsia="Times New Roman" w:hAnsi="Times New Roman" w:cs="Times New Roman"/>
+          <w:i/>
+          <w:iCs/>
+        </w:rPr>
+        <w:t xml:space="preserve"> </w:t>
+      </w:r>
+      <w:r>
+        <w:rPr>
+          <w:rFonts w:ascii="Times New Roman" w:eastAsia="Times New Roman" w:hAnsi="Times New Roman" w:cs="Times New Roman"/>
+        </w:rPr>
+        <w:t xml:space="preserve">into </w:t>
+      </w:r>
+      <w:proofErr w:type="gramStart"/>
+      <w:r>
+        <w:rPr>
+          <w:rFonts w:ascii="Times New Roman" w:eastAsia="Times New Roman" w:hAnsi="Times New Roman" w:cs="Times New Roman"/>
+        </w:rPr>
+        <w:t>the  two</w:t>
+      </w:r>
+      <w:proofErr w:type="gramEnd"/>
+      <w:r>
+        <w:rPr>
+          <w:rFonts w:ascii="Times New Roman" w:eastAsia="Times New Roman" w:hAnsi="Times New Roman" w:cs="Times New Roman"/>
+        </w:rPr>
+        <w:t xml:space="preserve"> categories of interest</w:t>
+      </w:r>
+      <w:r>
+        <w:rPr>
+          <w:rFonts w:ascii="Times New Roman" w:eastAsia="Times New Roman" w:hAnsi="Times New Roman" w:cs="Times New Roman"/>
+        </w:rPr>
+        <w:t>, ocean condition and prey availability</w:t>
+      </w:r>
+      <w:r>
+        <w:rPr>
+          <w:rFonts w:ascii="Times New Roman" w:eastAsia="Times New Roman" w:hAnsi="Times New Roman" w:cs="Times New Roman"/>
+        </w:rPr>
+        <w:t xml:space="preserve">. </w:t>
+      </w:r>
+      <w:r>
+        <w:rPr>
+          <w:rFonts w:ascii="Times New Roman" w:eastAsia="Times New Roman" w:hAnsi="Times New Roman" w:cs="Times New Roman"/>
+        </w:rPr>
+        <w:t>All time</w:t>
+      </w:r>
+      <w:r>
+        <w:rPr>
+          <w:rFonts w:ascii="Times New Roman" w:eastAsia="Times New Roman" w:hAnsi="Times New Roman" w:cs="Times New Roman"/>
+        </w:rPr>
+        <w:t xml:space="preserve"> series were standardized around a mean of 0 and standard deviation of 1.</w:t>
+      </w:r>
+      <w:r>
+        <w:rPr>
+          <w:rFonts w:ascii="Times New Roman" w:eastAsia="Times New Roman" w:hAnsi="Times New Roman" w:cs="Times New Roman"/>
+        </w:rPr>
+        <w:t xml:space="preserve"> For each bottom-up driver category, a series of candidate models were fit to the data including all possible combinations of covariates</w:t>
+      </w:r>
+      <w:r>
+        <w:rPr>
+          <w:rFonts w:ascii="Times New Roman" w:eastAsia="Times New Roman" w:hAnsi="Times New Roman" w:cs="Times New Roman"/>
+        </w:rPr>
+        <w:t xml:space="preserve">; a null model and location only model </w:t>
+      </w:r>
+      <w:proofErr w:type="gramStart"/>
+      <w:r>
+        <w:rPr>
+          <w:rFonts w:ascii="Times New Roman" w:eastAsia="Times New Roman" w:hAnsi="Times New Roman" w:cs="Times New Roman"/>
+        </w:rPr>
+        <w:t>were</w:t>
+      </w:r>
+      <w:proofErr w:type="gramEnd"/>
+      <w:r>
+        <w:rPr>
+          <w:rFonts w:ascii="Times New Roman" w:eastAsia="Times New Roman" w:hAnsi="Times New Roman" w:cs="Times New Roman"/>
+        </w:rPr>
+        <w:t xml:space="preserve"> also included</w:t>
+      </w:r>
+      <w:r>
+        <w:rPr>
+          <w:rFonts w:ascii="Times New Roman" w:eastAsia="Times New Roman" w:hAnsi="Times New Roman" w:cs="Times New Roman"/>
+        </w:rPr>
+        <w:t xml:space="preserve">. </w:t>
+      </w:r>
+      <w:r>
+        <w:rPr>
+          <w:rFonts w:ascii="Times New Roman" w:eastAsia="Times New Roman" w:hAnsi="Times New Roman" w:cs="Times New Roman"/>
+        </w:rPr>
+        <w:t>L</w:t>
+      </w:r>
+      <w:r>
+        <w:rPr>
+          <w:rFonts w:ascii="Times New Roman" w:eastAsia="Times New Roman" w:hAnsi="Times New Roman" w:cs="Times New Roman"/>
+        </w:rPr>
+        <w:t xml:space="preserve">ocation (Salish Sea or coastal Washington) was included </w:t>
+      </w:r>
+      <w:r>
+        <w:rPr>
+          <w:rFonts w:ascii="Times New Roman" w:eastAsia="Times New Roman" w:hAnsi="Times New Roman" w:cs="Times New Roman"/>
+        </w:rPr>
+        <w:t xml:space="preserve">as a factor </w:t>
+      </w:r>
+      <w:r>
+        <w:rPr>
+          <w:rFonts w:ascii="Times New Roman" w:eastAsia="Times New Roman" w:hAnsi="Times New Roman" w:cs="Times New Roman"/>
+        </w:rPr>
+        <w:t xml:space="preserve">in </w:t>
+      </w:r>
+      <w:r>
+        <w:rPr>
+          <w:rFonts w:ascii="Times New Roman" w:eastAsia="Times New Roman" w:hAnsi="Times New Roman" w:cs="Times New Roman"/>
+        </w:rPr>
+        <w:t xml:space="preserve">all </w:t>
+      </w:r>
+      <w:r>
+        <w:rPr>
+          <w:rFonts w:ascii="Times New Roman" w:eastAsia="Times New Roman" w:hAnsi="Times New Roman" w:cs="Times New Roman"/>
+        </w:rPr>
+        <w:t xml:space="preserve">candidate </w:t>
+      </w:r>
+      <w:r>
+        <w:rPr>
+          <w:rFonts w:ascii="Times New Roman" w:eastAsia="Times New Roman" w:hAnsi="Times New Roman" w:cs="Times New Roman"/>
+        </w:rPr>
+        <w:t>models</w:t>
+      </w:r>
+      <w:r>
+        <w:rPr>
+          <w:rFonts w:ascii="Times New Roman" w:eastAsia="Times New Roman" w:hAnsi="Times New Roman" w:cs="Times New Roman"/>
+        </w:rPr>
+        <w:t xml:space="preserve"> except the null model</w:t>
+      </w:r>
+      <w:r>
+        <w:rPr>
+          <w:rFonts w:ascii="Times New Roman" w:eastAsia="Times New Roman" w:hAnsi="Times New Roman" w:cs="Times New Roman"/>
+        </w:rPr>
+        <w:t xml:space="preserve">. </w:t>
+      </w:r>
+      <w:r>
+        <w:rPr>
+          <w:rFonts w:ascii="Times New Roman" w:eastAsia="Times New Roman" w:hAnsi="Times New Roman" w:cs="Times New Roman"/>
+        </w:rPr>
+        <w:t xml:space="preserve">Due to the known relationship between Pacific hake and Pacific herring (hake prey on herring </w:t>
+      </w:r>
+      <w:r>
+        <w:rPr>
+          <w:rFonts w:ascii="Times New Roman" w:eastAsia="Times New Roman" w:hAnsi="Times New Roman" w:cs="Times New Roman"/>
+          <w:highlight w:val="yellow"/>
+        </w:rPr>
+        <w:t>citation?</w:t>
+      </w:r>
+      <w:r>
+        <w:rPr>
+          <w:rFonts w:ascii="Times New Roman" w:eastAsia="Times New Roman" w:hAnsi="Times New Roman" w:cs="Times New Roman"/>
+        </w:rPr>
+        <w:t xml:space="preserve">), an interaction effect between hake and herring was also </w:t>
+      </w:r>
+      <w:r>
+        <w:rPr>
+          <w:rFonts w:ascii="Times New Roman" w:eastAsia="Times New Roman" w:hAnsi="Times New Roman" w:cs="Times New Roman"/>
+        </w:rPr>
+        <w:t>tested</w:t>
+      </w:r>
+      <w:r>
+        <w:rPr>
+          <w:rFonts w:ascii="Times New Roman" w:eastAsia="Times New Roman" w:hAnsi="Times New Roman" w:cs="Times New Roman"/>
+        </w:rPr>
+        <w:t>.</w:t>
+      </w:r>
+      <w:r>
+        <w:rPr>
+          <w:rFonts w:ascii="Times New Roman" w:eastAsia="Times New Roman" w:hAnsi="Times New Roman" w:cs="Times New Roman"/>
+        </w:rPr>
+        <w:t xml:space="preserve"> Similarly, due to the correlation between the multivariate </w:t>
+      </w:r>
+      <w:r>
+        <w:rPr>
+          <w:rFonts w:ascii="Times New Roman" w:eastAsia="Times New Roman" w:hAnsi="Times New Roman" w:cs="Times New Roman"/>
+        </w:rPr>
+        <w:t>El Niño</w:t>
+      </w:r>
+      <w:r>
+        <w:rPr>
+          <w:rFonts w:ascii="Times New Roman" w:eastAsia="Times New Roman" w:hAnsi="Times New Roman" w:cs="Times New Roman"/>
+        </w:rPr>
+        <w:t xml:space="preserve"> Southern Oscillation</w:t>
+      </w:r>
+      <w:r>
+        <w:rPr>
+          <w:rFonts w:ascii="Times New Roman" w:eastAsia="Times New Roman" w:hAnsi="Times New Roman" w:cs="Times New Roman"/>
+        </w:rPr>
+        <w:t xml:space="preserve"> index and </w:t>
+      </w:r>
+      <w:r>
+        <w:rPr>
+          <w:rFonts w:ascii="Times New Roman" w:eastAsia="Times New Roman" w:hAnsi="Times New Roman" w:cs="Times New Roman"/>
+        </w:rPr>
+        <w:t xml:space="preserve">the </w:t>
+      </w:r>
+      <w:r>
+        <w:rPr>
+          <w:rFonts w:ascii="Times New Roman" w:eastAsia="Times New Roman" w:hAnsi="Times New Roman" w:cs="Times New Roman"/>
+        </w:rPr>
+        <w:t xml:space="preserve">Pacific Decadal Oscillation (PDO) </w:t>
+      </w:r>
+      <w:r>
+        <w:rPr>
+          <w:rFonts w:ascii="Times New Roman" w:eastAsia="Times New Roman" w:hAnsi="Times New Roman" w:cs="Times New Roman"/>
+        </w:rPr>
+        <w:t>(</w:t>
+      </w:r>
+      <w:r>
+        <w:rPr>
+          <w:rFonts w:ascii="Times New Roman" w:eastAsia="Times New Roman" w:hAnsi="Times New Roman" w:cs="Times New Roman"/>
+          <w:highlight w:val="yellow"/>
+        </w:rPr>
+        <w:t>citation? Rachels paper</w:t>
+      </w:r>
+      <w:r>
+        <w:rPr>
+          <w:rFonts w:ascii="Times New Roman" w:eastAsia="Times New Roman" w:hAnsi="Times New Roman" w:cs="Times New Roman"/>
+        </w:rPr>
+        <w:t xml:space="preserve">) </w:t>
+      </w:r>
+      <w:r>
+        <w:rPr>
+          <w:rFonts w:ascii="Times New Roman" w:eastAsia="Times New Roman" w:hAnsi="Times New Roman" w:cs="Times New Roman"/>
+        </w:rPr>
+        <w:t>only one of these covariates were included in each model.</w:t>
+      </w:r>
+      <w:r>
+        <w:rPr>
+          <w:rFonts w:ascii="Times New Roman" w:eastAsia="Times New Roman" w:hAnsi="Times New Roman" w:cs="Times New Roman"/>
+        </w:rPr>
+        <w:t xml:space="preserve"> </w:t>
+      </w:r>
+      <w:r>
+        <w:rPr>
+          <w:rFonts w:ascii="Times New Roman" w:eastAsia="Times New Roman" w:hAnsi="Times New Roman" w:cs="Times New Roman"/>
+        </w:rPr>
+        <w:t>Inclusion of times series</w:t>
+      </w:r>
+      <w:r>
+        <w:rPr>
+          <w:rFonts w:ascii="Times New Roman" w:eastAsia="Times New Roman" w:hAnsi="Times New Roman" w:cs="Times New Roman"/>
+        </w:rPr>
+        <w:t xml:space="preserve"> covariates</w:t>
+      </w:r>
+      <w:r>
+        <w:rPr>
+          <w:rFonts w:ascii="Times New Roman" w:eastAsia="Times New Roman" w:hAnsi="Times New Roman" w:cs="Times New Roman"/>
+        </w:rPr>
+        <w:t xml:space="preserve"> in the model with the most support is indicative of ecological parameters that alter harbor seal foraging ecology. Additionally, magnitude and sign </w:t>
+      </w:r>
+      <w:r>
+        <w:rPr>
+          <w:rFonts w:ascii="Times New Roman" w:eastAsia="Times New Roman" w:hAnsi="Times New Roman" w:cs="Times New Roman"/>
+        </w:rPr>
+        <w:lastRenderedPageBreak/>
+        <w:t xml:space="preserve">of the coefficients for included covariates </w:t>
+      </w:r>
+      <w:r>
+        <w:rPr>
+          <w:rFonts w:ascii="Times New Roman" w:eastAsia="Times New Roman" w:hAnsi="Times New Roman" w:cs="Times New Roman"/>
+        </w:rPr>
+        <w:t xml:space="preserve">can be interpreted as the degree of </w:t>
+      </w:r>
+      <w:r>
+        <w:rPr>
+          <w:rFonts w:ascii="Times New Roman" w:eastAsia="Times New Roman" w:hAnsi="Times New Roman" w:cs="Times New Roman"/>
+        </w:rPr>
+        <w:t xml:space="preserve">trophic change </w:t>
+      </w:r>
+      <w:r>
+        <w:rPr>
+          <w:rFonts w:ascii="Times New Roman" w:eastAsia="Times New Roman" w:hAnsi="Times New Roman" w:cs="Times New Roman"/>
+        </w:rPr>
+        <w:t>either between species</w:t>
+      </w:r>
+      <w:r>
+        <w:rPr>
+          <w:rFonts w:ascii="Times New Roman" w:eastAsia="Times New Roman" w:hAnsi="Times New Roman" w:cs="Times New Roman"/>
+        </w:rPr>
+        <w:t xml:space="preserve">, </w:t>
+      </w:r>
+      <w:r>
+        <w:rPr>
+          <w:rFonts w:ascii="Times New Roman" w:eastAsia="Times New Roman" w:hAnsi="Times New Roman" w:cs="Times New Roman"/>
+        </w:rPr>
+        <w:t>life stages of species</w:t>
+      </w:r>
+      <w:r>
+        <w:rPr>
+          <w:rFonts w:ascii="Times New Roman" w:eastAsia="Times New Roman" w:hAnsi="Times New Roman" w:cs="Times New Roman"/>
+        </w:rPr>
+        <w:t>, or groups of species</w:t>
+      </w:r>
+      <w:r>
+        <w:rPr>
+          <w:rFonts w:ascii="Times New Roman" w:eastAsia="Times New Roman" w:hAnsi="Times New Roman" w:cs="Times New Roman"/>
+        </w:rPr>
+        <w:t xml:space="preserve">, induced by a given covariate. </w:t>
+      </w:r>
+    </w:p>
+    <w:p>
+      <w:pPr>
+        <w:spacing w:line="480" w:lineRule="auto"/>
+        <w:rPr>
+          <w:rFonts w:ascii="Times New Roman" w:eastAsia="Times New Roman" w:hAnsi="Times New Roman" w:cs="Times New Roman"/>
+        </w:rPr>
+      </w:pPr>
+      <w:r>
+        <w:rPr>
+          <w:rFonts w:ascii="Times New Roman" w:eastAsia="Times New Roman" w:hAnsi="Times New Roman" w:cs="Times New Roman"/>
+        </w:rPr>
+        <w:tab/>
+        <w:t xml:space="preserve">To identify the most important explanatory variables of </w:t>
+      </w:r>
+      <w:r>
+        <w:rPr>
+          <w:rFonts w:ascii="Times New Roman" w:eastAsia="Times New Roman" w:hAnsi="Times New Roman" w:cs="Times New Roman"/>
+        </w:rPr>
+        <w:t xml:space="preserve">ocean condition and prey availability on </w:t>
+      </w:r>
+      <w:r>
+        <w:rPr>
+          <w:rFonts w:ascii="Times New Roman" w:eastAsia="Times New Roman" w:hAnsi="Times New Roman" w:cs="Times New Roman"/>
+        </w:rPr>
+        <w:t xml:space="preserve">harbor seal trophic ecology, </w:t>
+      </w:r>
+      <w:r>
+        <w:rPr>
+          <w:rFonts w:ascii="Times New Roman" w:eastAsia="Times New Roman" w:hAnsi="Times New Roman" w:cs="Times New Roman"/>
+        </w:rPr>
+        <w:t>two</w:t>
+      </w:r>
+      <w:r>
+        <w:rPr>
+          <w:rFonts w:ascii="Times New Roman" w:eastAsia="Times New Roman" w:hAnsi="Times New Roman" w:cs="Times New Roman"/>
+        </w:rPr>
+        <w:t xml:space="preserve"> sets of</w:t>
+      </w:r>
+      <w:r>
+        <w:rPr>
+          <w:rFonts w:ascii="Times New Roman" w:eastAsia="Times New Roman" w:hAnsi="Times New Roman" w:cs="Times New Roman"/>
+        </w:rPr>
+        <w:t xml:space="preserve"> candidate models</w:t>
+      </w:r>
+      <w:r>
+        <w:rPr>
+          <w:rFonts w:ascii="Times New Roman" w:eastAsia="Times New Roman" w:hAnsi="Times New Roman" w:cs="Times New Roman"/>
+        </w:rPr>
+        <w:t xml:space="preserve"> </w:t>
+      </w:r>
+      <w:r>
+        <w:rPr>
+          <w:rFonts w:ascii="Times New Roman" w:eastAsia="Times New Roman" w:hAnsi="Times New Roman" w:cs="Times New Roman"/>
+        </w:rPr>
+        <w:t xml:space="preserve">were fit using a multi amino acid </w:t>
+      </w:r>
+      <w:r>
+        <w:rPr>
+          <w:rFonts w:ascii="Times New Roman" w:eastAsia="Times New Roman" w:hAnsi="Times New Roman" w:cs="Times New Roman"/>
+        </w:rPr>
+        <w:t xml:space="preserve">(glutamic acid, alanine, proline, valine) </w:t>
+      </w:r>
+      <w:r>
+        <w:rPr>
+          <w:rFonts w:ascii="Times New Roman" w:eastAsia="Times New Roman" w:hAnsi="Times New Roman" w:cs="Times New Roman"/>
+        </w:rPr>
+        <w:t>hierarchical model</w:t>
+      </w:r>
+      <w:r>
+        <w:rPr>
+          <w:rFonts w:ascii="Times New Roman" w:eastAsia="Times New Roman" w:hAnsi="Times New Roman" w:cs="Times New Roman"/>
+        </w:rPr>
+        <w:t>.</w:t>
+      </w:r>
+      <w:r>
+        <w:rPr>
+          <w:rFonts w:ascii="Times New Roman" w:eastAsia="Times New Roman" w:hAnsi="Times New Roman" w:cs="Times New Roman"/>
+        </w:rPr>
+        <w:t xml:space="preserve"> The best model for both of these approaches was selected using Akaike information criterion with a correction for small sample size (</w:t>
+      </w:r>
+      <w:proofErr w:type="spellStart"/>
+      <w:r>
+        <w:rPr>
+          <w:rFonts w:ascii="Times New Roman" w:eastAsia="Times New Roman" w:hAnsi="Times New Roman" w:cs="Times New Roman"/>
+        </w:rPr>
+        <w:t>AIC</w:t>
+      </w:r>
+      <w:r>
+        <w:rPr>
+          <w:rFonts w:ascii="Times New Roman" w:eastAsia="Times New Roman" w:hAnsi="Times New Roman" w:cs="Times New Roman"/>
+          <w:vertAlign w:val="subscript"/>
+        </w:rPr>
+        <w:t>c</w:t>
+      </w:r>
+      <w:proofErr w:type="spellEnd"/>
+      <w:r>
+        <w:rPr>
+          <w:rFonts w:ascii="Times New Roman" w:eastAsia="Times New Roman" w:hAnsi="Times New Roman" w:cs="Times New Roman"/>
+        </w:rPr>
+        <w:t>). The hierarchical linear model took the following structure:</w:t>
       </w:r>
     </w:p>
     <w:p>
@@ -6461,8 +6624,38 @@
             <w:rPr>
               <w:rFonts w:ascii="Cambria Math" w:eastAsia="Times New Roman" w:hAnsi="Cambria Math" w:cs="Times New Roman"/>
             </w:rPr>
-            <m:t xml:space="preserve"> y</m:t>
+            <m:t xml:space="preserve"> </m:t>
           </m:r>
+          <m:sSub>
+            <m:sSubPr>
+              <m:ctrlPr>
+                <w:rPr>
+                  <w:rFonts w:ascii="Cambria Math" w:eastAsia="Times New Roman" w:hAnsi="Cambria Math" w:cs="Times New Roman"/>
+                  <w:b/>
+                  <w:i/>
+                </w:rPr>
+              </m:ctrlPr>
+            </m:sSubPr>
+            <m:e>
+              <m:r>
+                <m:rPr>
+                  <m:sty m:val="bi"/>
+                </m:rPr>
+                <w:rPr>
+                  <w:rFonts w:ascii="Cambria Math" w:eastAsia="Times New Roman" w:hAnsi="Cambria Math" w:cs="Times New Roman"/>
+                </w:rPr>
+                <m:t>y</m:t>
+              </m:r>
+            </m:e>
+            <m:sub>
+              <m:r>
+                <w:rPr>
+                  <w:rFonts w:ascii="Cambria Math" w:eastAsia="Times New Roman" w:hAnsi="Cambria Math" w:cs="Times New Roman"/>
+                </w:rPr>
+                <m:t>t+lag</m:t>
+              </m:r>
+            </m:sub>
+          </m:sSub>
           <m:r>
             <w:rPr>
               <w:rFonts w:ascii="Cambria Math" w:eastAsia="Times New Roman" w:hAnsi="Cambria Math" w:cs="Times New Roman"/>
@@ -6491,7 +6684,7 @@
                 <w:rPr>
                   <w:rFonts w:ascii="Cambria Math" w:eastAsia="Times New Roman" w:hAnsi="Cambria Math" w:cs="Times New Roman"/>
                 </w:rPr>
-                <m:t>j</m:t>
+                <m:t>Tr</m:t>
               </m:r>
             </m:sub>
           </m:sSub>
@@ -6508,8 +6701,38 @@
             <w:rPr>
               <w:rFonts w:ascii="Cambria Math" w:eastAsia="Times New Roman" w:hAnsi="Cambria Math" w:cs="Times New Roman"/>
             </w:rPr>
-            <m:t>βX</m:t>
+            <m:t>β</m:t>
           </m:r>
+          <m:sSub>
+            <m:sSubPr>
+              <m:ctrlPr>
+                <w:rPr>
+                  <w:rFonts w:ascii="Cambria Math" w:eastAsia="Times New Roman" w:hAnsi="Cambria Math" w:cs="Times New Roman"/>
+                  <w:b/>
+                  <w:i/>
+                </w:rPr>
+              </m:ctrlPr>
+            </m:sSubPr>
+            <m:e>
+              <m:r>
+                <m:rPr>
+                  <m:sty m:val="bi"/>
+                </m:rPr>
+                <w:rPr>
+                  <w:rFonts w:ascii="Cambria Math" w:eastAsia="Times New Roman" w:hAnsi="Cambria Math" w:cs="Times New Roman"/>
+                </w:rPr>
+                <m:t>X</m:t>
+              </m:r>
+            </m:e>
+            <m:sub>
+              <m:r>
+                <w:rPr>
+                  <w:rFonts w:ascii="Cambria Math" w:eastAsia="Times New Roman" w:hAnsi="Cambria Math" w:cs="Times New Roman"/>
+                </w:rPr>
+                <m:t>t</m:t>
+              </m:r>
+            </m:sub>
+          </m:sSub>
           <m:r>
             <w:rPr>
               <w:rFonts w:ascii="Cambria Math" w:eastAsia="Times New Roman" w:hAnsi="Cambria Math" w:cs="Times New Roman"/>
@@ -6542,10 +6765,45 @@
         <w:rPr>
           <w:rFonts w:ascii="Times New Roman" w:eastAsia="Times New Roman" w:hAnsi="Times New Roman" w:cs="Times New Roman"/>
           <w:i/>
+        </w:rPr>
+        <w:t xml:space="preserve">y </w:t>
+      </w:r>
+      <w:r>
+        <w:rPr>
+          <w:rFonts w:ascii="Times New Roman" w:eastAsia="Times New Roman" w:hAnsi="Times New Roman" w:cs="Times New Roman"/>
+        </w:rPr>
+        <w:t xml:space="preserve">represents harbor seal trophic position from year </w:t>
+      </w:r>
+      <w:r>
+        <w:rPr>
+          <w:rFonts w:ascii="Times New Roman" w:eastAsia="Times New Roman" w:hAnsi="Times New Roman" w:cs="Times New Roman"/>
+          <w:i/>
+        </w:rPr>
+        <w:t>t</w:t>
+      </w:r>
+      <w:r>
+        <w:rPr>
+          <w:rFonts w:ascii="Times New Roman" w:eastAsia="Times New Roman" w:hAnsi="Times New Roman" w:cs="Times New Roman"/>
+        </w:rPr>
+        <w:t xml:space="preserve"> and</w:t>
+      </w:r>
+      <w:r>
+        <w:rPr>
+          <w:rFonts w:ascii="Times New Roman" w:eastAsia="Times New Roman" w:hAnsi="Times New Roman" w:cs="Times New Roman"/>
+          <w:i/>
+        </w:rPr>
+        <w:t xml:space="preserve"> </w:t>
+      </w:r>
+      <w:proofErr w:type="spellStart"/>
+      <w:r>
+        <w:rPr>
+          <w:rFonts w:ascii="Times New Roman" w:eastAsia="Times New Roman" w:hAnsi="Times New Roman" w:cs="Times New Roman"/>
+          <w:i/>
           <w:iCs/>
         </w:rPr>
-        <w:t>j</w:t>
-      </w:r>
+        <w:t>Tr</w:t>
+      </w:r>
+      <w:proofErr w:type="spellEnd"/>
       <w:r>
         <w:rPr>
           <w:rFonts w:ascii="Times New Roman" w:eastAsia="Times New Roman" w:hAnsi="Times New Roman" w:cs="Times New Roman"/>
@@ -6556,13 +6814,188 @@
         <w:rPr>
           <w:rFonts w:ascii="Times New Roman" w:eastAsia="Times New Roman" w:hAnsi="Times New Roman" w:cs="Times New Roman"/>
         </w:rPr>
-        <w:t xml:space="preserve">included as a random effect </w:t>
-      </w:r>
-      <w:r>
-        <w:rPr>
-          <w:rFonts w:ascii="Times New Roman" w:eastAsia="Times New Roman" w:hAnsi="Times New Roman" w:cs="Times New Roman"/>
-        </w:rPr>
-        <w:t xml:space="preserve">and all other parameters are represented the same as equation 3. </w:t>
+        <w:t>included as a random effect</w:t>
+      </w:r>
+      <w:r>
+        <w:rPr>
+          <w:rFonts w:ascii="Times New Roman" w:eastAsia="Times New Roman" w:hAnsi="Times New Roman" w:cs="Times New Roman"/>
+        </w:rPr>
+        <w:t xml:space="preserve">.  </w:t>
+      </w:r>
+      <w:r>
+        <w:rPr>
+          <w:rFonts w:ascii="Times New Roman" w:eastAsia="Times New Roman" w:hAnsi="Times New Roman" w:cs="Times New Roman"/>
+          <w:b/>
+          <w:bCs/>
+          <w:i/>
+          <w:iCs/>
+        </w:rPr>
+        <w:t>X</w:t>
+      </w:r>
+      <w:r>
+        <w:rPr>
+          <w:rFonts w:ascii="Times New Roman" w:eastAsia="Times New Roman" w:hAnsi="Times New Roman" w:cs="Times New Roman"/>
+        </w:rPr>
+        <w:t xml:space="preserve"> is a matrix of </w:t>
+      </w:r>
+      <w:r>
+        <w:rPr>
+          <w:rFonts w:ascii="Times New Roman" w:eastAsia="Times New Roman" w:hAnsi="Times New Roman" w:cs="Times New Roman"/>
+        </w:rPr>
+        <w:t xml:space="preserve">continuous </w:t>
+      </w:r>
+      <w:r>
+        <w:rPr>
+          <w:rFonts w:ascii="Times New Roman" w:eastAsia="Times New Roman" w:hAnsi="Times New Roman" w:cs="Times New Roman"/>
+        </w:rPr>
+        <w:t xml:space="preserve">bottom-up drivers </w:t>
+      </w:r>
+      <w:r>
+        <w:rPr>
+          <w:rFonts w:ascii="Times New Roman" w:eastAsia="Times New Roman" w:hAnsi="Times New Roman" w:cs="Times New Roman"/>
+        </w:rPr>
+        <w:t xml:space="preserve">in year </w:t>
+      </w:r>
+      <w:r>
+        <w:rPr>
+          <w:rFonts w:ascii="Times New Roman" w:eastAsia="Times New Roman" w:hAnsi="Times New Roman" w:cs="Times New Roman"/>
+          <w:i/>
+        </w:rPr>
+        <w:t>t</w:t>
+      </w:r>
+      <w:r>
+        <w:rPr>
+          <w:rFonts w:ascii="Times New Roman" w:eastAsia="Times New Roman" w:hAnsi="Times New Roman" w:cs="Times New Roman"/>
+        </w:rPr>
+        <w:t>.</w:t>
+      </w:r>
+      <w:r>
+        <w:rPr>
+          <w:rFonts w:ascii="Times New Roman" w:eastAsia="Times New Roman" w:hAnsi="Times New Roman" w:cs="Times New Roman"/>
+        </w:rPr>
+        <w:t xml:space="preserve"> </w:t>
+      </w:r>
+      <w:r>
+        <w:rPr>
+          <w:rFonts w:ascii="Times New Roman" w:eastAsia="Times New Roman" w:hAnsi="Times New Roman" w:cs="Times New Roman"/>
+          <w:b/>
+          <w:bCs/>
+          <w:i/>
+        </w:rPr>
+        <w:sym w:font="Symbol" w:char="F062"/>
+      </w:r>
+      <w:r>
+        <w:rPr>
+          <w:rFonts w:ascii="Times New Roman" w:eastAsia="Times New Roman" w:hAnsi="Times New Roman" w:cs="Times New Roman"/>
+          <w:b/>
+          <w:bCs/>
+          <w:i/>
+        </w:rPr>
+        <w:t xml:space="preserve"> </w:t>
+      </w:r>
+      <w:r>
+        <w:rPr>
+          <w:rFonts w:ascii="Times New Roman" w:eastAsia="Times New Roman" w:hAnsi="Times New Roman" w:cs="Times New Roman"/>
+        </w:rPr>
+        <w:t xml:space="preserve">is a vector of predicted effects </w:t>
+      </w:r>
+      <w:r>
+        <w:rPr>
+          <w:rFonts w:ascii="Times New Roman" w:eastAsia="Times New Roman" w:hAnsi="Times New Roman" w:cs="Times New Roman"/>
+        </w:rPr>
+        <w:t xml:space="preserve">(coefficients) </w:t>
+      </w:r>
+      <w:r>
+        <w:rPr>
+          <w:rFonts w:ascii="Times New Roman" w:eastAsia="Times New Roman" w:hAnsi="Times New Roman" w:cs="Times New Roman"/>
+        </w:rPr>
+        <w:t>of bottom-up drivers included in the model (</w:t>
+      </w:r>
+      <w:r>
+        <w:rPr>
+          <w:rFonts w:ascii="Times New Roman" w:eastAsia="Times New Roman" w:hAnsi="Times New Roman" w:cs="Times New Roman"/>
+        </w:rPr>
+        <w:t xml:space="preserve">Table 2) </w:t>
+      </w:r>
+      <w:r>
+        <w:rPr>
+          <w:rFonts w:ascii="Times New Roman" w:eastAsia="Times New Roman" w:hAnsi="Times New Roman" w:cs="Times New Roman"/>
+        </w:rPr>
+        <w:t>on</w:t>
+      </w:r>
+      <w:r>
+        <w:rPr>
+          <w:rFonts w:ascii="Times New Roman" w:eastAsia="Times New Roman" w:hAnsi="Times New Roman" w:cs="Times New Roman"/>
+        </w:rPr>
+        <w:t xml:space="preserve"> harbor seal trophic position, and </w:t>
+      </w:r>
+      <w:r>
+        <w:rPr>
+          <w:rFonts w:ascii="Times New Roman" w:eastAsia="Times New Roman" w:hAnsi="Times New Roman" w:cs="Times New Roman"/>
+          <w:i/>
+          <w:iCs/>
+        </w:rPr>
+        <w:t xml:space="preserve">a </w:t>
+      </w:r>
+      <w:r>
+        <w:rPr>
+          <w:rFonts w:ascii="Times New Roman" w:eastAsia="Times New Roman" w:hAnsi="Times New Roman" w:cs="Times New Roman"/>
+        </w:rPr>
+        <w:t xml:space="preserve">is the predicted trophic position when all included bottom-up drivers are at an average value (represented by 0) in the coastal region of Washington. </w:t>
+      </w:r>
+      <w:r>
+        <w:rPr>
+          <w:rFonts w:ascii="Times New Roman" w:eastAsia="Times New Roman" w:hAnsi="Times New Roman" w:cs="Times New Roman"/>
+        </w:rPr>
+        <w:t xml:space="preserve">A 1, 2, and 3-year lag was applied to harbor seal trophic position and each lag was modelled using the same candidate model set separately. The 1-year lag accounts for the tissue turnover time of bone collagen and thus corresponds to ‘year-0’ or the conditions present in the non-lagged covariate data. The 2-year and 3-year lags account </w:t>
+      </w:r>
+      <w:r>
+        <w:rPr>
+          <w:rFonts w:ascii="Times New Roman" w:eastAsia="Times New Roman" w:hAnsi="Times New Roman" w:cs="Times New Roman"/>
+        </w:rPr>
+        <w:t xml:space="preserve">for </w:t>
+      </w:r>
+      <w:r>
+        <w:rPr>
+          <w:rFonts w:ascii="Times New Roman" w:eastAsia="Times New Roman" w:hAnsi="Times New Roman" w:cs="Times New Roman"/>
+        </w:rPr>
+        <w:t xml:space="preserve">a 1-year and 2-year </w:t>
+      </w:r>
+      <w:r>
+        <w:rPr>
+          <w:rFonts w:ascii="Times New Roman" w:eastAsia="Times New Roman" w:hAnsi="Times New Roman" w:cs="Times New Roman"/>
+        </w:rPr>
+        <w:t>delay</w:t>
+      </w:r>
+      <w:r>
+        <w:rPr>
+          <w:rFonts w:ascii="Times New Roman" w:eastAsia="Times New Roman" w:hAnsi="Times New Roman" w:cs="Times New Roman"/>
+        </w:rPr>
+        <w:t xml:space="preserve"> in the</w:t>
+      </w:r>
+      <w:r>
+        <w:rPr>
+          <w:rFonts w:ascii="Times New Roman" w:eastAsia="Times New Roman" w:hAnsi="Times New Roman" w:cs="Times New Roman"/>
+        </w:rPr>
+        <w:t xml:space="preserve"> response</w:t>
+      </w:r>
+      <w:r>
+        <w:rPr>
+          <w:rFonts w:ascii="Times New Roman" w:eastAsia="Times New Roman" w:hAnsi="Times New Roman" w:cs="Times New Roman"/>
+        </w:rPr>
+        <w:t xml:space="preserve"> </w:t>
+      </w:r>
+      <w:r>
+        <w:rPr>
+          <w:rFonts w:ascii="Times New Roman" w:eastAsia="Times New Roman" w:hAnsi="Times New Roman" w:cs="Times New Roman"/>
+        </w:rPr>
+        <w:t>of harbor seal trophic position to ecological and ocean conditions</w:t>
+      </w:r>
+      <w:r>
+        <w:rPr>
+          <w:rFonts w:ascii="Times New Roman" w:eastAsia="Times New Roman" w:hAnsi="Times New Roman" w:cs="Times New Roman"/>
+        </w:rPr>
+        <w:t xml:space="preserve"> after accounting for tissue turnover time. Models will be referred to as ‘year-n’ in reference to their lag. </w:t>
       </w:r>
       <w:r>
         <w:rPr>
@@ -6610,7 +7043,14 @@
         <w:rPr>
           <w:rFonts w:ascii="Times New Roman" w:eastAsia="Times New Roman" w:hAnsi="Times New Roman" w:cs="Times New Roman"/>
         </w:rPr>
-        <w:t xml:space="preserve">, matrix scatterplots and variance inflation factors (VIF) were used from the </w:t>
+        <w:t xml:space="preserve">, matrix scatterplots and variance inflation </w:t>
+      </w:r>
+      <w:r>
+        <w:rPr>
+          <w:rFonts w:ascii="Times New Roman" w:eastAsia="Times New Roman" w:hAnsi="Times New Roman" w:cs="Times New Roman"/>
+        </w:rPr>
+        <w:lastRenderedPageBreak/>
+        <w:t xml:space="preserve">factors (VIF) were used from the </w:t>
       </w:r>
       <w:proofErr w:type="spellStart"/>
       <w:r>
@@ -6639,6 +7079,12 @@
           <w:rFonts w:ascii="Times New Roman" w:eastAsia="Times New Roman" w:hAnsi="Times New Roman" w:cs="Times New Roman"/>
         </w:rPr>
         <w:t xml:space="preserve"> 2014) in R (R Development Core Team, 2013).</w:t>
+      </w:r>
+      <w:r>
+        <w:rPr>
+          <w:rFonts w:ascii="Times New Roman" w:eastAsia="Times New Roman" w:hAnsi="Times New Roman" w:cs="Times New Roman"/>
+        </w:rPr>
+        <w:t xml:space="preserve"> </w:t>
       </w:r>
     </w:p>
     <w:p>
@@ -6646,71 +7092,17 @@
         <w:spacing w:line="480" w:lineRule="auto"/>
         <w:rPr>
           <w:rFonts w:ascii="Times New Roman" w:eastAsia="Times New Roman" w:hAnsi="Times New Roman" w:cs="Times New Roman"/>
+          <w:i/>
+          <w:iCs/>
         </w:rPr>
       </w:pPr>
       <w:r>
         <w:rPr>
           <w:rFonts w:ascii="Times New Roman" w:eastAsia="Times New Roman" w:hAnsi="Times New Roman" w:cs="Times New Roman"/>
-        </w:rPr>
-        <w:tab/>
-        <w:t xml:space="preserve">To better understand how prey availability and ocean condition </w:t>
-      </w:r>
-      <w:r>
-        <w:rPr>
-          <w:rFonts w:ascii="Times New Roman" w:eastAsia="Times New Roman" w:hAnsi="Times New Roman" w:cs="Times New Roman"/>
-        </w:rPr>
-        <w:t>impact harbor seal foraging ecology in tandem, a combined ocean condition - prey availability model was also fit to the data. All times series that were included in the most supported models for prey availability and ocean condition were</w:t>
-      </w:r>
-      <w:r>
-        <w:rPr>
-          <w:rFonts w:ascii="Times New Roman" w:eastAsia="Times New Roman" w:hAnsi="Times New Roman" w:cs="Times New Roman"/>
-        </w:rPr>
-        <w:t xml:space="preserve"> included in the candidate model set </w:t>
-      </w:r>
-      <w:r>
-        <w:rPr>
-          <w:rFonts w:ascii="Times New Roman" w:eastAsia="Times New Roman" w:hAnsi="Times New Roman" w:cs="Times New Roman"/>
-        </w:rPr>
-        <w:t xml:space="preserve">(n = 23) </w:t>
-      </w:r>
-      <w:r>
-        <w:rPr>
-          <w:rFonts w:ascii="Times New Roman" w:eastAsia="Times New Roman" w:hAnsi="Times New Roman" w:cs="Times New Roman"/>
-        </w:rPr>
-        <w:t>and</w:t>
-      </w:r>
-      <w:r>
-        <w:rPr>
-          <w:rFonts w:ascii="Times New Roman" w:eastAsia="Times New Roman" w:hAnsi="Times New Roman" w:cs="Times New Roman"/>
-        </w:rPr>
-        <w:t xml:space="preserve"> tested in all possible combinations. </w:t>
-      </w:r>
-      <w:r>
-        <w:rPr>
-          <w:rFonts w:ascii="Times New Roman" w:eastAsia="Times New Roman" w:hAnsi="Times New Roman" w:cs="Times New Roman"/>
-        </w:rPr>
-        <w:t xml:space="preserve">The goal of this model was to identify annually monitored predictors that influence harbor seal trophic position and that could be useful for time variant estimates of predation pressure. </w:t>
-      </w:r>
-      <w:proofErr w:type="gramStart"/>
-      <w:r>
-        <w:rPr>
-          <w:rFonts w:ascii="Times New Roman" w:eastAsia="Times New Roman" w:hAnsi="Times New Roman" w:cs="Times New Roman"/>
-        </w:rPr>
-        <w:t>Thus</w:t>
-      </w:r>
-      <w:proofErr w:type="gramEnd"/>
-      <w:r>
-        <w:rPr>
-          <w:rFonts w:ascii="Times New Roman" w:eastAsia="Times New Roman" w:hAnsi="Times New Roman" w:cs="Times New Roman"/>
-        </w:rPr>
-        <w:t xml:space="preserve"> the isotopic data included in the productivity models was excluded as it </w:t>
-      </w:r>
-      <w:r>
-        <w:rPr>
-          <w:rFonts w:ascii="Times New Roman" w:eastAsia="Times New Roman" w:hAnsi="Times New Roman" w:cs="Times New Roman"/>
-        </w:rPr>
-        <w:lastRenderedPageBreak/>
-        <w:t xml:space="preserve">is not currently a component of ecological monitoring and management programs such as integrated ecosystem assessments. </w:t>
+          <w:i/>
+          <w:iCs/>
+        </w:rPr>
+        <w:t>Identifying trends through time</w:t>
       </w:r>
     </w:p>
     <w:p>
@@ -6718,17 +7110,56 @@
         <w:spacing w:line="480" w:lineRule="auto"/>
         <w:rPr>
           <w:rFonts w:ascii="Times New Roman" w:eastAsia="Times New Roman" w:hAnsi="Times New Roman" w:cs="Times New Roman"/>
-          <w:i/>
-          <w:iCs/>
         </w:rPr>
       </w:pPr>
       <w:r>
         <w:rPr>
           <w:rFonts w:ascii="Times New Roman" w:eastAsia="Times New Roman" w:hAnsi="Times New Roman" w:cs="Times New Roman"/>
-          <w:i/>
-          <w:iCs/>
-        </w:rPr>
-        <w:t>Identifying trends through time</w:t>
+        </w:rPr>
+        <w:tab/>
+        <w:t>To understand any changes through time to harbor seal foraging ecology over the past 100 years that were not explained by the tested covariat</w:t>
+      </w:r>
+      <w:r>
+        <w:rPr>
+          <w:rFonts w:ascii="Times New Roman" w:eastAsia="Times New Roman" w:hAnsi="Times New Roman" w:cs="Times New Roman"/>
+        </w:rPr>
+        <w:t>e</w:t>
+      </w:r>
+      <w:r>
+        <w:rPr>
+          <w:rFonts w:ascii="Times New Roman" w:eastAsia="Times New Roman" w:hAnsi="Times New Roman" w:cs="Times New Roman"/>
+        </w:rPr>
+        <w:t>s, the residuals for the best</w:t>
+      </w:r>
+      <w:r>
+        <w:rPr>
+          <w:rFonts w:ascii="Times New Roman" w:eastAsia="Times New Roman" w:hAnsi="Times New Roman" w:cs="Times New Roman"/>
+        </w:rPr>
+        <w:t xml:space="preserve"> ocean condition-prey model</w:t>
+      </w:r>
+      <w:r>
+        <w:rPr>
+          <w:rFonts w:ascii="Times New Roman" w:eastAsia="Times New Roman" w:hAnsi="Times New Roman" w:cs="Times New Roman"/>
+        </w:rPr>
+        <w:t xml:space="preserve"> w</w:t>
+      </w:r>
+      <w:r>
+        <w:rPr>
+          <w:rFonts w:ascii="Times New Roman" w:eastAsia="Times New Roman" w:hAnsi="Times New Roman" w:cs="Times New Roman"/>
+        </w:rPr>
+        <w:t>as</w:t>
+      </w:r>
+      <w:r>
+        <w:rPr>
+          <w:rFonts w:ascii="Times New Roman" w:eastAsia="Times New Roman" w:hAnsi="Times New Roman" w:cs="Times New Roman"/>
+        </w:rPr>
+        <w:t xml:space="preserve"> plotted </w:t>
+      </w:r>
+      <w:r>
+        <w:rPr>
+          <w:rFonts w:ascii="Times New Roman" w:eastAsia="Times New Roman" w:hAnsi="Times New Roman" w:cs="Times New Roman"/>
+        </w:rPr>
+        <w:t>by year with a smooth term fit to the residuals through time using a generalized additive model with a k term of 5.  This plot was compared to the raw time series of harbor seal trophic position data to understand trends through time that are unexplained by the covariates included in this analysis.</w:t>
       </w:r>
     </w:p>
     <w:p>
@@ -6736,74 +7167,43 @@
         <w:spacing w:line="480" w:lineRule="auto"/>
         <w:rPr>
           <w:rFonts w:ascii="Times New Roman" w:eastAsia="Times New Roman" w:hAnsi="Times New Roman" w:cs="Times New Roman"/>
+          <w:b/>
+          <w:bCs/>
         </w:rPr>
       </w:pPr>
-      <w:r>
-        <w:rPr>
-          <w:rFonts w:ascii="Times New Roman" w:eastAsia="Times New Roman" w:hAnsi="Times New Roman" w:cs="Times New Roman"/>
-        </w:rPr>
-        <w:tab/>
-        <w:t>To understand any changes through time to harbor seal foraging ecology over the past 100 years that were not explained by the tested covariat</w:t>
-      </w:r>
-      <w:r>
-        <w:rPr>
-          <w:rFonts w:ascii="Times New Roman" w:eastAsia="Times New Roman" w:hAnsi="Times New Roman" w:cs="Times New Roman"/>
-        </w:rPr>
-        <w:t>e</w:t>
-      </w:r>
-      <w:r>
-        <w:rPr>
-          <w:rFonts w:ascii="Times New Roman" w:eastAsia="Times New Roman" w:hAnsi="Times New Roman" w:cs="Times New Roman"/>
-        </w:rPr>
-        <w:t>s, the residuals for the best</w:t>
-      </w:r>
-      <w:r>
-        <w:rPr>
-          <w:rFonts w:ascii="Times New Roman" w:eastAsia="Times New Roman" w:hAnsi="Times New Roman" w:cs="Times New Roman"/>
-        </w:rPr>
-        <w:t xml:space="preserve"> ocean condition-prey model</w:t>
-      </w:r>
-      <w:r>
-        <w:rPr>
-          <w:rFonts w:ascii="Times New Roman" w:eastAsia="Times New Roman" w:hAnsi="Times New Roman" w:cs="Times New Roman"/>
-        </w:rPr>
-        <w:t xml:space="preserve"> w</w:t>
-      </w:r>
-      <w:r>
-        <w:rPr>
-          <w:rFonts w:ascii="Times New Roman" w:eastAsia="Times New Roman" w:hAnsi="Times New Roman" w:cs="Times New Roman"/>
-        </w:rPr>
-        <w:t>as</w:t>
-      </w:r>
-      <w:r>
-        <w:rPr>
-          <w:rFonts w:ascii="Times New Roman" w:eastAsia="Times New Roman" w:hAnsi="Times New Roman" w:cs="Times New Roman"/>
-        </w:rPr>
-        <w:t xml:space="preserve"> plotted </w:t>
-      </w:r>
-      <w:r>
-        <w:rPr>
-          <w:rFonts w:ascii="Times New Roman" w:eastAsia="Times New Roman" w:hAnsi="Times New Roman" w:cs="Times New Roman"/>
-        </w:rPr>
-        <w:t>by year with a smooth term fit to the residuals through time using a generalized additive model with a k term of 5.  This plot was compared to the raw time series of harbor seal trophic position data to understand trends through time that are unexplained by the covariates included in this analysis.</w:t>
+      <w:bookmarkStart w:id="0" w:name="_GoBack"/>
+      <w:bookmarkEnd w:id="0"/>
+      <w:r>
+        <w:rPr>
+          <w:rFonts w:ascii="Times New Roman" w:eastAsia="Times New Roman" w:hAnsi="Times New Roman" w:cs="Times New Roman"/>
+          <w:b/>
+          <w:bCs/>
+        </w:rPr>
+        <w:t>Results</w:t>
       </w:r>
     </w:p>
     <w:p>
       <w:pPr>
         <w:spacing w:line="480" w:lineRule="auto"/>
         <w:rPr>
-          <w:rFonts w:ascii="Times New Roman" w:eastAsia="Times New Roman" w:hAnsi="Times New Roman" w:cs="Times New Roman"/>
+          <w:rFonts w:ascii="Times New Roman" w:hAnsi="Times New Roman" w:cs="Times New Roman"/>
           <w:i/>
           <w:iCs/>
         </w:rPr>
       </w:pPr>
       <w:r>
         <w:rPr>
-          <w:rFonts w:ascii="Times New Roman" w:eastAsia="Times New Roman" w:hAnsi="Times New Roman" w:cs="Times New Roman"/>
+          <w:rFonts w:ascii="Times New Roman" w:hAnsi="Times New Roman" w:cs="Times New Roman"/>
           <w:i/>
           <w:iCs/>
         </w:rPr>
-        <w:t>Assessment of multi-amino acid framework</w:t>
+        <w:t xml:space="preserve">Patterns in harbor trophic position </w:t>
+      </w:r>
+      <w:r>
+        <w:rPr>
+          <w:rFonts w:ascii="Times New Roman" w:eastAsia="Times New Roman" w:hAnsi="Times New Roman" w:cs="Times New Roman"/>
+        </w:rPr>
+        <w:tab/>
       </w:r>
     </w:p>
     <w:p>
@@ -6818,12 +7218,188 @@
           <w:rFonts w:ascii="Times New Roman" w:eastAsia="Times New Roman" w:hAnsi="Times New Roman" w:cs="Times New Roman"/>
         </w:rPr>
         <w:tab/>
-      </w:r>
-      <w:r>
-        <w:rPr>
-          <w:rFonts w:ascii="Times New Roman" w:eastAsia="Times New Roman" w:hAnsi="Times New Roman" w:cs="Times New Roman"/>
-        </w:rPr>
-        <w:t>Sensitivity analysis?</w:t>
+        <w:t xml:space="preserve">Trends in harbor seal trophic position through time were different between the Salish Sea and coastal Washington (Figure 2). The time series of glutamic acid in coastal Washington had a significant trend through time (Figure 2b) which increased from 1948-1968 and remained relatively constant following 1975. Trophic position calculated from alanine and proline showed similar trends, although the alanine trophic position trend was not significant (Figure 2a). In contrast harbor seal trophic position in the Salish Sea has been relatively stable over the past century, however trophic position calculated from valine showed a substantial decline since 1968 which was not observed in trophic position calculations derived from any other amino acids. </w:t>
+      </w:r>
+      <w:r>
+        <w:rPr>
+          <w:rFonts w:ascii="Times New Roman" w:eastAsia="Times New Roman" w:hAnsi="Times New Roman" w:cs="Times New Roman"/>
+        </w:rPr>
+        <w:t>Mean harbor seal trophic position estimates were similar across trophic amino acids however some were more variable than others.</w:t>
+      </w:r>
+      <w:r>
+        <w:rPr>
+          <w:rFonts w:ascii="Times New Roman" w:eastAsia="Times New Roman" w:hAnsi="Times New Roman" w:cs="Times New Roman"/>
+        </w:rPr>
+        <w:t xml:space="preserve"> </w:t>
+      </w:r>
+      <w:r>
+        <w:rPr>
+          <w:rFonts w:ascii="Times New Roman" w:eastAsia="Times New Roman" w:hAnsi="Times New Roman" w:cs="Times New Roman"/>
+        </w:rPr>
+        <w:t>The standard deviation of trophic position was higher for proline</w:t>
+      </w:r>
+      <w:r>
+        <w:rPr>
+          <w:rFonts w:ascii="Times New Roman" w:eastAsia="Times New Roman" w:hAnsi="Times New Roman" w:cs="Times New Roman"/>
+        </w:rPr>
+        <w:t xml:space="preserve"> </w:t>
+      </w:r>
+      <w:r>
+        <w:rPr>
+          <w:rFonts w:ascii="Times New Roman" w:eastAsia="Times New Roman" w:hAnsi="Times New Roman" w:cs="Times New Roman"/>
+        </w:rPr>
+        <w:t>(4.6</w:t>
+      </w:r>
+      <w:r>
+        <w:rPr>
+          <w:rFonts w:ascii="Times New Roman" w:eastAsia="Times New Roman" w:hAnsi="Times New Roman" w:cs="Times New Roman"/>
+        </w:rPr>
+        <w:t xml:space="preserve"> ±</w:t>
+      </w:r>
+      <w:r>
+        <w:rPr>
+          <w:rFonts w:ascii="Times New Roman" w:eastAsia="Times New Roman" w:hAnsi="Times New Roman" w:cs="Times New Roman"/>
+        </w:rPr>
+        <w:t xml:space="preserve"> 0.7</w:t>
+      </w:r>
+      <w:r>
+        <w:rPr>
+          <w:rFonts w:ascii="Times New Roman" w:eastAsia="Times New Roman" w:hAnsi="Times New Roman" w:cs="Times New Roman"/>
+        </w:rPr>
+        <w:t>, mean</w:t>
+      </w:r>
+      <w:r>
+        <w:rPr>
+          <w:rFonts w:ascii="Times New Roman" w:eastAsia="Times New Roman" w:hAnsi="Times New Roman" w:cs="Times New Roman"/>
+        </w:rPr>
+        <w:t xml:space="preserve"> ±</w:t>
+      </w:r>
+      <w:r>
+        <w:rPr>
+          <w:rFonts w:ascii="Times New Roman" w:eastAsia="Times New Roman" w:hAnsi="Times New Roman" w:cs="Times New Roman"/>
+        </w:rPr>
+        <w:t xml:space="preserve"> </w:t>
+      </w:r>
+      <w:r>
+        <w:rPr>
+          <w:rFonts w:ascii="Times New Roman" w:eastAsia="Times New Roman" w:hAnsi="Times New Roman" w:cs="Times New Roman"/>
+        </w:rPr>
+        <w:t>1SD</w:t>
+      </w:r>
+      <w:r>
+        <w:rPr>
+          <w:rFonts w:ascii="Times New Roman" w:eastAsia="Times New Roman" w:hAnsi="Times New Roman" w:cs="Times New Roman"/>
+        </w:rPr>
+        <w:t>),</w:t>
+      </w:r>
+      <w:r>
+        <w:rPr>
+          <w:rFonts w:ascii="Times New Roman" w:eastAsia="Times New Roman" w:hAnsi="Times New Roman" w:cs="Times New Roman"/>
+        </w:rPr>
+        <w:t xml:space="preserve"> </w:t>
+      </w:r>
+      <w:r>
+        <w:rPr>
+          <w:rFonts w:ascii="Times New Roman" w:eastAsia="Times New Roman" w:hAnsi="Times New Roman" w:cs="Times New Roman"/>
+        </w:rPr>
+        <w:t>and valine (3.7</w:t>
+      </w:r>
+      <w:r>
+        <w:rPr>
+          <w:rFonts w:ascii="Times New Roman" w:eastAsia="Times New Roman" w:hAnsi="Times New Roman" w:cs="Times New Roman"/>
+        </w:rPr>
+        <w:t xml:space="preserve"> ±</w:t>
+      </w:r>
+      <w:r>
+        <w:rPr>
+          <w:rFonts w:ascii="Times New Roman" w:eastAsia="Times New Roman" w:hAnsi="Times New Roman" w:cs="Times New Roman"/>
+        </w:rPr>
+        <w:t xml:space="preserve"> 0.8) and included more ecologically unrealistic values compared to glutamic acid (4.5</w:t>
+      </w:r>
+      <w:r>
+        <w:rPr>
+          <w:rFonts w:ascii="Times New Roman" w:eastAsia="Times New Roman" w:hAnsi="Times New Roman" w:cs="Times New Roman"/>
+        </w:rPr>
+        <w:t xml:space="preserve"> ±</w:t>
+      </w:r>
+      <w:r>
+        <w:rPr>
+          <w:rFonts w:ascii="Times New Roman" w:eastAsia="Times New Roman" w:hAnsi="Times New Roman" w:cs="Times New Roman"/>
+        </w:rPr>
+        <w:t xml:space="preserve"> 0.4</w:t>
+      </w:r>
+      <w:r>
+        <w:rPr>
+          <w:rFonts w:ascii="Times New Roman" w:eastAsia="Times New Roman" w:hAnsi="Times New Roman" w:cs="Times New Roman"/>
+        </w:rPr>
+        <w:t xml:space="preserve">) </w:t>
+      </w:r>
+      <w:r>
+        <w:rPr>
+          <w:rFonts w:ascii="Times New Roman" w:eastAsia="Times New Roman" w:hAnsi="Times New Roman" w:cs="Times New Roman"/>
+        </w:rPr>
+        <w:t>and alanine</w:t>
+      </w:r>
+      <w:r>
+        <w:rPr>
+          <w:rFonts w:ascii="Times New Roman" w:eastAsia="Times New Roman" w:hAnsi="Times New Roman" w:cs="Times New Roman"/>
+        </w:rPr>
+        <w:t xml:space="preserve"> </w:t>
+      </w:r>
+      <w:r>
+        <w:rPr>
+          <w:rFonts w:ascii="Times New Roman" w:eastAsia="Times New Roman" w:hAnsi="Times New Roman" w:cs="Times New Roman"/>
+        </w:rPr>
+        <w:t>(3.9</w:t>
+      </w:r>
+      <w:r>
+        <w:rPr>
+          <w:rFonts w:ascii="Times New Roman" w:eastAsia="Times New Roman" w:hAnsi="Times New Roman" w:cs="Times New Roman"/>
+        </w:rPr>
+        <w:t xml:space="preserve"> ±</w:t>
+      </w:r>
+      <w:r>
+        <w:rPr>
+          <w:rFonts w:ascii="Times New Roman" w:eastAsia="Times New Roman" w:hAnsi="Times New Roman" w:cs="Times New Roman"/>
+        </w:rPr>
+        <w:t xml:space="preserve"> 0.4). </w:t>
+      </w:r>
+      <w:r>
+        <w:rPr>
+          <w:rFonts w:ascii="Times New Roman" w:eastAsia="Times New Roman" w:hAnsi="Times New Roman" w:cs="Times New Roman"/>
+        </w:rPr>
+        <w:t xml:space="preserve">Trophic position </w:t>
+      </w:r>
+      <w:r>
+        <w:rPr>
+          <w:rFonts w:ascii="Times New Roman" w:eastAsia="Times New Roman" w:hAnsi="Times New Roman" w:cs="Times New Roman"/>
+        </w:rPr>
+        <w:lastRenderedPageBreak/>
+        <w:t xml:space="preserve">calculated from aspartic acid </w:t>
+      </w:r>
+      <w:r>
+        <w:rPr>
+          <w:rFonts w:ascii="Times New Roman" w:eastAsia="Times New Roman" w:hAnsi="Times New Roman" w:cs="Times New Roman"/>
+        </w:rPr>
+        <w:t>(4.1</w:t>
+      </w:r>
+      <w:r>
+        <w:rPr>
+          <w:rFonts w:ascii="Times New Roman" w:eastAsia="Times New Roman" w:hAnsi="Times New Roman" w:cs="Times New Roman"/>
+        </w:rPr>
+        <w:t xml:space="preserve"> ±</w:t>
+      </w:r>
+      <w:r>
+        <w:rPr>
+          <w:rFonts w:ascii="Times New Roman" w:eastAsia="Times New Roman" w:hAnsi="Times New Roman" w:cs="Times New Roman"/>
+        </w:rPr>
+        <w:t xml:space="preserve"> 1.0)</w:t>
+      </w:r>
+      <w:r>
+        <w:rPr>
+          <w:rFonts w:ascii="Times New Roman" w:eastAsia="Times New Roman" w:hAnsi="Times New Roman" w:cs="Times New Roman"/>
+        </w:rPr>
+        <w:t xml:space="preserve"> had the highest standard deviation and also demonstrated an unusual trend through time compared to other amino acid trophic position calculations (Figure 2). </w:t>
       </w:r>
     </w:p>
     <w:p>
@@ -6831,41 +7407,42 @@
         <w:spacing w:line="480" w:lineRule="auto"/>
         <w:rPr>
           <w:rFonts w:ascii="Times New Roman" w:eastAsia="Times New Roman" w:hAnsi="Times New Roman" w:cs="Times New Roman"/>
-          <w:b/>
-          <w:bCs/>
         </w:rPr>
       </w:pPr>
       <w:r>
         <w:rPr>
           <w:rFonts w:ascii="Times New Roman" w:eastAsia="Times New Roman" w:hAnsi="Times New Roman" w:cs="Times New Roman"/>
-          <w:b/>
-          <w:bCs/>
-        </w:rPr>
-        <w:t>Results</w:t>
+        </w:rPr>
+        <w:tab/>
+        <w:t xml:space="preserve">There were no significant differences in trophic position between male and female harbor seals in either Salish Sea (Figure 3A) or coastal Washington (Figure 3B) and this relationship was consistent across amino acids. Similarly, trophic position did not change based on harbor seal length (Figure 4). Interestingly, the exception to this finding was trophic position calculated by proline which showed a significant decline with size suggesting harbor seals forage at lower trophic levels compared to smaller harbor seals. Mean harbor seal trophic position calculated from proline for seal ranging from 150 - 180 cm in standard was 0.6 lower than harbors seals that were less than 120 cm of standard length (Figure 4). Trophic position calculated from </w:t>
+      </w:r>
+      <w:r>
+        <w:rPr>
+          <w:rFonts w:ascii="Times New Roman" w:eastAsia="Times New Roman" w:hAnsi="Times New Roman" w:cs="Times New Roman"/>
+        </w:rPr>
+        <w:t>alanine, aspartic acid and valine</w:t>
+      </w:r>
+      <w:r>
+        <w:rPr>
+          <w:rFonts w:ascii="Times New Roman" w:eastAsia="Times New Roman" w:hAnsi="Times New Roman" w:cs="Times New Roman"/>
+        </w:rPr>
+        <w:t xml:space="preserve"> also showed negative trends with size although the trend was not significant. In contrast trophic position calculated from glutamic acid was positive although this trend was also not significant.</w:t>
       </w:r>
     </w:p>
     <w:p>
       <w:pPr>
         <w:spacing w:line="480" w:lineRule="auto"/>
         <w:rPr>
-          <w:rFonts w:ascii="Times New Roman" w:hAnsi="Times New Roman" w:cs="Times New Roman"/>
+          <w:rFonts w:ascii="Times New Roman" w:eastAsia="Times New Roman" w:hAnsi="Times New Roman" w:cs="Times New Roman"/>
           <w:i/>
-          <w:iCs/>
         </w:rPr>
       </w:pPr>
       <w:r>
         <w:rPr>
-          <w:rFonts w:ascii="Times New Roman" w:hAnsi="Times New Roman" w:cs="Times New Roman"/>
+          <w:rFonts w:ascii="Times New Roman" w:eastAsia="Times New Roman" w:hAnsi="Times New Roman" w:cs="Times New Roman"/>
           <w:i/>
-          <w:iCs/>
-        </w:rPr>
-        <w:t xml:space="preserve">Patterns in harbor trophic position </w:t>
-      </w:r>
-      <w:r>
-        <w:rPr>
-          <w:rFonts w:ascii="Times New Roman" w:eastAsia="Times New Roman" w:hAnsi="Times New Roman" w:cs="Times New Roman"/>
-        </w:rPr>
-        <w:tab/>
+        </w:rPr>
+        <w:t>Bottom-up forces on harbor seal trophic position</w:t>
       </w:r>
     </w:p>
     <w:p>
@@ -6880,13 +7457,6 @@
           <w:rFonts w:ascii="Times New Roman" w:eastAsia="Times New Roman" w:hAnsi="Times New Roman" w:cs="Times New Roman"/>
         </w:rPr>
         <w:tab/>
-        <w:t xml:space="preserve">Trends in harbor seal trophic position through time were different between the Salish Sea and coastal Washington (Figure 2). The time series of glutamic acid in coastal Washington had a significant trend through time (Figure 2b) which increased from 1948-1968 and remained relatively constant following 1975. Trophic position calculated from alanine and proline showed similar trends, although the alanine trophic position trend was not significant (Figure 2a). In contrast harbor seal trophic position in the Salish Sea has been relatively stable over the past century, however trophic position calculated from valine showed a substantial decline since 1968 which was not observed in trophic position calculations derived from any other amino acids. </w:t>
-      </w:r>
-      <w:r>
-        <w:rPr>
-          <w:rFonts w:ascii="Times New Roman" w:eastAsia="Times New Roman" w:hAnsi="Times New Roman" w:cs="Times New Roman"/>
-        </w:rPr>
-        <w:t>Mean harbor seal trophic position estimates were similar across trophic amino acids however some were more variable than others.</w:t>
       </w:r>
       <w:r>
         <w:rPr>
@@ -6898,170 +7468,62 @@
         <w:rPr>
           <w:rFonts w:ascii="Times New Roman" w:eastAsia="Times New Roman" w:hAnsi="Times New Roman" w:cs="Times New Roman"/>
         </w:rPr>
-        <w:t xml:space="preserve">The standard deviation of trophic position was higher for </w:t>
+        <w:t xml:space="preserve">Summer upwelling and sea surface temperature both impact harbor seal trophic position but on different temporal scales. The best environmental models (Figure 5) included location (Salish Sera verse Coastal Washington) as and summer upwelling (Figure 5A) and summer sea surface temperature with a </w:t>
+      </w:r>
+      <w:r>
+        <w:rPr>
+          <w:rFonts w:ascii="Times New Roman" w:eastAsia="Times New Roman" w:hAnsi="Times New Roman" w:cs="Times New Roman"/>
+        </w:rPr>
+        <w:t>1</w:t>
+      </w:r>
+      <w:r>
+        <w:rPr>
+          <w:rFonts w:ascii="Times New Roman" w:eastAsia="Times New Roman" w:hAnsi="Times New Roman" w:cs="Times New Roman"/>
+        </w:rPr>
+        <w:t xml:space="preserve">-year lag (Figure 5B). Summer upwelling exhibited an immediate impact on harbor seal trophic position, where upwelling resulted in the consumption of lower trophic level species during the same year. In contrast, summer sea surface temperature exhibited a delayed impact, where harbor seals foraged lower in the food web </w:t>
+      </w:r>
+      <w:r>
+        <w:rPr>
+          <w:rFonts w:ascii="Times New Roman" w:eastAsia="Times New Roman" w:hAnsi="Times New Roman" w:cs="Times New Roman"/>
+        </w:rPr>
+        <w:t>the</w:t>
+      </w:r>
+      <w:r>
+        <w:rPr>
+          <w:rFonts w:ascii="Times New Roman" w:eastAsia="Times New Roman" w:hAnsi="Times New Roman" w:cs="Times New Roman"/>
+        </w:rPr>
+        <w:t xml:space="preserve"> year </w:t>
+      </w:r>
+      <w:r>
+        <w:rPr>
+          <w:rFonts w:ascii="Times New Roman" w:eastAsia="Times New Roman" w:hAnsi="Times New Roman" w:cs="Times New Roman"/>
+        </w:rPr>
+        <w:t xml:space="preserve">following </w:t>
+      </w:r>
+      <w:r>
+        <w:rPr>
+          <w:rFonts w:ascii="Times New Roman" w:eastAsia="Times New Roman" w:hAnsi="Times New Roman" w:cs="Times New Roman"/>
+        </w:rPr>
+        <w:t xml:space="preserve">summers with higher than average sea surface temperatures. The coefficient for summer upwelling was </w:t>
       </w:r>
       <w:r>
         <w:rPr>
           <w:rFonts w:ascii="Times New Roman" w:eastAsia="Times New Roman" w:hAnsi="Times New Roman" w:cs="Times New Roman"/>
         </w:rPr>
         <w:lastRenderedPageBreak/>
-        <w:t>proline</w:t>
-      </w:r>
-      <w:r>
-        <w:rPr>
-          <w:rFonts w:ascii="Times New Roman" w:eastAsia="Times New Roman" w:hAnsi="Times New Roman" w:cs="Times New Roman"/>
-        </w:rPr>
-        <w:t xml:space="preserve"> </w:t>
-      </w:r>
-      <w:r>
-        <w:rPr>
-          <w:rFonts w:ascii="Times New Roman" w:eastAsia="Times New Roman" w:hAnsi="Times New Roman" w:cs="Times New Roman"/>
-        </w:rPr>
-        <w:t>(4.6</w:t>
-      </w:r>
-      <w:r>
-        <w:rPr>
-          <w:rFonts w:ascii="Times New Roman" w:eastAsia="Times New Roman" w:hAnsi="Times New Roman" w:cs="Times New Roman"/>
-        </w:rPr>
-        <w:t xml:space="preserve"> ±</w:t>
-      </w:r>
-      <w:r>
-        <w:rPr>
-          <w:rFonts w:ascii="Times New Roman" w:eastAsia="Times New Roman" w:hAnsi="Times New Roman" w:cs="Times New Roman"/>
-        </w:rPr>
-        <w:t xml:space="preserve"> 0.7</w:t>
-      </w:r>
-      <w:r>
-        <w:rPr>
-          <w:rFonts w:ascii="Times New Roman" w:eastAsia="Times New Roman" w:hAnsi="Times New Roman" w:cs="Times New Roman"/>
-        </w:rPr>
-        <w:t>, mean</w:t>
-      </w:r>
-      <w:r>
-        <w:rPr>
-          <w:rFonts w:ascii="Times New Roman" w:eastAsia="Times New Roman" w:hAnsi="Times New Roman" w:cs="Times New Roman"/>
-        </w:rPr>
-        <w:t xml:space="preserve"> ±</w:t>
-      </w:r>
-      <w:r>
-        <w:rPr>
-          <w:rFonts w:ascii="Times New Roman" w:eastAsia="Times New Roman" w:hAnsi="Times New Roman" w:cs="Times New Roman"/>
-        </w:rPr>
-        <w:t xml:space="preserve"> </w:t>
-      </w:r>
-      <w:r>
-        <w:rPr>
-          <w:rFonts w:ascii="Times New Roman" w:eastAsia="Times New Roman" w:hAnsi="Times New Roman" w:cs="Times New Roman"/>
-        </w:rPr>
-        <w:t>1SD</w:t>
-      </w:r>
-      <w:r>
-        <w:rPr>
-          <w:rFonts w:ascii="Times New Roman" w:eastAsia="Times New Roman" w:hAnsi="Times New Roman" w:cs="Times New Roman"/>
-        </w:rPr>
-        <w:t>),</w:t>
-      </w:r>
-      <w:r>
-        <w:rPr>
-          <w:rFonts w:ascii="Times New Roman" w:eastAsia="Times New Roman" w:hAnsi="Times New Roman" w:cs="Times New Roman"/>
-        </w:rPr>
-        <w:t xml:space="preserve"> </w:t>
-      </w:r>
-      <w:r>
-        <w:rPr>
-          <w:rFonts w:ascii="Times New Roman" w:eastAsia="Times New Roman" w:hAnsi="Times New Roman" w:cs="Times New Roman"/>
-        </w:rPr>
-        <w:t>and valine (3.7</w:t>
-      </w:r>
-      <w:r>
-        <w:rPr>
-          <w:rFonts w:ascii="Times New Roman" w:eastAsia="Times New Roman" w:hAnsi="Times New Roman" w:cs="Times New Roman"/>
-        </w:rPr>
-        <w:t xml:space="preserve"> ±</w:t>
-      </w:r>
-      <w:r>
-        <w:rPr>
-          <w:rFonts w:ascii="Times New Roman" w:eastAsia="Times New Roman" w:hAnsi="Times New Roman" w:cs="Times New Roman"/>
-        </w:rPr>
-        <w:t xml:space="preserve"> 0.8) and included more ecologically unrealistic values compared to glutamic acid (4.5</w:t>
-      </w:r>
-      <w:r>
-        <w:rPr>
-          <w:rFonts w:ascii="Times New Roman" w:eastAsia="Times New Roman" w:hAnsi="Times New Roman" w:cs="Times New Roman"/>
-        </w:rPr>
-        <w:t xml:space="preserve"> ±</w:t>
-      </w:r>
-      <w:r>
-        <w:rPr>
-          <w:rFonts w:ascii="Times New Roman" w:eastAsia="Times New Roman" w:hAnsi="Times New Roman" w:cs="Times New Roman"/>
-        </w:rPr>
-        <w:t xml:space="preserve"> 0.4</w:t>
-      </w:r>
-      <w:r>
-        <w:rPr>
-          <w:rFonts w:ascii="Times New Roman" w:eastAsia="Times New Roman" w:hAnsi="Times New Roman" w:cs="Times New Roman"/>
-        </w:rPr>
-        <w:t xml:space="preserve">) </w:t>
-      </w:r>
-      <w:r>
-        <w:rPr>
-          <w:rFonts w:ascii="Times New Roman" w:eastAsia="Times New Roman" w:hAnsi="Times New Roman" w:cs="Times New Roman"/>
-        </w:rPr>
-        <w:t>and alanine</w:t>
-      </w:r>
-      <w:r>
-        <w:rPr>
-          <w:rFonts w:ascii="Times New Roman" w:eastAsia="Times New Roman" w:hAnsi="Times New Roman" w:cs="Times New Roman"/>
-        </w:rPr>
-        <w:t xml:space="preserve"> </w:t>
-      </w:r>
-      <w:r>
-        <w:rPr>
-          <w:rFonts w:ascii="Times New Roman" w:eastAsia="Times New Roman" w:hAnsi="Times New Roman" w:cs="Times New Roman"/>
-        </w:rPr>
-        <w:t>(3.9</w:t>
-      </w:r>
-      <w:r>
-        <w:rPr>
-          <w:rFonts w:ascii="Times New Roman" w:eastAsia="Times New Roman" w:hAnsi="Times New Roman" w:cs="Times New Roman"/>
-        </w:rPr>
-        <w:t xml:space="preserve"> ±</w:t>
-      </w:r>
-      <w:r>
-        <w:rPr>
-          <w:rFonts w:ascii="Times New Roman" w:eastAsia="Times New Roman" w:hAnsi="Times New Roman" w:cs="Times New Roman"/>
-        </w:rPr>
-        <w:t xml:space="preserve"> 0.4). </w:t>
-      </w:r>
-      <w:r>
-        <w:rPr>
-          <w:rFonts w:ascii="Times New Roman" w:eastAsia="Times New Roman" w:hAnsi="Times New Roman" w:cs="Times New Roman"/>
-        </w:rPr>
-        <w:t xml:space="preserve">Trophic position calculated from aspartic acid </w:t>
-      </w:r>
-      <w:r>
-        <w:rPr>
-          <w:rFonts w:ascii="Times New Roman" w:eastAsia="Times New Roman" w:hAnsi="Times New Roman" w:cs="Times New Roman"/>
-        </w:rPr>
-        <w:t>(4.1</w:t>
-      </w:r>
-      <w:r>
-        <w:rPr>
-          <w:rFonts w:ascii="Times New Roman" w:eastAsia="Times New Roman" w:hAnsi="Times New Roman" w:cs="Times New Roman"/>
-        </w:rPr>
-        <w:t xml:space="preserve"> ±</w:t>
-      </w:r>
-      <w:r>
-        <w:rPr>
-          <w:rFonts w:ascii="Times New Roman" w:eastAsia="Times New Roman" w:hAnsi="Times New Roman" w:cs="Times New Roman"/>
-        </w:rPr>
-        <w:t xml:space="preserve"> 1.0)</w:t>
-      </w:r>
-      <w:r>
-        <w:rPr>
-          <w:rFonts w:ascii="Times New Roman" w:eastAsia="Times New Roman" w:hAnsi="Times New Roman" w:cs="Times New Roman"/>
-        </w:rPr>
-        <w:t xml:space="preserve"> had the highest standard deviation and also demonstrated an unusual trend through time compared to other amino acid trophic position calculations (Figure 2). </w:t>
+        <w:t xml:space="preserve">low (-0.016) indicating a small, albeit significant, impact of upwelling on harbor seal trophic position compared to sea surface temperature (-0.20). Location had the highest effect on trophic position with a coefficient of ~ -0.3 for both models. Increasing the lag to </w:t>
+      </w:r>
+      <w:r>
+        <w:rPr>
+          <w:rFonts w:ascii="Times New Roman" w:eastAsia="Times New Roman" w:hAnsi="Times New Roman" w:cs="Times New Roman"/>
+        </w:rPr>
+        <w:t>2</w:t>
+      </w:r>
+      <w:r>
+        <w:rPr>
+          <w:rFonts w:ascii="Times New Roman" w:eastAsia="Times New Roman" w:hAnsi="Times New Roman" w:cs="Times New Roman"/>
+        </w:rPr>
+        <w:t xml:space="preserve"> years for environmental models led to increased model uncertainty, thus only 1-year lagged models are reported here. </w:t>
       </w:r>
     </w:p>
     <w:p>
@@ -7076,19 +7538,76 @@
           <w:rFonts w:ascii="Times New Roman" w:eastAsia="Times New Roman" w:hAnsi="Times New Roman" w:cs="Times New Roman"/>
         </w:rPr>
         <w:tab/>
-        <w:t xml:space="preserve">There were no significant differences in trophic position between male and female harbor seals in either Salish Sea (Figure 3A) or coastal Washington (Figure 3B) and this relationship was consistent across amino acids. Similarly, trophic position did not change based on harbor seal length (Figure 4). Interestingly, the exception to this finding was trophic position calculated by proline which showed a significant decline with size suggesting harbor seals forage at lower trophic levels compared to smaller harbor seals. Mean harbor seal trophic position calculated from proline for seal ranging from 150 - 180 cm in standard was 0.6 lower than harbors seals that were less than 120 cm of standard length (Figure 4). Trophic position calculated from </w:t>
-      </w:r>
-      <w:r>
-        <w:rPr>
-          <w:rFonts w:ascii="Times New Roman" w:eastAsia="Times New Roman" w:hAnsi="Times New Roman" w:cs="Times New Roman"/>
-        </w:rPr>
-        <w:t>alanine, aspartic acid and valine</w:t>
-      </w:r>
-      <w:r>
-        <w:rPr>
-          <w:rFonts w:ascii="Times New Roman" w:eastAsia="Times New Roman" w:hAnsi="Times New Roman" w:cs="Times New Roman"/>
-        </w:rPr>
-        <w:t xml:space="preserve"> also showed negative trends with size although the trend was not significant. In contrast trophic position calculated from glutamic acid was positive although this trend was also not significant.</w:t>
+      </w:r>
+      <w:r>
+        <w:rPr>
+          <w:rFonts w:ascii="Times New Roman" w:eastAsia="Times New Roman" w:hAnsi="Times New Roman" w:cs="Times New Roman"/>
+        </w:rPr>
+        <w:t>Location, abundance of salmon smolts, and hake and herring spawning biomass, all impacted harbor seal trophic position in Washington. Harbor seals in the Salish Sea fed approximately 0.2 trophic levels lower than coastal Washington harbor seals (Figure 6). Hake biomass and harbor seal trophic position are positively correlated in the same year indicating harbor seals forage on adult hake when they are abundant. In contrast, the hake biomass in the 2-year lag model has a negative correlation with harbor seal trophic position (Figure 6), thus, harbor seals are feeding lower in the food web two years after hake spawning biomass is high. Female Pacific hake reach sexual maturity at 4-5 years () at which point they are approximately 60 cm in length (</w:t>
+      </w:r>
+      <w:r>
+        <w:rPr>
+          <w:rFonts w:ascii="Times New Roman" w:eastAsia="Times New Roman" w:hAnsi="Times New Roman" w:cs="Times New Roman"/>
+        </w:rPr>
+        <w:t>Smith et al. 1990</w:t>
+      </w:r>
+      <w:r>
+        <w:rPr>
+          <w:rFonts w:ascii="Times New Roman" w:eastAsia="Times New Roman" w:hAnsi="Times New Roman" w:cs="Times New Roman"/>
+        </w:rPr>
+        <w:t xml:space="preserve">). In contrast, </w:t>
+      </w:r>
+      <w:proofErr w:type="gramStart"/>
+      <w:r>
+        <w:rPr>
+          <w:rFonts w:ascii="Times New Roman" w:eastAsia="Times New Roman" w:hAnsi="Times New Roman" w:cs="Times New Roman"/>
+        </w:rPr>
+        <w:t>1-2 year old</w:t>
+      </w:r>
+      <w:proofErr w:type="gramEnd"/>
+      <w:r>
+        <w:rPr>
+          <w:rFonts w:ascii="Times New Roman" w:eastAsia="Times New Roman" w:hAnsi="Times New Roman" w:cs="Times New Roman"/>
+        </w:rPr>
+        <w:t xml:space="preserve"> fish are only 30-35 cm in length (Smith et al. 1990). Thus, this result </w:t>
+      </w:r>
+      <w:r>
+        <w:rPr>
+          <w:rFonts w:ascii="Times New Roman" w:eastAsia="Times New Roman" w:hAnsi="Times New Roman" w:cs="Times New Roman"/>
+        </w:rPr>
+        <w:t xml:space="preserve">indicates harbor seals are feeding on </w:t>
+      </w:r>
+      <w:proofErr w:type="gramStart"/>
+      <w:r>
+        <w:rPr>
+          <w:rFonts w:ascii="Times New Roman" w:eastAsia="Times New Roman" w:hAnsi="Times New Roman" w:cs="Times New Roman"/>
+        </w:rPr>
+        <w:t>1-2 year-old</w:t>
+      </w:r>
+      <w:proofErr w:type="gramEnd"/>
+      <w:r>
+        <w:rPr>
+          <w:rFonts w:ascii="Times New Roman" w:eastAsia="Times New Roman" w:hAnsi="Times New Roman" w:cs="Times New Roman"/>
+        </w:rPr>
+        <w:t xml:space="preserve"> Pacific hake, while the fish are a fraction of their adult size and lower in the food web</w:t>
+      </w:r>
+      <w:r>
+        <w:rPr>
+          <w:rFonts w:ascii="Times New Roman" w:eastAsia="Times New Roman" w:hAnsi="Times New Roman" w:cs="Times New Roman"/>
+        </w:rPr>
+        <w:t xml:space="preserve"> resulting in a decrease of harbor seal trophic position</w:t>
+      </w:r>
+      <w:r>
+        <w:rPr>
+          <w:rFonts w:ascii="Times New Roman" w:eastAsia="Times New Roman" w:hAnsi="Times New Roman" w:cs="Times New Roman"/>
+        </w:rPr>
+        <w:t>.</w:t>
+      </w:r>
+      <w:r>
+        <w:rPr>
+          <w:rFonts w:ascii="Times New Roman" w:eastAsia="Times New Roman" w:hAnsi="Times New Roman" w:cs="Times New Roman"/>
+        </w:rPr>
+        <w:t xml:space="preserve"> In contrast, harbor seal trophic position was positively correlated to Pacific herring spawning biomass from two years ago. This relationship could indicate preferential foraging on adult Pacific herring by harbor seals is density dependent. </w:t>
       </w:r>
     </w:p>
     <w:p>
@@ -7096,15 +7615,34 @@
         <w:spacing w:line="480" w:lineRule="auto"/>
         <w:rPr>
           <w:rFonts w:ascii="Times New Roman" w:eastAsia="Times New Roman" w:hAnsi="Times New Roman" w:cs="Times New Roman"/>
+        </w:rPr>
+      </w:pPr>
+      <w:r>
+        <w:rPr>
+          <w:rFonts w:ascii="Times New Roman" w:eastAsia="Times New Roman" w:hAnsi="Times New Roman" w:cs="Times New Roman"/>
+        </w:rPr>
+        <w:tab/>
+        <w:t xml:space="preserve">Salmon smolts (which included hatchery releases of all species and wild production of Chinook salmon </w:t>
+      </w:r>
+      <w:r>
+        <w:rPr>
+          <w:rFonts w:ascii="Times New Roman" w:eastAsia="Times New Roman" w:hAnsi="Times New Roman" w:cs="Times New Roman"/>
           <w:i/>
         </w:rPr>
-      </w:pPr>
-      <w:r>
-        <w:rPr>
-          <w:rFonts w:ascii="Times New Roman" w:eastAsia="Times New Roman" w:hAnsi="Times New Roman" w:cs="Times New Roman"/>
-          <w:i/>
-        </w:rPr>
-        <w:t>Bottom-up forces on harbor seal trophic position</w:t>
+        <w:t>SI table XXI</w:t>
+      </w:r>
+      <w:r>
+        <w:rPr>
+          <w:rFonts w:ascii="Times New Roman" w:eastAsia="Times New Roman" w:hAnsi="Times New Roman" w:cs="Times New Roman"/>
+        </w:rPr>
+        <w:t xml:space="preserve">) were included in models with both 1- and 2-year lags and were positively correlated with harbor seal trophic position. The abundance of smolts in the previous two years determine the current abundance of 1-ocean and 2-ocean adult Pacific salmon. Harbor </w:t>
+      </w:r>
+      <w:r>
+        <w:rPr>
+          <w:rFonts w:ascii="Times New Roman" w:eastAsia="Times New Roman" w:hAnsi="Times New Roman" w:cs="Times New Roman"/>
+        </w:rPr>
+        <w:lastRenderedPageBreak/>
+        <w:t xml:space="preserve">seal trophic ecology responds to this change and increases with greater abundance of adult salmon. The positive coefficient for smolts indicates harbor seal trophic ecology responds to the abundance of adult salmon rather than juveniles which we expect would produce a negative coefficient. This is further supported by the inclusion of smolt data in models with 1- and 2- year lags but not the current year model. The inclusion of smolt production but not adult escapement counts demonstrates smolt production is a better indicator of salmon availability for harbor seals as a prey source than escapement counts of individual species. The correlation coefficient between harbor seal trophic position and smolt production was higher on the 1-year lag model (0.14) compared to the 2-year lag model (0.08, Figure 6). </w:t>
       </w:r>
     </w:p>
     <w:p>
@@ -7112,32 +7650,15 @@
         <w:spacing w:line="480" w:lineRule="auto"/>
         <w:rPr>
           <w:rFonts w:ascii="Times New Roman" w:eastAsia="Times New Roman" w:hAnsi="Times New Roman" w:cs="Times New Roman"/>
+          <w:b/>
         </w:rPr>
       </w:pPr>
       <w:r>
         <w:rPr>
           <w:rFonts w:ascii="Times New Roman" w:eastAsia="Times New Roman" w:hAnsi="Times New Roman" w:cs="Times New Roman"/>
-        </w:rPr>
-        <w:tab/>
-      </w:r>
-      <w:r>
-        <w:rPr>
-          <w:rFonts w:ascii="Times New Roman" w:eastAsia="Times New Roman" w:hAnsi="Times New Roman" w:cs="Times New Roman"/>
-        </w:rPr>
-        <w:t xml:space="preserve"> </w:t>
-      </w:r>
-      <w:r>
-        <w:rPr>
-          <w:rFonts w:ascii="Times New Roman" w:eastAsia="Times New Roman" w:hAnsi="Times New Roman" w:cs="Times New Roman"/>
-        </w:rPr>
-        <w:t xml:space="preserve">Summer upwelling and sea surface temperature both impact harbor seal trophic position but on different temporal scales. The best environmental models (Figure 5) included location (Salish Sera verse Coastal Washington) as and summer upwelling with a 1-year lag (Figure 5A) and summer sea surface temperature with a 2-year lag (Figure 5B). Summer upwelling exhibited an immediate impact on harbor seal trophic position, where upwelling resulted in the consumption of lower trophic level species during the same year. In contrast, summer sea surface </w:t>
-      </w:r>
-      <w:r>
-        <w:rPr>
-          <w:rFonts w:ascii="Times New Roman" w:eastAsia="Times New Roman" w:hAnsi="Times New Roman" w:cs="Times New Roman"/>
-        </w:rPr>
-        <w:lastRenderedPageBreak/>
-        <w:t xml:space="preserve">temperature exhibited a delayed impact, where harbor seals foraged lower in the food web the following year after summers with higher than average sea surface temperatures. The coefficient for summer upwelling was low (-0.016) indicating a small, albeit significant, impact of upwelling on harbor seal trophic position compared to sea surface temperature (-0.20). Location had the highest effect on trophic position with a coefficient of ~ -0.3 for both models. Increasing the lag to 3 years for environmental models led to increased model uncertainty, thus only 1-year and 2-year lagged models are reported here. </w:t>
+          <w:b/>
+        </w:rPr>
+        <w:t>Discussion</w:t>
       </w:r>
     </w:p>
     <w:p>
@@ -7152,384 +7673,194 @@
           <w:rFonts w:ascii="Times New Roman" w:eastAsia="Times New Roman" w:hAnsi="Times New Roman" w:cs="Times New Roman"/>
         </w:rPr>
         <w:tab/>
-      </w:r>
-      <w:bookmarkStart w:id="0" w:name="_GoBack"/>
-      <w:bookmarkEnd w:id="0"/>
+        <w:t xml:space="preserve">Harbor seal trophic position over the past century has been stable over the past century despite major changes climate and food webs. While harbor seal generalist foraging strategies appear to compensate for ecological change, harbor seal foraging strategy nonetheless responds to physical and food web forcing. </w:t>
+      </w:r>
     </w:p>
     <w:p>
       <w:pPr>
         <w:spacing w:line="480" w:lineRule="auto"/>
         <w:rPr>
-          <w:rFonts w:ascii="Times New Roman" w:hAnsi="Times New Roman" w:cs="Times New Roman"/>
+          <w:rFonts w:ascii="Times New Roman" w:eastAsia="Times New Roman" w:hAnsi="Times New Roman" w:cs="Times New Roman"/>
         </w:rPr>
       </w:pPr>
       <w:r>
         <w:rPr>
-          <w:rFonts w:ascii="Times New Roman" w:hAnsi="Times New Roman" w:cs="Times New Roman"/>
-          <w:b/>
-          <w:bCs/>
-        </w:rPr>
-        <w:t xml:space="preserve">- </w:t>
-      </w:r>
-      <w:r>
-        <w:rPr>
-          <w:rFonts w:ascii="Times New Roman" w:hAnsi="Times New Roman" w:cs="Times New Roman"/>
-        </w:rPr>
-        <w:t>No change through time indicates harbor seal foraging strategies able to compensate for dramatic changes in resources without altering foraging niche</w:t>
+          <w:rFonts w:ascii="Times New Roman" w:eastAsia="Times New Roman" w:hAnsi="Times New Roman" w:cs="Times New Roman"/>
+        </w:rPr>
+        <w:tab/>
+        <w:t xml:space="preserve">Previously observed differences in male and female trophic position (citation </w:t>
+      </w:r>
+      <w:proofErr w:type="spellStart"/>
+      <w:r>
+        <w:rPr>
+          <w:rFonts w:ascii="Times New Roman" w:eastAsia="Times New Roman" w:hAnsi="Times New Roman" w:cs="Times New Roman"/>
+        </w:rPr>
+        <w:t>Magera</w:t>
+      </w:r>
+      <w:proofErr w:type="spellEnd"/>
+      <w:r>
+        <w:rPr>
+          <w:rFonts w:ascii="Times New Roman" w:eastAsia="Times New Roman" w:hAnsi="Times New Roman" w:cs="Times New Roman"/>
+        </w:rPr>
+        <w:t xml:space="preserve">?) appears to be a recent phenomenon rather than a </w:t>
+      </w:r>
+      <w:proofErr w:type="gramStart"/>
+      <w:r>
+        <w:rPr>
+          <w:rFonts w:ascii="Times New Roman" w:eastAsia="Times New Roman" w:hAnsi="Times New Roman" w:cs="Times New Roman"/>
+        </w:rPr>
+        <w:t>long term</w:t>
+      </w:r>
+      <w:proofErr w:type="gramEnd"/>
+      <w:r>
+        <w:rPr>
+          <w:rFonts w:ascii="Times New Roman" w:eastAsia="Times New Roman" w:hAnsi="Times New Roman" w:cs="Times New Roman"/>
+        </w:rPr>
+        <w:t xml:space="preserve"> phenomenon. Location differences</w:t>
       </w:r>
     </w:p>
     <w:p>
       <w:pPr>
         <w:spacing w:line="480" w:lineRule="auto"/>
         <w:rPr>
-          <w:rFonts w:ascii="Times New Roman" w:hAnsi="Times New Roman" w:cs="Times New Roman"/>
+          <w:rFonts w:ascii="Times New Roman" w:eastAsia="Times New Roman" w:hAnsi="Times New Roman" w:cs="Times New Roman"/>
         </w:rPr>
       </w:pPr>
       <w:r>
         <w:rPr>
-          <w:rFonts w:ascii="Times New Roman" w:hAnsi="Times New Roman" w:cs="Times New Roman"/>
-        </w:rPr>
-        <w:t>-Dynamics that operate on more trophic level/community wide scales that may alter multiple species at the same time are a better predictor of harbor seal foraging abundance than individual prey species</w:t>
+          <w:rFonts w:ascii="Times New Roman" w:eastAsia="Times New Roman" w:hAnsi="Times New Roman" w:cs="Times New Roman"/>
+        </w:rPr>
+        <w:tab/>
+        <w:t>Environmental conditions impact abundance of fish species in coastal Washington (</w:t>
+      </w:r>
+      <w:proofErr w:type="spellStart"/>
+      <w:r>
+        <w:rPr>
+          <w:rFonts w:ascii="Times New Roman" w:eastAsia="Times New Roman" w:hAnsi="Times New Roman" w:cs="Times New Roman"/>
+        </w:rPr>
+        <w:t>Reum</w:t>
+      </w:r>
+      <w:proofErr w:type="spellEnd"/>
+      <w:r>
+        <w:rPr>
+          <w:rFonts w:ascii="Times New Roman" w:eastAsia="Times New Roman" w:hAnsi="Times New Roman" w:cs="Times New Roman"/>
+        </w:rPr>
+        <w:t xml:space="preserve"> et al. 2011, Greene et al. 2015). Generalist predators respond to this bottom up force by adjusting their relative consumption of prey species as demonstrated by harbor seal trophic position changing in response to environmental conditions. More specifically, harbor seal </w:t>
+      </w:r>
+      <w:proofErr w:type="gramStart"/>
+      <w:r>
+        <w:rPr>
+          <w:rFonts w:ascii="Times New Roman" w:eastAsia="Times New Roman" w:hAnsi="Times New Roman" w:cs="Times New Roman"/>
+        </w:rPr>
+        <w:t>consume</w:t>
+      </w:r>
+      <w:proofErr w:type="gramEnd"/>
+      <w:r>
+        <w:rPr>
+          <w:rFonts w:ascii="Times New Roman" w:eastAsia="Times New Roman" w:hAnsi="Times New Roman" w:cs="Times New Roman"/>
+        </w:rPr>
+        <w:t xml:space="preserve"> more low trophic level species in years of above average summer upwelling and summer sea surface temperature (Figure 5). However, harbor seals respond to these environmental conditions on different temporal scales with upwelling negatively correlated to harbor seal trophic position in </w:t>
+      </w:r>
+      <w:r>
+        <w:rPr>
+          <w:rFonts w:ascii="Times New Roman" w:eastAsia="Times New Roman" w:hAnsi="Times New Roman" w:cs="Times New Roman"/>
+        </w:rPr>
+        <w:lastRenderedPageBreak/>
+        <w:t xml:space="preserve">year-0, sea surface temperature in year-1, and ENSO in year-2; upwelling is positively correlated in year-2. </w:t>
+      </w:r>
+      <w:proofErr w:type="spellStart"/>
+      <w:r>
+        <w:rPr>
+          <w:rFonts w:ascii="Times New Roman" w:eastAsia="Times New Roman" w:hAnsi="Times New Roman" w:cs="Times New Roman"/>
+        </w:rPr>
+        <w:t>Reum</w:t>
+      </w:r>
+      <w:proofErr w:type="spellEnd"/>
+      <w:r>
+        <w:rPr>
+          <w:rFonts w:ascii="Times New Roman" w:eastAsia="Times New Roman" w:hAnsi="Times New Roman" w:cs="Times New Roman"/>
+        </w:rPr>
+        <w:t xml:space="preserve"> et al. (2011) found age-0 Pacific herring abundance in Puget Sound is positively correlated with annual upwelling in the Strait of Georgia. This increase in abundance of low trophic level, juvenile, fish could explain the negative correlation between harbor seal trophic position and an upwelling in year-0. Similarly, as this class of juveniles grow to age-2 fish there is a trophic shift in harbor seals as indicated by the positive correlation between trophic position and upwelling in year-2. In addition, Salish Sea predators and fish species are correlated to sea surface temperature but responses in reproductive success (Smith et al. 2017) or abundance (Duguid et al. 2019) are often delayed by a year or more. This temporal delay was also observed in harbor seal trophic position in response to both sea surface temperature and ENSO. This result highlights the importance of considering delayed responses of consumers when measuring ecological responses to environmental conditions.  </w:t>
       </w:r>
     </w:p>
     <w:p>
       <w:pPr>
         <w:spacing w:line="480" w:lineRule="auto"/>
         <w:rPr>
-          <w:rFonts w:ascii="Times New Roman" w:hAnsi="Times New Roman" w:cs="Times New Roman"/>
+          <w:rFonts w:ascii="Times New Roman" w:eastAsia="Times New Roman" w:hAnsi="Times New Roman" w:cs="Times New Roman"/>
         </w:rPr>
       </w:pPr>
       <w:r>
         <w:rPr>
-          <w:rFonts w:ascii="Times New Roman" w:hAnsi="Times New Roman" w:cs="Times New Roman"/>
-        </w:rPr>
-        <w:t xml:space="preserve">-forward selection is bias towards type II error, but for the sake of this exercise we believe it is justified. </w:t>
+          <w:rFonts w:ascii="Times New Roman" w:eastAsia="Times New Roman" w:hAnsi="Times New Roman" w:cs="Times New Roman"/>
+        </w:rPr>
+        <w:tab/>
+        <w:t xml:space="preserve">Hake have been documented as </w:t>
+      </w:r>
+      <w:proofErr w:type="spellStart"/>
+      <w:r>
+        <w:rPr>
+          <w:rFonts w:ascii="Times New Roman" w:eastAsia="Times New Roman" w:hAnsi="Times New Roman" w:cs="Times New Roman"/>
+        </w:rPr>
+        <w:t>on</w:t>
+      </w:r>
+      <w:proofErr w:type="spellEnd"/>
+      <w:r>
+        <w:rPr>
+          <w:rFonts w:ascii="Times New Roman" w:eastAsia="Times New Roman" w:hAnsi="Times New Roman" w:cs="Times New Roman"/>
+        </w:rPr>
+        <w:t xml:space="preserve"> of the most abundant prey sources in harbor seal diet. </w:t>
       </w:r>
     </w:p>
     <w:p>
       <w:pPr>
         <w:spacing w:line="480" w:lineRule="auto"/>
         <w:rPr>
-          <w:rFonts w:ascii="Times New Roman" w:hAnsi="Times New Roman" w:cs="Times New Roman"/>
+          <w:rFonts w:ascii="Times New Roman" w:eastAsia="Times New Roman" w:hAnsi="Times New Roman" w:cs="Times New Roman"/>
         </w:rPr>
       </w:pPr>
       <w:r>
         <w:rPr>
-          <w:rFonts w:ascii="Times New Roman" w:hAnsi="Times New Roman" w:cs="Times New Roman"/>
-        </w:rPr>
-        <w:t>-Food web results represent a prey species that is both abundant in harbor seal diet and has experienced large scale changes in the system</w:t>
+          <w:rFonts w:ascii="Times New Roman" w:eastAsia="Times New Roman" w:hAnsi="Times New Roman" w:cs="Times New Roman"/>
+        </w:rPr>
+        <w:tab/>
+        <w:t xml:space="preserve">A combined index of hatchery smolt production and wild production offer the best index of salmon availability to harbor seals. Look at </w:t>
+      </w:r>
+      <w:proofErr w:type="spellStart"/>
+      <w:r>
+        <w:rPr>
+          <w:rFonts w:ascii="Times New Roman" w:eastAsia="Times New Roman" w:hAnsi="Times New Roman" w:cs="Times New Roman"/>
+        </w:rPr>
+        <w:t>Chasco</w:t>
+      </w:r>
+      <w:proofErr w:type="spellEnd"/>
+      <w:r>
+        <w:rPr>
+          <w:rFonts w:ascii="Times New Roman" w:eastAsia="Times New Roman" w:hAnsi="Times New Roman" w:cs="Times New Roman"/>
+        </w:rPr>
+        <w:t xml:space="preserve">...The correlation between harbor seal TP and smolt production indicate harbor seals do take advantage of increased salmon abundance. Using escapement counts </w:t>
       </w:r>
     </w:p>
     <w:p>
       <w:pPr>
         <w:spacing w:line="480" w:lineRule="auto"/>
         <w:rPr>
-          <w:rFonts w:ascii="Times New Roman" w:hAnsi="Times New Roman" w:cs="Times New Roman"/>
+          <w:rFonts w:ascii="Times New Roman" w:eastAsia="Times New Roman" w:hAnsi="Times New Roman" w:cs="Times New Roman"/>
         </w:rPr>
       </w:pPr>
       <w:r>
         <w:rPr>
-          <w:rFonts w:ascii="Times New Roman" w:hAnsi="Times New Roman" w:cs="Times New Roman"/>
-        </w:rPr>
-        <w:t xml:space="preserve">-Sex does not appear to influence trophic position. While coastal harbor seals may exhibit different </w:t>
-      </w:r>
-      <w:proofErr w:type="gramStart"/>
-      <w:r>
-        <w:rPr>
-          <w:rFonts w:ascii="Times New Roman" w:hAnsi="Times New Roman" w:cs="Times New Roman"/>
-        </w:rPr>
-        <w:t>foraging</w:t>
-      </w:r>
-      <w:proofErr w:type="gramEnd"/>
-      <w:r>
-        <w:rPr>
-          <w:rFonts w:ascii="Times New Roman" w:hAnsi="Times New Roman" w:cs="Times New Roman"/>
-        </w:rPr>
-        <w:t xml:space="preserve"> strategies based on sex. This is contradictory to previous studies. Weight may be a better predictor than length but given the nature of this data was not possible to analyze. Or previous studies may have identified a more local phenomenon. </w:t>
+          <w:rFonts w:ascii="Times New Roman" w:eastAsia="Times New Roman" w:hAnsi="Times New Roman" w:cs="Times New Roman"/>
+        </w:rPr>
+        <w:tab/>
+        <w:t>CSSIA offers improved characterization of trophic ecology of top predators on long time scales compared to traditional bulk methods. What does it improve? What are the assumptions? What are the limitations? Considering a weighted beta</w:t>
       </w:r>
     </w:p>
     <w:p>
       <w:pPr>
         <w:spacing w:line="480" w:lineRule="auto"/>
         <w:rPr>
-          <w:rFonts w:ascii="Times New Roman" w:hAnsi="Times New Roman" w:cs="Times New Roman"/>
-        </w:rPr>
-      </w:pPr>
-      <w:r>
-        <w:rPr>
-          <w:rFonts w:ascii="Times New Roman" w:hAnsi="Times New Roman" w:cs="Times New Roman"/>
-        </w:rPr>
-        <w:t xml:space="preserve">-Location is important, and variability may be the most important component of </w:t>
-      </w:r>
-    </w:p>
-    <w:p>
-      <w:pPr>
-        <w:spacing w:line="480" w:lineRule="auto"/>
-        <w:rPr>
-          <w:rFonts w:ascii="Times New Roman" w:hAnsi="Times New Roman" w:cs="Times New Roman"/>
-          <w:b/>
-          <w:bCs/>
-        </w:rPr>
-      </w:pPr>
-      <w:r>
-        <w:rPr>
-          <w:rFonts w:ascii="Times New Roman" w:hAnsi="Times New Roman" w:cs="Times New Roman"/>
-          <w:b/>
-          <w:bCs/>
-        </w:rPr>
-        <w:t>Results</w:t>
-      </w:r>
-    </w:p>
-    <w:p>
-      <w:pPr>
-        <w:spacing w:line="480" w:lineRule="auto"/>
-        <w:rPr>
-          <w:rFonts w:ascii="Times New Roman" w:hAnsi="Times New Roman" w:cs="Times New Roman"/>
-        </w:rPr>
-      </w:pPr>
-      <w:r>
-        <w:rPr>
-          <w:rFonts w:ascii="Times New Roman" w:hAnsi="Times New Roman" w:cs="Times New Roman"/>
-        </w:rPr>
-        <w:lastRenderedPageBreak/>
-        <w:tab/>
-        <w:t>Models showed support for covariates over the null model or location only model</w:t>
-      </w:r>
-      <w:r>
-        <w:rPr>
-          <w:rFonts w:ascii="Times New Roman" w:hAnsi="Times New Roman" w:cs="Times New Roman"/>
-        </w:rPr>
-        <w:t>. Similar results for GLU and multi AA approaches, but multi AA approach had more model certainty. When possible, the hierarchical model likely will provide improved model fitting particularly with covariates. Multi AA approach will be limited based on availability of trophic enrichment factors for AAs other than Glu. Its ability to improve model fit will depend on availability of TEFs and quality of chromatography.</w:t>
-      </w:r>
-    </w:p>
-    <w:p>
-      <w:pPr>
-        <w:spacing w:line="480" w:lineRule="auto"/>
-        <w:rPr>
-          <w:rFonts w:ascii="Times New Roman" w:hAnsi="Times New Roman" w:cs="Times New Roman"/>
-          <w:b/>
-          <w:bCs/>
-        </w:rPr>
-      </w:pPr>
-      <w:r>
-        <w:rPr>
-          <w:rFonts w:ascii="Times New Roman" w:hAnsi="Times New Roman" w:cs="Times New Roman"/>
-          <w:b/>
-          <w:bCs/>
-        </w:rPr>
-        <w:t>Discussion</w:t>
-      </w:r>
-    </w:p>
-    <w:p>
-      <w:pPr>
-        <w:spacing w:line="480" w:lineRule="auto"/>
-        <w:rPr>
-          <w:rFonts w:ascii="Times New Roman" w:eastAsia="Times New Roman" w:hAnsi="Times New Roman" w:cs="Times New Roman"/>
-        </w:rPr>
-      </w:pPr>
-      <w:r>
-        <w:rPr>
-          <w:rFonts w:ascii="Times New Roman" w:eastAsia="Times New Roman" w:hAnsi="Times New Roman" w:cs="Times New Roman"/>
-        </w:rPr>
-        <w:t xml:space="preserve">). Most trophic position estimates (76%, </w:t>
-      </w:r>
-      <w:r>
-        <w:rPr>
-          <w:rFonts w:ascii="Times New Roman" w:eastAsia="Times New Roman" w:hAnsi="Times New Roman" w:cs="Times New Roman"/>
-          <w:i/>
-        </w:rPr>
-        <w:t>SI Figure</w:t>
-      </w:r>
-      <w:r>
-        <w:rPr>
-          <w:rFonts w:ascii="Times New Roman" w:eastAsia="Times New Roman" w:hAnsi="Times New Roman" w:cs="Times New Roman"/>
-          <w:i/>
-        </w:rPr>
-        <w:t xml:space="preserve"> S2</w:t>
-      </w:r>
-      <w:r>
-        <w:rPr>
-          <w:rFonts w:ascii="Times New Roman" w:eastAsia="Times New Roman" w:hAnsi="Times New Roman" w:cs="Times New Roman"/>
-        </w:rPr>
-        <w:t xml:space="preserve">) </w:t>
-      </w:r>
-      <w:r>
-        <w:rPr>
-          <w:rFonts w:ascii="Times New Roman" w:eastAsia="Times New Roman" w:hAnsi="Times New Roman" w:cs="Times New Roman"/>
-        </w:rPr>
-        <w:t>ranged</w:t>
-      </w:r>
-      <w:r>
-        <w:rPr>
-          <w:rFonts w:ascii="Times New Roman" w:eastAsia="Times New Roman" w:hAnsi="Times New Roman" w:cs="Times New Roman"/>
-        </w:rPr>
-        <w:t xml:space="preserve"> from 3.5-5, which are ecologically realistic based on previous diet studies (Jeffries). </w:t>
-      </w:r>
-    </w:p>
-    <w:p>
-      <w:pPr>
-        <w:spacing w:line="480" w:lineRule="auto"/>
-        <w:rPr>
-          <w:rFonts w:ascii="Times New Roman" w:hAnsi="Times New Roman" w:cs="Times New Roman"/>
-        </w:rPr>
-      </w:pPr>
-      <w:r>
-        <w:rPr>
-          <w:rFonts w:ascii="Times New Roman" w:hAnsi="Times New Roman" w:cs="Times New Roman"/>
-        </w:rPr>
-        <w:t>-decrease in length—could be slower turnover times?</w:t>
-      </w:r>
-    </w:p>
-    <w:p>
-      <w:pPr>
-        <w:spacing w:line="480" w:lineRule="auto"/>
-        <w:rPr>
-          <w:rFonts w:ascii="Times New Roman" w:hAnsi="Times New Roman" w:cs="Times New Roman"/>
-        </w:rPr>
-      </w:pPr>
-      <w:r>
-        <w:rPr>
-          <w:rFonts w:ascii="Times New Roman" w:hAnsi="Times New Roman" w:cs="Times New Roman"/>
-        </w:rPr>
-        <w:t>Previous research has presented compelling evidence that harbor seals negatively impact Chinook salmon populations. Next steps in management involve decisions regarding culling, similar to stellar sea lions in the Columbia River. However most culling of mammals requires drastic, maintained reductions in predator numbers, and few culling programs have demonstrated changes in predator numbers</w:t>
-      </w:r>
-      <w:r>
-        <w:rPr>
-          <w:rFonts w:ascii="Times New Roman" w:hAnsi="Times New Roman" w:cs="Times New Roman"/>
-        </w:rPr>
-        <w:t xml:space="preserve"> (Bowen and </w:t>
-      </w:r>
-      <w:proofErr w:type="spellStart"/>
-      <w:r>
-        <w:rPr>
-          <w:rFonts w:ascii="Times New Roman" w:hAnsi="Times New Roman" w:cs="Times New Roman"/>
-        </w:rPr>
-        <w:t>Lidgard</w:t>
-      </w:r>
-      <w:proofErr w:type="spellEnd"/>
-      <w:r>
-        <w:rPr>
-          <w:rFonts w:ascii="Times New Roman" w:hAnsi="Times New Roman" w:cs="Times New Roman"/>
-        </w:rPr>
-        <w:t xml:space="preserve"> 2012)</w:t>
-      </w:r>
-      <w:r>
-        <w:rPr>
-          <w:rFonts w:ascii="Times New Roman" w:hAnsi="Times New Roman" w:cs="Times New Roman"/>
-        </w:rPr>
-        <w:t>. In order to ensure realized expectations for stakeholders, it is important to consider the broader ecological context of predators. Harbor seals demonstrate drastic variations in foraging ecology</w:t>
-      </w:r>
-      <w:r>
-        <w:rPr>
-          <w:rFonts w:ascii="Times New Roman" w:hAnsi="Times New Roman" w:cs="Times New Roman"/>
-        </w:rPr>
-        <w:t xml:space="preserve"> in response to location, prey availability, and environmental change. This variation should be embraced to produced effective management strategies. </w:t>
-      </w:r>
-      <w:r>
-        <w:rPr>
-          <w:rFonts w:ascii="Times New Roman" w:hAnsi="Times New Roman" w:cs="Times New Roman"/>
-        </w:rPr>
-        <w:t xml:space="preserve"> Estimates of total biomass consumed that treats harbor seal predation pressure as static through time are likely inaccurate as we observed differences as high as XXX.</w:t>
-      </w:r>
-    </w:p>
-    <w:p>
-      <w:pPr>
-        <w:spacing w:line="480" w:lineRule="auto"/>
-        <w:rPr>
-          <w:rFonts w:ascii="Times New Roman" w:hAnsi="Times New Roman" w:cs="Times New Roman"/>
-        </w:rPr>
-      </w:pPr>
-      <w:r>
-        <w:rPr>
-          <w:rFonts w:ascii="Times New Roman" w:hAnsi="Times New Roman" w:cs="Times New Roman"/>
-        </w:rPr>
-        <w:t xml:space="preserve">Seasonality and spatial variance as well. Spatially distinct </w:t>
-      </w:r>
-      <w:proofErr w:type="spellStart"/>
-      <w:r>
-        <w:rPr>
-          <w:rFonts w:ascii="Times New Roman" w:hAnsi="Times New Roman" w:cs="Times New Roman"/>
-        </w:rPr>
-        <w:t>managment</w:t>
-      </w:r>
-      <w:proofErr w:type="spellEnd"/>
-      <w:r>
-        <w:rPr>
-          <w:rFonts w:ascii="Times New Roman" w:hAnsi="Times New Roman" w:cs="Times New Roman"/>
-        </w:rPr>
-        <w:t xml:space="preserve"> strategies may be good</w:t>
-      </w:r>
-    </w:p>
-    <w:p>
-      <w:pPr>
-        <w:spacing w:line="480" w:lineRule="auto"/>
-        <w:rPr>
-          <w:rFonts w:ascii="Times New Roman" w:hAnsi="Times New Roman" w:cs="Times New Roman"/>
-        </w:rPr>
-      </w:pPr>
-      <w:r>
-        <w:rPr>
-          <w:rFonts w:ascii="Times New Roman" w:hAnsi="Times New Roman" w:cs="Times New Roman"/>
-        </w:rPr>
-        <w:t xml:space="preserve">-Other important prey species that were not considered? </w:t>
-      </w:r>
-      <w:proofErr w:type="spellStart"/>
-      <w:proofErr w:type="gramStart"/>
-      <w:r>
-        <w:rPr>
-          <w:rFonts w:ascii="Times New Roman" w:hAnsi="Times New Roman" w:cs="Times New Roman"/>
-        </w:rPr>
-        <w:t>Ie</w:t>
-      </w:r>
-      <w:proofErr w:type="spellEnd"/>
-      <w:r>
-        <w:rPr>
-          <w:rFonts w:ascii="Times New Roman" w:hAnsi="Times New Roman" w:cs="Times New Roman"/>
-        </w:rPr>
-        <w:t xml:space="preserve">  walleye</w:t>
-      </w:r>
-      <w:proofErr w:type="gramEnd"/>
-      <w:r>
-        <w:rPr>
-          <w:rFonts w:ascii="Times New Roman" w:hAnsi="Times New Roman" w:cs="Times New Roman"/>
-        </w:rPr>
-        <w:t xml:space="preserve"> pollock and  sand lance (Austen </w:t>
-      </w:r>
-      <w:proofErr w:type="spellStart"/>
-      <w:r>
-        <w:rPr>
-          <w:rFonts w:ascii="Times New Roman" w:hAnsi="Times New Roman" w:cs="Times New Roman"/>
-        </w:rPr>
-        <w:t>papere</w:t>
-      </w:r>
-      <w:proofErr w:type="spellEnd"/>
-      <w:r>
-        <w:rPr>
-          <w:rFonts w:ascii="Times New Roman" w:hAnsi="Times New Roman" w:cs="Times New Roman"/>
-        </w:rPr>
-        <w:t xml:space="preserve"> on herring)</w:t>
-      </w:r>
-    </w:p>
-    <w:p>
-      <w:pPr>
-        <w:spacing w:line="480" w:lineRule="auto"/>
-        <w:rPr>
-          <w:rFonts w:ascii="Times New Roman" w:hAnsi="Times New Roman" w:cs="Times New Roman"/>
-        </w:rPr>
-      </w:pPr>
-      <w:r>
-        <w:rPr>
-          <w:rFonts w:ascii="Times New Roman" w:hAnsi="Times New Roman" w:cs="Times New Roman"/>
-        </w:rPr>
-        <w:lastRenderedPageBreak/>
-        <w:t>-paragraph on age specific predation</w:t>
-      </w:r>
-    </w:p>
-    <w:p>
-      <w:pPr>
-        <w:spacing w:line="480" w:lineRule="auto"/>
-        <w:rPr>
-          <w:rFonts w:ascii="Times New Roman" w:hAnsi="Times New Roman" w:cs="Times New Roman"/>
+          <w:rFonts w:ascii="Times New Roman" w:eastAsia="Times New Roman" w:hAnsi="Times New Roman" w:cs="Times New Roman"/>
         </w:rPr>
       </w:pPr>
     </w:p>
@@ -7537,48 +7868,286 @@
       <w:pPr>
         <w:spacing w:line="480" w:lineRule="auto"/>
         <w:rPr>
-          <w:rFonts w:ascii="Times New Roman" w:hAnsi="Times New Roman" w:cs="Times New Roman"/>
+          <w:rFonts w:ascii="Times New Roman" w:eastAsia="Times New Roman" w:hAnsi="Times New Roman" w:cs="Times New Roman"/>
         </w:rPr>
       </w:pPr>
       <w:r>
         <w:rPr>
-          <w:rFonts w:ascii="Times New Roman" w:hAnsi="Times New Roman" w:cs="Times New Roman"/>
-        </w:rPr>
-        <w:t xml:space="preserve">- when prey </w:t>
+          <w:rFonts w:ascii="Times New Roman" w:eastAsia="Times New Roman" w:hAnsi="Times New Roman" w:cs="Times New Roman"/>
+        </w:rPr>
+        <w:t xml:space="preserve">-at sea survivorship impacts what is available </w:t>
+      </w:r>
+    </w:p>
+    <w:p>
+      <w:pPr>
+        <w:spacing w:line="480" w:lineRule="auto"/>
+        <w:rPr>
+          <w:rFonts w:ascii="Times New Roman" w:hAnsi="Times New Roman" w:cs="Times New Roman"/>
+        </w:rPr>
+      </w:pPr>
+      <w:r>
+        <w:rPr>
+          <w:rFonts w:ascii="Times New Roman" w:hAnsi="Times New Roman" w:cs="Times New Roman"/>
+          <w:b/>
+          <w:bCs/>
+        </w:rPr>
+        <w:lastRenderedPageBreak/>
+        <w:t xml:space="preserve">- </w:t>
+      </w:r>
+      <w:r>
+        <w:rPr>
+          <w:rFonts w:ascii="Times New Roman" w:hAnsi="Times New Roman" w:cs="Times New Roman"/>
+        </w:rPr>
+        <w:t>No change through time indicates harbor seal foraging strategies able to compensate for dramatic changes in resources without altering foraging niche</w:t>
+      </w:r>
+    </w:p>
+    <w:p>
+      <w:pPr>
+        <w:spacing w:line="480" w:lineRule="auto"/>
+        <w:rPr>
+          <w:rFonts w:ascii="Times New Roman" w:hAnsi="Times New Roman" w:cs="Times New Roman"/>
+        </w:rPr>
+      </w:pPr>
+      <w:r>
+        <w:rPr>
+          <w:rFonts w:ascii="Times New Roman" w:hAnsi="Times New Roman" w:cs="Times New Roman"/>
+        </w:rPr>
+        <w:t>-Dynamics that operate on more trophic level/community wide scales that may alter multiple species at the same time are a better predictor of harbor seal foraging abundance than individual prey species</w:t>
+      </w:r>
+    </w:p>
+    <w:p>
+      <w:pPr>
+        <w:spacing w:line="480" w:lineRule="auto"/>
+        <w:rPr>
+          <w:rFonts w:ascii="Times New Roman" w:hAnsi="Times New Roman" w:cs="Times New Roman"/>
+        </w:rPr>
+      </w:pPr>
+      <w:r>
+        <w:rPr>
+          <w:rFonts w:ascii="Times New Roman" w:hAnsi="Times New Roman" w:cs="Times New Roman"/>
+        </w:rPr>
+        <w:t xml:space="preserve">-forward selection is bias towards type II error, but for the sake of this exercise we believe it is justified. </w:t>
+      </w:r>
+    </w:p>
+    <w:p>
+      <w:pPr>
+        <w:spacing w:line="480" w:lineRule="auto"/>
+        <w:rPr>
+          <w:rFonts w:ascii="Times New Roman" w:hAnsi="Times New Roman" w:cs="Times New Roman"/>
+        </w:rPr>
+      </w:pPr>
+      <w:r>
+        <w:rPr>
+          <w:rFonts w:ascii="Times New Roman" w:hAnsi="Times New Roman" w:cs="Times New Roman"/>
+        </w:rPr>
+        <w:t>-Food web results represent a prey species that is both abundant in harbor seal diet and has experienced large scale changes in the system</w:t>
+      </w:r>
+    </w:p>
+    <w:p>
+      <w:pPr>
+        <w:spacing w:line="480" w:lineRule="auto"/>
+        <w:rPr>
+          <w:rFonts w:ascii="Times New Roman" w:hAnsi="Times New Roman" w:cs="Times New Roman"/>
+        </w:rPr>
+      </w:pPr>
+      <w:r>
+        <w:rPr>
+          <w:rFonts w:ascii="Times New Roman" w:hAnsi="Times New Roman" w:cs="Times New Roman"/>
+        </w:rPr>
+        <w:t xml:space="preserve">-Sex does not appear to influence trophic position. While coastal harbor seals may exhibit different </w:t>
       </w:r>
       <w:proofErr w:type="gramStart"/>
       <w:r>
         <w:rPr>
           <w:rFonts w:ascii="Times New Roman" w:hAnsi="Times New Roman" w:cs="Times New Roman"/>
         </w:rPr>
-        <w:t>are</w:t>
+        <w:t>foraging</w:t>
       </w:r>
       <w:proofErr w:type="gramEnd"/>
       <w:r>
         <w:rPr>
           <w:rFonts w:ascii="Times New Roman" w:hAnsi="Times New Roman" w:cs="Times New Roman"/>
         </w:rPr>
-        <w:t xml:space="preserve"> abundant, harbor seals forage lower in the food web potentially targeting </w:t>
-      </w:r>
-      <w:r>
-        <w:rPr>
-          <w:rFonts w:ascii="Times New Roman" w:hAnsi="Times New Roman" w:cs="Times New Roman"/>
-        </w:rPr>
-        <w:t xml:space="preserve">trophic levels that have less of an energetic cost. When prey </w:t>
-      </w:r>
+        <w:t xml:space="preserve"> strategies based on sex. This is contradictory to previous studies. Weight may be a better predictor than length but given the nature of this data was not possible to analyze. Or previous studies may have identified a more local phenomenon. </w:t>
+      </w:r>
+    </w:p>
+    <w:p>
+      <w:pPr>
+        <w:spacing w:line="480" w:lineRule="auto"/>
+        <w:rPr>
+          <w:rFonts w:ascii="Times New Roman" w:hAnsi="Times New Roman" w:cs="Times New Roman"/>
+        </w:rPr>
+      </w:pPr>
+      <w:r>
+        <w:rPr>
+          <w:rFonts w:ascii="Times New Roman" w:hAnsi="Times New Roman" w:cs="Times New Roman"/>
+        </w:rPr>
+        <w:t xml:space="preserve">-Location is important, and variability may be the most important component of </w:t>
+      </w:r>
+    </w:p>
+    <w:p>
+      <w:pPr>
+        <w:spacing w:line="480" w:lineRule="auto"/>
+        <w:rPr>
+          <w:rFonts w:ascii="Times New Roman" w:hAnsi="Times New Roman" w:cs="Times New Roman"/>
+        </w:rPr>
+      </w:pPr>
+      <w:r>
+        <w:rPr>
+          <w:rFonts w:ascii="Times New Roman" w:hAnsi="Times New Roman" w:cs="Times New Roman"/>
+        </w:rPr>
+        <w:t>-decrease in length—could be slower turnover times?</w:t>
+      </w:r>
+    </w:p>
+    <w:p>
+      <w:pPr>
+        <w:spacing w:line="480" w:lineRule="auto"/>
+        <w:rPr>
+          <w:rFonts w:ascii="Times New Roman" w:hAnsi="Times New Roman" w:cs="Times New Roman"/>
+        </w:rPr>
+      </w:pPr>
+      <w:r>
+        <w:rPr>
+          <w:rFonts w:ascii="Times New Roman" w:hAnsi="Times New Roman" w:cs="Times New Roman"/>
+        </w:rPr>
+        <w:t>Previous research has presented compelling evidence that harbor seals negatively impact Chinook salmon populations. Next steps in management involve decisions regarding culling, similar to stellar sea lions in the Columbia River. However most culling of mammals requires drastic, maintained reductions in predator numbers, and few culling programs have demonstrated changes in predator numbers</w:t>
+      </w:r>
+      <w:r>
+        <w:rPr>
+          <w:rFonts w:ascii="Times New Roman" w:hAnsi="Times New Roman" w:cs="Times New Roman"/>
+        </w:rPr>
+        <w:t xml:space="preserve"> (Bowen and </w:t>
+      </w:r>
+      <w:proofErr w:type="spellStart"/>
+      <w:r>
+        <w:rPr>
+          <w:rFonts w:ascii="Times New Roman" w:hAnsi="Times New Roman" w:cs="Times New Roman"/>
+        </w:rPr>
+        <w:t>Lidgard</w:t>
+      </w:r>
+      <w:proofErr w:type="spellEnd"/>
+      <w:r>
+        <w:rPr>
+          <w:rFonts w:ascii="Times New Roman" w:hAnsi="Times New Roman" w:cs="Times New Roman"/>
+        </w:rPr>
+        <w:t xml:space="preserve"> 2012)</w:t>
+      </w:r>
+      <w:r>
+        <w:rPr>
+          <w:rFonts w:ascii="Times New Roman" w:hAnsi="Times New Roman" w:cs="Times New Roman"/>
+        </w:rPr>
+        <w:t>. In order to ensure realized expectations for stakeholders, it is important to consider the broader ecological context of predators. Harbor seals demonstrate drastic variations in foraging ecology</w:t>
+      </w:r>
+      <w:r>
+        <w:rPr>
+          <w:rFonts w:ascii="Times New Roman" w:hAnsi="Times New Roman" w:cs="Times New Roman"/>
+        </w:rPr>
+        <w:t xml:space="preserve"> in response to location, prey availability, and environmental change. This variation should be embraced to produced effective management </w:t>
+      </w:r>
+      <w:r>
+        <w:rPr>
+          <w:rFonts w:ascii="Times New Roman" w:hAnsi="Times New Roman" w:cs="Times New Roman"/>
+        </w:rPr>
+        <w:lastRenderedPageBreak/>
+        <w:t xml:space="preserve">strategies. </w:t>
+      </w:r>
+      <w:r>
+        <w:rPr>
+          <w:rFonts w:ascii="Times New Roman" w:hAnsi="Times New Roman" w:cs="Times New Roman"/>
+        </w:rPr>
+        <w:t xml:space="preserve"> Estimates of total biomass consumed that treats harbor seal predation pressure as static through time are likely inaccurate as we observed differences as high as XXX.</w:t>
+      </w:r>
+    </w:p>
+    <w:p>
+      <w:pPr>
+        <w:spacing w:line="480" w:lineRule="auto"/>
+        <w:rPr>
+          <w:rFonts w:ascii="Times New Roman" w:hAnsi="Times New Roman" w:cs="Times New Roman"/>
+        </w:rPr>
+      </w:pPr>
+      <w:r>
+        <w:rPr>
+          <w:rFonts w:ascii="Times New Roman" w:hAnsi="Times New Roman" w:cs="Times New Roman"/>
+        </w:rPr>
+        <w:t xml:space="preserve">Seasonality and spatial variance as well. Spatially distinct </w:t>
+      </w:r>
+      <w:proofErr w:type="spellStart"/>
+      <w:r>
+        <w:rPr>
+          <w:rFonts w:ascii="Times New Roman" w:hAnsi="Times New Roman" w:cs="Times New Roman"/>
+        </w:rPr>
+        <w:t>managment</w:t>
+      </w:r>
+      <w:proofErr w:type="spellEnd"/>
+      <w:r>
+        <w:rPr>
+          <w:rFonts w:ascii="Times New Roman" w:hAnsi="Times New Roman" w:cs="Times New Roman"/>
+        </w:rPr>
+        <w:t xml:space="preserve"> strategies may be good</w:t>
+      </w:r>
+    </w:p>
+    <w:p>
+      <w:pPr>
+        <w:spacing w:line="480" w:lineRule="auto"/>
+        <w:rPr>
+          <w:rFonts w:ascii="Times New Roman" w:hAnsi="Times New Roman" w:cs="Times New Roman"/>
+        </w:rPr>
+      </w:pPr>
+      <w:r>
+        <w:rPr>
+          <w:rFonts w:ascii="Times New Roman" w:hAnsi="Times New Roman" w:cs="Times New Roman"/>
+        </w:rPr>
+        <w:t xml:space="preserve">-Other important prey species that were not considered? </w:t>
+      </w:r>
+      <w:proofErr w:type="spellStart"/>
       <w:proofErr w:type="gramStart"/>
       <w:r>
         <w:rPr>
           <w:rFonts w:ascii="Times New Roman" w:hAnsi="Times New Roman" w:cs="Times New Roman"/>
         </w:rPr>
-        <w:t>are</w:t>
+        <w:t>Ie</w:t>
+      </w:r>
+      <w:proofErr w:type="spellEnd"/>
+      <w:r>
+        <w:rPr>
+          <w:rFonts w:ascii="Times New Roman" w:hAnsi="Times New Roman" w:cs="Times New Roman"/>
+        </w:rPr>
+        <w:t xml:space="preserve">  walleye</w:t>
       </w:r>
       <w:proofErr w:type="gramEnd"/>
       <w:r>
         <w:rPr>
           <w:rFonts w:ascii="Times New Roman" w:hAnsi="Times New Roman" w:cs="Times New Roman"/>
         </w:rPr>
-        <w:t xml:space="preserve"> less abundant there appears to be less trophic discrimination. </w:t>
+        <w:t xml:space="preserve"> pollock and  sand lance (Austen </w:t>
+      </w:r>
+      <w:proofErr w:type="spellStart"/>
+      <w:r>
+        <w:rPr>
+          <w:rFonts w:ascii="Times New Roman" w:hAnsi="Times New Roman" w:cs="Times New Roman"/>
+        </w:rPr>
+        <w:t>papere</w:t>
+      </w:r>
+      <w:proofErr w:type="spellEnd"/>
+      <w:r>
+        <w:rPr>
+          <w:rFonts w:ascii="Times New Roman" w:hAnsi="Times New Roman" w:cs="Times New Roman"/>
+        </w:rPr>
+        <w:t xml:space="preserve"> on herring)</w:t>
+      </w:r>
+    </w:p>
+    <w:p>
+      <w:pPr>
+        <w:spacing w:line="480" w:lineRule="auto"/>
+        <w:rPr>
+          <w:rFonts w:ascii="Times New Roman" w:hAnsi="Times New Roman" w:cs="Times New Roman"/>
+        </w:rPr>
+      </w:pPr>
+      <w:r>
+        <w:rPr>
+          <w:rFonts w:ascii="Times New Roman" w:hAnsi="Times New Roman" w:cs="Times New Roman"/>
+        </w:rPr>
+        <w:t>-paragraph on age specific predation</w:t>
       </w:r>
     </w:p>
     <w:p>
@@ -7600,21 +8169,41 @@
         <w:rPr>
           <w:rFonts w:ascii="Times New Roman" w:hAnsi="Times New Roman" w:cs="Times New Roman"/>
         </w:rPr>
-        <w:t xml:space="preserve">1) Trophic response </w:t>
+        <w:t xml:space="preserve">- when prey </w:t>
       </w:r>
       <w:proofErr w:type="gramStart"/>
       <w:r>
         <w:rPr>
           <w:rFonts w:ascii="Times New Roman" w:hAnsi="Times New Roman" w:cs="Times New Roman"/>
         </w:rPr>
-        <w:t>to  prey</w:t>
+        <w:t>are</w:t>
       </w:r>
       <w:proofErr w:type="gramEnd"/>
       <w:r>
         <w:rPr>
           <w:rFonts w:ascii="Times New Roman" w:hAnsi="Times New Roman" w:cs="Times New Roman"/>
         </w:rPr>
-        <w:t xml:space="preserve"> availability and environmental conditions</w:t>
+        <w:t xml:space="preserve"> abundant, harbor seals forage lower in the food web potentially targeting </w:t>
+      </w:r>
+      <w:r>
+        <w:rPr>
+          <w:rFonts w:ascii="Times New Roman" w:hAnsi="Times New Roman" w:cs="Times New Roman"/>
+        </w:rPr>
+        <w:t xml:space="preserve">trophic levels that have less of an energetic cost. When prey </w:t>
+      </w:r>
+      <w:proofErr w:type="gramStart"/>
+      <w:r>
+        <w:rPr>
+          <w:rFonts w:ascii="Times New Roman" w:hAnsi="Times New Roman" w:cs="Times New Roman"/>
+        </w:rPr>
+        <w:t>are</w:t>
+      </w:r>
+      <w:proofErr w:type="gramEnd"/>
+      <w:r>
+        <w:rPr>
+          <w:rFonts w:ascii="Times New Roman" w:hAnsi="Times New Roman" w:cs="Times New Roman"/>
+        </w:rPr>
+        <w:t xml:space="preserve"> less abundant there appears to be less trophic discrimination. </w:t>
       </w:r>
     </w:p>
     <w:p>
@@ -7624,12 +8213,6 @@
           <w:rFonts w:ascii="Times New Roman" w:hAnsi="Times New Roman" w:cs="Times New Roman"/>
         </w:rPr>
       </w:pPr>
-      <w:r>
-        <w:rPr>
-          <w:rFonts w:ascii="Times New Roman" w:hAnsi="Times New Roman" w:cs="Times New Roman"/>
-        </w:rPr>
-        <w:t>2)  Applications of MULTI AA frameworks</w:t>
-      </w:r>
     </w:p>
     <w:p>
       <w:pPr>
@@ -7638,26 +8221,6 @@
           <w:rFonts w:ascii="Times New Roman" w:hAnsi="Times New Roman" w:cs="Times New Roman"/>
         </w:rPr>
       </w:pPr>
-      <w:r>
-        <w:rPr>
-          <w:rFonts w:ascii="Times New Roman" w:hAnsi="Times New Roman" w:cs="Times New Roman"/>
-        </w:rPr>
-        <w:t>3) recs for reconstructing SI time series</w:t>
-      </w:r>
-    </w:p>
-    <w:p>
-      <w:pPr>
-        <w:spacing w:line="480" w:lineRule="auto"/>
-        <w:rPr>
-          <w:rFonts w:ascii="Times New Roman" w:hAnsi="Times New Roman" w:cs="Times New Roman"/>
-        </w:rPr>
-      </w:pPr>
-      <w:r>
-        <w:rPr>
-          <w:rFonts w:ascii="Times New Roman" w:hAnsi="Times New Roman" w:cs="Times New Roman"/>
-        </w:rPr>
-        <w:t>4) conclusions</w:t>
-      </w:r>
     </w:p>
     <w:p>
       <w:pPr>
@@ -8977,6 +9540,7 @@
           <w:rFonts w:ascii="Times New Roman" w:hAnsi="Times New Roman" w:cs="Times New Roman"/>
           <w:b/>
         </w:rPr>
+        <w:lastRenderedPageBreak/>
         <w:t xml:space="preserve">Table </w:t>
       </w:r>
       <w:r>
@@ -9047,6 +9611,696 @@
         <w:t xml:space="preserve">. </w:t>
       </w:r>
     </w:p>
+    <w:tbl>
+      <w:tblPr>
+        <w:tblStyle w:val="TableGrid"/>
+        <w:tblW w:w="9429" w:type="dxa"/>
+        <w:tblBorders>
+          <w:top w:val="none" w:sz="0" w:space="0" w:color="auto"/>
+          <w:left w:val="none" w:sz="0" w:space="0" w:color="auto"/>
+          <w:bottom w:val="none" w:sz="0" w:space="0" w:color="auto"/>
+          <w:right w:val="none" w:sz="0" w:space="0" w:color="auto"/>
+          <w:insideH w:val="none" w:sz="0" w:space="0" w:color="auto"/>
+          <w:insideV w:val="none" w:sz="0" w:space="0" w:color="auto"/>
+        </w:tblBorders>
+        <w:tblLook w:val="04A0" w:firstRow="1" w:lastRow="0" w:firstColumn="1" w:lastColumn="0" w:noHBand="0" w:noVBand="1"/>
+      </w:tblPr>
+      <w:tblGrid>
+        <w:gridCol w:w="4714"/>
+        <w:gridCol w:w="4715"/>
+      </w:tblGrid>
+      <w:tr>
+        <w:trPr>
+          <w:trHeight w:val="552"/>
+        </w:trPr>
+        <w:tc>
+          <w:tcPr>
+            <w:tcW w:w="4714" w:type="dxa"/>
+            <w:tcBorders>
+              <w:top w:val="single" w:sz="12" w:space="0" w:color="auto"/>
+              <w:bottom w:val="single" w:sz="18" w:space="0" w:color="auto"/>
+            </w:tcBorders>
+          </w:tcPr>
+          <w:p>
+            <w:pPr>
+              <w:jc w:val="center"/>
+              <w:rPr>
+                <w:rFonts w:ascii="Times New Roman" w:eastAsia="Times New Roman" w:hAnsi="Times New Roman" w:cs="Times New Roman"/>
+              </w:rPr>
+            </w:pPr>
+            <w:r>
+              <w:rPr>
+                <w:rFonts w:ascii="Times New Roman" w:eastAsia="Times New Roman" w:hAnsi="Times New Roman" w:cs="Times New Roman"/>
+              </w:rPr>
+              <w:t>Ocean Condition Covariates</w:t>
+            </w:r>
+          </w:p>
+        </w:tc>
+        <w:tc>
+          <w:tcPr>
+            <w:tcW w:w="4715" w:type="dxa"/>
+            <w:tcBorders>
+              <w:top w:val="single" w:sz="12" w:space="0" w:color="auto"/>
+              <w:bottom w:val="single" w:sz="18" w:space="0" w:color="auto"/>
+            </w:tcBorders>
+          </w:tcPr>
+          <w:p>
+            <w:pPr>
+              <w:jc w:val="center"/>
+              <w:rPr>
+                <w:rFonts w:ascii="Times New Roman" w:eastAsia="Times New Roman" w:hAnsi="Times New Roman" w:cs="Times New Roman"/>
+              </w:rPr>
+            </w:pPr>
+            <w:r>
+              <w:rPr>
+                <w:rFonts w:ascii="Times New Roman" w:eastAsia="Times New Roman" w:hAnsi="Times New Roman" w:cs="Times New Roman"/>
+              </w:rPr>
+              <w:t>Food web Covariates</w:t>
+            </w:r>
+          </w:p>
+        </w:tc>
+      </w:tr>
+      <w:tr>
+        <w:trPr>
+          <w:trHeight w:val="552"/>
+        </w:trPr>
+        <w:tc>
+          <w:tcPr>
+            <w:tcW w:w="4714" w:type="dxa"/>
+            <w:tcBorders>
+              <w:top w:val="single" w:sz="18" w:space="0" w:color="auto"/>
+            </w:tcBorders>
+          </w:tcPr>
+          <w:p>
+            <w:pPr>
+              <w:contextualSpacing/>
+              <w:jc w:val="center"/>
+              <w:rPr>
+                <w:rFonts w:ascii="Times New Roman" w:hAnsi="Times New Roman" w:cs="Times New Roman"/>
+              </w:rPr>
+            </w:pPr>
+            <w:r>
+              <w:rPr>
+                <w:rFonts w:ascii="Times New Roman" w:eastAsia="Times New Roman" w:hAnsi="Times New Roman" w:cs="Times New Roman"/>
+              </w:rPr>
+              <w:t xml:space="preserve">Multivariate </w:t>
+            </w:r>
+            <w:r>
+              <w:rPr>
+                <w:rFonts w:ascii="Times New Roman" w:hAnsi="Times New Roman" w:cs="Times New Roman"/>
+                <w:color w:val="212121"/>
+                <w:shd w:val="clear" w:color="auto" w:fill="FFFFFF"/>
+              </w:rPr>
+              <w:t>El Niño</w:t>
+            </w:r>
+            <w:r>
+              <w:rPr>
+                <w:rFonts w:ascii="Times New Roman" w:hAnsi="Times New Roman" w:cs="Times New Roman"/>
+                <w:color w:val="212121"/>
+                <w:shd w:val="clear" w:color="auto" w:fill="FFFFFF"/>
+              </w:rPr>
+              <w:t xml:space="preserve"> Index (MEI)</w:t>
+            </w:r>
+          </w:p>
+        </w:tc>
+        <w:tc>
+          <w:tcPr>
+            <w:tcW w:w="4715" w:type="dxa"/>
+            <w:tcBorders>
+              <w:top w:val="single" w:sz="18" w:space="0" w:color="auto"/>
+            </w:tcBorders>
+          </w:tcPr>
+          <w:p>
+            <w:pPr>
+              <w:jc w:val="center"/>
+              <w:rPr>
+                <w:rFonts w:ascii="Times New Roman" w:eastAsia="Times New Roman" w:hAnsi="Times New Roman" w:cs="Times New Roman"/>
+              </w:rPr>
+            </w:pPr>
+            <w:r>
+              <w:rPr>
+                <w:rFonts w:ascii="Times New Roman" w:eastAsia="Times New Roman" w:hAnsi="Times New Roman" w:cs="Times New Roman"/>
+              </w:rPr>
+              <w:t>Pacific h</w:t>
+            </w:r>
+            <w:r>
+              <w:rPr>
+                <w:rFonts w:ascii="Times New Roman" w:eastAsia="Times New Roman" w:hAnsi="Times New Roman" w:cs="Times New Roman"/>
+              </w:rPr>
+              <w:t>ake spawning biomass</w:t>
+            </w:r>
+          </w:p>
+          <w:p>
+            <w:pPr>
+              <w:jc w:val="center"/>
+            </w:pPr>
+            <w:r>
+              <w:rPr>
+                <w:rFonts w:ascii="Times New Roman" w:eastAsia="Times New Roman" w:hAnsi="Times New Roman" w:cs="Times New Roman"/>
+              </w:rPr>
+              <w:t>(</w:t>
+            </w:r>
+            <w:proofErr w:type="spellStart"/>
+            <w:r>
+              <w:rPr>
+                <w:rFonts w:ascii="Times New Roman" w:hAnsi="Times New Roman" w:cs="Times New Roman"/>
+                <w:i/>
+                <w:color w:val="202124"/>
+                <w:shd w:val="clear" w:color="auto" w:fill="FFFFFF"/>
+              </w:rPr>
+              <w:t>Merluccius</w:t>
+            </w:r>
+            <w:proofErr w:type="spellEnd"/>
+            <w:r>
+              <w:rPr>
+                <w:rFonts w:ascii="Times New Roman" w:hAnsi="Times New Roman" w:cs="Times New Roman"/>
+                <w:i/>
+                <w:color w:val="202124"/>
+                <w:shd w:val="clear" w:color="auto" w:fill="FFFFFF"/>
+              </w:rPr>
+              <w:t xml:space="preserve"> </w:t>
+            </w:r>
+            <w:proofErr w:type="spellStart"/>
+            <w:r>
+              <w:rPr>
+                <w:rFonts w:ascii="Times New Roman" w:hAnsi="Times New Roman" w:cs="Times New Roman"/>
+                <w:i/>
+                <w:color w:val="202124"/>
+                <w:shd w:val="clear" w:color="auto" w:fill="FFFFFF"/>
+              </w:rPr>
+              <w:t>productus</w:t>
+            </w:r>
+            <w:proofErr w:type="spellEnd"/>
+            <w:r>
+              <w:rPr>
+                <w:rFonts w:ascii="Times New Roman" w:hAnsi="Times New Roman" w:cs="Times New Roman"/>
+                <w:color w:val="202124"/>
+                <w:shd w:val="clear" w:color="auto" w:fill="FFFFFF"/>
+              </w:rPr>
+              <w:t>)</w:t>
+            </w:r>
+          </w:p>
+        </w:tc>
+      </w:tr>
+      <w:tr>
+        <w:trPr>
+          <w:trHeight w:val="552"/>
+        </w:trPr>
+        <w:tc>
+          <w:tcPr>
+            <w:tcW w:w="4714" w:type="dxa"/>
+          </w:tcPr>
+          <w:p>
+            <w:pPr>
+              <w:jc w:val="center"/>
+              <w:rPr>
+                <w:rFonts w:ascii="Times New Roman" w:eastAsia="Times New Roman" w:hAnsi="Times New Roman" w:cs="Times New Roman"/>
+              </w:rPr>
+            </w:pPr>
+            <w:r>
+              <w:rPr>
+                <w:rFonts w:ascii="Times New Roman" w:eastAsia="Times New Roman" w:hAnsi="Times New Roman" w:cs="Times New Roman"/>
+              </w:rPr>
+              <w:t>Pacific Decadal Oscillation (PDO)</w:t>
+            </w:r>
+          </w:p>
+        </w:tc>
+        <w:tc>
+          <w:tcPr>
+            <w:tcW w:w="4715" w:type="dxa"/>
+          </w:tcPr>
+          <w:p>
+            <w:pPr>
+              <w:jc w:val="center"/>
+              <w:rPr>
+                <w:rFonts w:ascii="Times New Roman" w:eastAsia="Times New Roman" w:hAnsi="Times New Roman" w:cs="Times New Roman"/>
+              </w:rPr>
+            </w:pPr>
+            <w:r>
+              <w:rPr>
+                <w:rFonts w:ascii="Times New Roman" w:eastAsia="Times New Roman" w:hAnsi="Times New Roman" w:cs="Times New Roman"/>
+              </w:rPr>
+              <w:t>Pacific herring spawning biomass</w:t>
+            </w:r>
+          </w:p>
+          <w:p>
+            <w:pPr>
+              <w:jc w:val="center"/>
+              <w:rPr>
+                <w:rFonts w:ascii="Times New Roman" w:hAnsi="Times New Roman" w:cs="Times New Roman"/>
+              </w:rPr>
+            </w:pPr>
+            <w:r>
+              <w:rPr>
+                <w:rFonts w:ascii="Times New Roman" w:hAnsi="Times New Roman" w:cs="Times New Roman"/>
+                <w:color w:val="222222"/>
+                <w:shd w:val="clear" w:color="auto" w:fill="FFFFFF"/>
+              </w:rPr>
+              <w:t>(</w:t>
+            </w:r>
+            <w:proofErr w:type="spellStart"/>
+            <w:r>
+              <w:rPr>
+                <w:rFonts w:ascii="Times New Roman" w:hAnsi="Times New Roman" w:cs="Times New Roman"/>
+                <w:i/>
+                <w:color w:val="222222"/>
+                <w:shd w:val="clear" w:color="auto" w:fill="FFFFFF"/>
+              </w:rPr>
+              <w:t>Clupea</w:t>
+            </w:r>
+            <w:proofErr w:type="spellEnd"/>
+            <w:r>
+              <w:rPr>
+                <w:rFonts w:ascii="Times New Roman" w:hAnsi="Times New Roman" w:cs="Times New Roman"/>
+                <w:i/>
+                <w:color w:val="222222"/>
+                <w:shd w:val="clear" w:color="auto" w:fill="FFFFFF"/>
+              </w:rPr>
+              <w:t xml:space="preserve"> </w:t>
+            </w:r>
+            <w:proofErr w:type="spellStart"/>
+            <w:r>
+              <w:rPr>
+                <w:rFonts w:ascii="Times New Roman" w:hAnsi="Times New Roman" w:cs="Times New Roman"/>
+                <w:i/>
+                <w:color w:val="222222"/>
+                <w:shd w:val="clear" w:color="auto" w:fill="FFFFFF"/>
+              </w:rPr>
+              <w:t>pallasii</w:t>
+            </w:r>
+            <w:proofErr w:type="spellEnd"/>
+            <w:r>
+              <w:rPr>
+                <w:rFonts w:ascii="Times New Roman" w:hAnsi="Times New Roman" w:cs="Times New Roman"/>
+                <w:color w:val="222222"/>
+                <w:shd w:val="clear" w:color="auto" w:fill="FFFFFF"/>
+              </w:rPr>
+              <w:t>)</w:t>
+            </w:r>
+          </w:p>
+        </w:tc>
+      </w:tr>
+      <w:tr>
+        <w:trPr>
+          <w:trHeight w:val="552"/>
+        </w:trPr>
+        <w:tc>
+          <w:tcPr>
+            <w:tcW w:w="4714" w:type="dxa"/>
+          </w:tcPr>
+          <w:p>
+            <w:pPr>
+              <w:jc w:val="center"/>
+              <w:rPr>
+                <w:rFonts w:ascii="Times New Roman" w:eastAsia="Times New Roman" w:hAnsi="Times New Roman" w:cs="Times New Roman"/>
+              </w:rPr>
+            </w:pPr>
+            <w:r>
+              <w:rPr>
+                <w:rFonts w:ascii="Times New Roman" w:eastAsia="Times New Roman" w:hAnsi="Times New Roman" w:cs="Times New Roman"/>
+              </w:rPr>
+              <w:t>Columbia River discharge (high flow months)</w:t>
+            </w:r>
+          </w:p>
+        </w:tc>
+        <w:tc>
+          <w:tcPr>
+            <w:tcW w:w="4715" w:type="dxa"/>
+          </w:tcPr>
+          <w:p>
+            <w:pPr>
+              <w:jc w:val="center"/>
+              <w:rPr>
+                <w:rFonts w:ascii="Times New Roman" w:eastAsia="Times New Roman" w:hAnsi="Times New Roman" w:cs="Times New Roman"/>
+              </w:rPr>
+            </w:pPr>
+            <w:r>
+              <w:rPr>
+                <w:rFonts w:ascii="Times New Roman" w:eastAsia="Times New Roman" w:hAnsi="Times New Roman" w:cs="Times New Roman"/>
+              </w:rPr>
+              <w:t>Chinook salmon escapement</w:t>
+            </w:r>
+          </w:p>
+          <w:p>
+            <w:pPr>
+              <w:jc w:val="center"/>
+              <w:rPr>
+                <w:rFonts w:ascii="Times New Roman" w:hAnsi="Times New Roman" w:cs="Times New Roman"/>
+              </w:rPr>
+            </w:pPr>
+            <w:r>
+              <w:rPr>
+                <w:rFonts w:ascii="Times New Roman" w:hAnsi="Times New Roman" w:cs="Times New Roman"/>
+                <w:color w:val="202124"/>
+                <w:shd w:val="clear" w:color="auto" w:fill="FFFFFF"/>
+              </w:rPr>
+              <w:t>(</w:t>
+            </w:r>
+            <w:r>
+              <w:rPr>
+                <w:rFonts w:ascii="Times New Roman" w:hAnsi="Times New Roman" w:cs="Times New Roman"/>
+                <w:i/>
+                <w:color w:val="202124"/>
+                <w:shd w:val="clear" w:color="auto" w:fill="FFFFFF"/>
+              </w:rPr>
+              <w:t xml:space="preserve">Oncorhynchus </w:t>
+            </w:r>
+            <w:proofErr w:type="spellStart"/>
+            <w:r>
+              <w:rPr>
+                <w:rFonts w:ascii="Times New Roman" w:hAnsi="Times New Roman" w:cs="Times New Roman"/>
+                <w:i/>
+                <w:color w:val="202124"/>
+                <w:shd w:val="clear" w:color="auto" w:fill="FFFFFF"/>
+              </w:rPr>
+              <w:t>tshawytscha</w:t>
+            </w:r>
+            <w:proofErr w:type="spellEnd"/>
+            <w:r>
+              <w:rPr>
+                <w:rFonts w:ascii="Times New Roman" w:hAnsi="Times New Roman" w:cs="Times New Roman"/>
+                <w:color w:val="202124"/>
+                <w:shd w:val="clear" w:color="auto" w:fill="FFFFFF"/>
+              </w:rPr>
+              <w:t>)</w:t>
+            </w:r>
+          </w:p>
+        </w:tc>
+      </w:tr>
+      <w:tr>
+        <w:trPr>
+          <w:trHeight w:val="552"/>
+        </w:trPr>
+        <w:tc>
+          <w:tcPr>
+            <w:tcW w:w="4714" w:type="dxa"/>
+          </w:tcPr>
+          <w:p>
+            <w:pPr>
+              <w:jc w:val="center"/>
+              <w:rPr>
+                <w:rFonts w:ascii="Times New Roman" w:eastAsia="Times New Roman" w:hAnsi="Times New Roman" w:cs="Times New Roman"/>
+              </w:rPr>
+            </w:pPr>
+            <w:r>
+              <w:rPr>
+                <w:rFonts w:ascii="Times New Roman" w:eastAsia="Times New Roman" w:hAnsi="Times New Roman" w:cs="Times New Roman"/>
+              </w:rPr>
+              <w:t>Mean summer sea surface temperature (SST)</w:t>
+            </w:r>
+          </w:p>
+        </w:tc>
+        <w:tc>
+          <w:tcPr>
+            <w:tcW w:w="4715" w:type="dxa"/>
+          </w:tcPr>
+          <w:p>
+            <w:pPr>
+              <w:jc w:val="center"/>
+              <w:rPr>
+                <w:rFonts w:ascii="Times New Roman" w:eastAsia="Times New Roman" w:hAnsi="Times New Roman" w:cs="Times New Roman"/>
+              </w:rPr>
+            </w:pPr>
+            <w:r>
+              <w:rPr>
+                <w:rFonts w:ascii="Times New Roman" w:eastAsia="Times New Roman" w:hAnsi="Times New Roman" w:cs="Times New Roman"/>
+              </w:rPr>
+              <w:t>Coho salmon escapement</w:t>
+            </w:r>
+          </w:p>
+          <w:p>
+            <w:pPr>
+              <w:jc w:val="center"/>
+              <w:rPr>
+                <w:rFonts w:ascii="Times New Roman" w:eastAsia="Times New Roman" w:hAnsi="Times New Roman" w:cs="Times New Roman"/>
+              </w:rPr>
+            </w:pPr>
+            <w:r>
+              <w:rPr>
+                <w:rFonts w:ascii="Times New Roman" w:hAnsi="Times New Roman" w:cs="Times New Roman"/>
+                <w:color w:val="202124"/>
+                <w:shd w:val="clear" w:color="auto" w:fill="FFFFFF"/>
+              </w:rPr>
+              <w:t>(</w:t>
+            </w:r>
+            <w:r>
+              <w:rPr>
+                <w:rFonts w:ascii="Times New Roman" w:hAnsi="Times New Roman" w:cs="Times New Roman"/>
+                <w:i/>
+                <w:color w:val="202124"/>
+                <w:shd w:val="clear" w:color="auto" w:fill="FFFFFF"/>
+              </w:rPr>
+              <w:t xml:space="preserve">Oncorhynchus </w:t>
+            </w:r>
+            <w:r>
+              <w:rPr>
+                <w:rFonts w:ascii="Times New Roman" w:hAnsi="Times New Roman" w:cs="Times New Roman"/>
+                <w:i/>
+                <w:color w:val="202124"/>
+                <w:shd w:val="clear" w:color="auto" w:fill="FFFFFF"/>
+              </w:rPr>
+              <w:t>kisutch</w:t>
+            </w:r>
+            <w:r>
+              <w:rPr>
+                <w:rFonts w:ascii="Times New Roman" w:hAnsi="Times New Roman" w:cs="Times New Roman"/>
+                <w:color w:val="202124"/>
+                <w:shd w:val="clear" w:color="auto" w:fill="FFFFFF"/>
+              </w:rPr>
+              <w:t>)</w:t>
+            </w:r>
+          </w:p>
+        </w:tc>
+      </w:tr>
+      <w:tr>
+        <w:trPr>
+          <w:trHeight w:val="552"/>
+        </w:trPr>
+        <w:tc>
+          <w:tcPr>
+            <w:tcW w:w="4714" w:type="dxa"/>
+          </w:tcPr>
+          <w:p>
+            <w:pPr>
+              <w:jc w:val="center"/>
+              <w:rPr>
+                <w:rFonts w:ascii="Times New Roman" w:eastAsia="Times New Roman" w:hAnsi="Times New Roman" w:cs="Times New Roman"/>
+              </w:rPr>
+            </w:pPr>
+            <w:r>
+              <w:rPr>
+                <w:rFonts w:ascii="Times New Roman" w:eastAsia="Times New Roman" w:hAnsi="Times New Roman" w:cs="Times New Roman"/>
+              </w:rPr>
+              <w:t>Mean summer upwelling index</w:t>
+            </w:r>
+          </w:p>
+        </w:tc>
+        <w:tc>
+          <w:tcPr>
+            <w:tcW w:w="4715" w:type="dxa"/>
+          </w:tcPr>
+          <w:p>
+            <w:pPr>
+              <w:jc w:val="center"/>
+              <w:rPr>
+                <w:rFonts w:ascii="Times New Roman" w:eastAsia="Times New Roman" w:hAnsi="Times New Roman" w:cs="Times New Roman"/>
+              </w:rPr>
+            </w:pPr>
+            <w:r>
+              <w:rPr>
+                <w:rFonts w:ascii="Times New Roman" w:eastAsia="Times New Roman" w:hAnsi="Times New Roman" w:cs="Times New Roman"/>
+              </w:rPr>
+              <w:t>Chum salmon escapement</w:t>
+            </w:r>
+          </w:p>
+          <w:p>
+            <w:pPr>
+              <w:jc w:val="center"/>
+              <w:rPr>
+                <w:rFonts w:ascii="Times New Roman" w:eastAsia="Times New Roman" w:hAnsi="Times New Roman" w:cs="Times New Roman"/>
+              </w:rPr>
+            </w:pPr>
+            <w:r>
+              <w:rPr>
+                <w:rFonts w:ascii="Times New Roman" w:hAnsi="Times New Roman" w:cs="Times New Roman"/>
+                <w:color w:val="202124"/>
+                <w:shd w:val="clear" w:color="auto" w:fill="FFFFFF"/>
+              </w:rPr>
+              <w:t>(</w:t>
+            </w:r>
+            <w:r>
+              <w:rPr>
+                <w:rFonts w:ascii="Times New Roman" w:hAnsi="Times New Roman" w:cs="Times New Roman"/>
+                <w:i/>
+                <w:color w:val="202124"/>
+                <w:shd w:val="clear" w:color="auto" w:fill="FFFFFF"/>
+              </w:rPr>
+              <w:t xml:space="preserve">Oncorhynchus </w:t>
+            </w:r>
+            <w:r>
+              <w:rPr>
+                <w:rFonts w:ascii="Times New Roman" w:hAnsi="Times New Roman" w:cs="Times New Roman"/>
+                <w:i/>
+                <w:color w:val="202124"/>
+                <w:shd w:val="clear" w:color="auto" w:fill="FFFFFF"/>
+              </w:rPr>
+              <w:t>keta</w:t>
+            </w:r>
+            <w:r>
+              <w:rPr>
+                <w:rFonts w:ascii="Times New Roman" w:hAnsi="Times New Roman" w:cs="Times New Roman"/>
+                <w:color w:val="202124"/>
+                <w:shd w:val="clear" w:color="auto" w:fill="FFFFFF"/>
+              </w:rPr>
+              <w:t>)</w:t>
+            </w:r>
+          </w:p>
+        </w:tc>
+      </w:tr>
+      <w:tr>
+        <w:trPr>
+          <w:trHeight w:val="552"/>
+        </w:trPr>
+        <w:tc>
+          <w:tcPr>
+            <w:tcW w:w="4714" w:type="dxa"/>
+          </w:tcPr>
+          <w:p>
+            <w:pPr>
+              <w:jc w:val="center"/>
+              <w:rPr>
+                <w:rFonts w:ascii="Times New Roman" w:eastAsia="Times New Roman" w:hAnsi="Times New Roman" w:cs="Times New Roman"/>
+              </w:rPr>
+            </w:pPr>
+            <w:r>
+              <w:rPr>
+                <w:rFonts w:ascii="Times New Roman" w:eastAsia="Times New Roman" w:hAnsi="Times New Roman" w:cs="Times New Roman"/>
+              </w:rPr>
+              <w:t>Mean spring upwelling index</w:t>
+            </w:r>
+          </w:p>
+        </w:tc>
+        <w:tc>
+          <w:tcPr>
+            <w:tcW w:w="4715" w:type="dxa"/>
+          </w:tcPr>
+          <w:p>
+            <w:pPr>
+              <w:jc w:val="center"/>
+              <w:rPr>
+                <w:rFonts w:ascii="Times New Roman" w:eastAsia="Times New Roman" w:hAnsi="Times New Roman" w:cs="Times New Roman"/>
+              </w:rPr>
+            </w:pPr>
+            <w:r>
+              <w:rPr>
+                <w:rFonts w:ascii="Times New Roman" w:eastAsia="Times New Roman" w:hAnsi="Times New Roman" w:cs="Times New Roman"/>
+              </w:rPr>
+              <w:t>Chinook salmon smolts (</w:t>
+            </w:r>
+            <w:r>
+              <w:rPr>
+                <w:rFonts w:ascii="Times New Roman" w:eastAsia="Times New Roman" w:hAnsi="Times New Roman" w:cs="Times New Roman"/>
+              </w:rPr>
+              <w:t xml:space="preserve">combined </w:t>
+            </w:r>
+            <w:r>
+              <w:rPr>
+                <w:rFonts w:ascii="Times New Roman" w:eastAsia="Times New Roman" w:hAnsi="Times New Roman" w:cs="Times New Roman"/>
+              </w:rPr>
+              <w:t>wild and hatchery production)</w:t>
+            </w:r>
+          </w:p>
+        </w:tc>
+      </w:tr>
+      <w:tr>
+        <w:trPr>
+          <w:trHeight w:val="552"/>
+        </w:trPr>
+        <w:tc>
+          <w:tcPr>
+            <w:tcW w:w="4714" w:type="dxa"/>
+            <w:tcBorders>
+              <w:bottom w:val="single" w:sz="12" w:space="0" w:color="auto"/>
+            </w:tcBorders>
+          </w:tcPr>
+          <w:p>
+            <w:pPr>
+              <w:jc w:val="center"/>
+              <w:rPr>
+                <w:rFonts w:ascii="Times New Roman" w:eastAsia="Times New Roman" w:hAnsi="Times New Roman" w:cs="Times New Roman"/>
+              </w:rPr>
+            </w:pPr>
+          </w:p>
+        </w:tc>
+        <w:tc>
+          <w:tcPr>
+            <w:tcW w:w="4715" w:type="dxa"/>
+            <w:tcBorders>
+              <w:bottom w:val="single" w:sz="12" w:space="0" w:color="auto"/>
+            </w:tcBorders>
+          </w:tcPr>
+          <w:p>
+            <w:pPr>
+              <w:jc w:val="center"/>
+              <w:rPr>
+                <w:rFonts w:ascii="Times New Roman" w:eastAsia="Times New Roman" w:hAnsi="Times New Roman" w:cs="Times New Roman"/>
+              </w:rPr>
+            </w:pPr>
+            <w:r>
+              <w:rPr>
+                <w:rFonts w:ascii="Times New Roman" w:eastAsia="Times New Roman" w:hAnsi="Times New Roman" w:cs="Times New Roman"/>
+              </w:rPr>
+              <w:t>Harbor seal abundance</w:t>
+            </w:r>
+          </w:p>
+          <w:p>
+            <w:pPr>
+              <w:jc w:val="center"/>
+              <w:rPr>
+                <w:rFonts w:ascii="Times New Roman" w:eastAsia="Times New Roman" w:hAnsi="Times New Roman" w:cs="Times New Roman"/>
+              </w:rPr>
+            </w:pPr>
+            <w:r>
+              <w:rPr>
+                <w:rFonts w:ascii="Times New Roman" w:eastAsia="Times New Roman" w:hAnsi="Times New Roman" w:cs="Times New Roman"/>
+              </w:rPr>
+              <w:t>(</w:t>
+            </w:r>
+            <w:proofErr w:type="spellStart"/>
+            <w:r>
+              <w:rPr>
+                <w:rFonts w:ascii="Times New Roman" w:eastAsia="Times New Roman" w:hAnsi="Times New Roman" w:cs="Times New Roman"/>
+                <w:i/>
+              </w:rPr>
+              <w:t>Phoca</w:t>
+            </w:r>
+            <w:proofErr w:type="spellEnd"/>
+            <w:r>
+              <w:rPr>
+                <w:rFonts w:ascii="Times New Roman" w:eastAsia="Times New Roman" w:hAnsi="Times New Roman" w:cs="Times New Roman"/>
+                <w:i/>
+              </w:rPr>
+              <w:t xml:space="preserve"> </w:t>
+            </w:r>
+            <w:proofErr w:type="spellStart"/>
+            <w:r>
+              <w:rPr>
+                <w:rFonts w:ascii="Times New Roman" w:eastAsia="Times New Roman" w:hAnsi="Times New Roman" w:cs="Times New Roman"/>
+                <w:i/>
+              </w:rPr>
+              <w:t>vitulina</w:t>
+            </w:r>
+            <w:proofErr w:type="spellEnd"/>
+            <w:r>
+              <w:rPr>
+                <w:rFonts w:ascii="Times New Roman" w:eastAsia="Times New Roman" w:hAnsi="Times New Roman" w:cs="Times New Roman"/>
+              </w:rPr>
+              <w:t>)</w:t>
+            </w:r>
+          </w:p>
+        </w:tc>
+      </w:tr>
+    </w:tbl>
     <w:p>
       <w:pPr>
         <w:spacing w:line="480" w:lineRule="auto"/>
@@ -9132,6 +10386,7 @@
           <w:rFonts w:ascii="Times New Roman" w:hAnsi="Times New Roman" w:cs="Times New Roman"/>
           <w:b/>
         </w:rPr>
+        <w:lastRenderedPageBreak/>
         <w:t>Figure 3</w:t>
       </w:r>
       <w:r>
@@ -9222,13 +10477,43 @@
         <w:rPr>
           <w:rFonts w:ascii="Times New Roman" w:hAnsi="Times New Roman" w:cs="Times New Roman"/>
         </w:rPr>
-        <w:t xml:space="preserve">The covariates of the best food web hierarchical models using 1-, </w:t>
+        <w:t xml:space="preserve">The covariates of the best </w:t>
+      </w:r>
+      <w:r>
+        <w:rPr>
+          <w:rFonts w:ascii="Times New Roman" w:hAnsi="Times New Roman" w:cs="Times New Roman"/>
+        </w:rPr>
+        <w:t>environmental</w:t>
+      </w:r>
+      <w:r>
+        <w:rPr>
+          <w:rFonts w:ascii="Times New Roman" w:hAnsi="Times New Roman" w:cs="Times New Roman"/>
+        </w:rPr>
+        <w:t xml:space="preserve"> hierarchical models using </w:t>
+      </w:r>
+      <w:r>
+        <w:rPr>
+          <w:rFonts w:ascii="Times New Roman" w:hAnsi="Times New Roman" w:cs="Times New Roman"/>
+        </w:rPr>
+        <w:t xml:space="preserve">a) </w:t>
+      </w:r>
+      <w:r>
+        <w:rPr>
+          <w:rFonts w:ascii="Times New Roman" w:hAnsi="Times New Roman" w:cs="Times New Roman"/>
+        </w:rPr>
+        <w:t xml:space="preserve">1-, </w:t>
       </w:r>
       <w:r>
         <w:rPr>
           <w:rFonts w:ascii="Times New Roman" w:hAnsi="Times New Roman" w:cs="Times New Roman"/>
         </w:rPr>
         <w:t xml:space="preserve">and </w:t>
+      </w:r>
+      <w:r>
+        <w:rPr>
+          <w:rFonts w:ascii="Times New Roman" w:hAnsi="Times New Roman" w:cs="Times New Roman"/>
+        </w:rPr>
+        <w:t xml:space="preserve">b) </w:t>
       </w:r>
       <w:r>
         <w:rPr>
@@ -9262,14 +10547,7 @@
         <w:rPr>
           <w:rFonts w:ascii="Times New Roman" w:hAnsi="Times New Roman" w:cs="Times New Roman"/>
         </w:rPr>
-        <w:t xml:space="preserve">: The covariates of the best food web hierarchical models using 1-, 2-, and 3-year lags. Y axis denotes the coefficient for each covariate, black points are fixed effects and colored points </w:t>
-      </w:r>
-      <w:r>
-        <w:rPr>
-          <w:rFonts w:ascii="Times New Roman" w:hAnsi="Times New Roman" w:cs="Times New Roman"/>
-        </w:rPr>
-        <w:lastRenderedPageBreak/>
-        <w:t>are random effects. Models with a 1-year lag account for tissue turnover time of collagen and represent an immediate impact of the given covariate, model with a 2-year lag or higher represent a delayed effect. Hake and herring both represent spawning biomass, smolts represent both hatchery releases and estimated wild production (</w:t>
+        <w:t>: The covariates of the best food web hierarchical models using 1-, 2-, and 3-year lags. Y axis denotes the coefficient for each covariate, black points are fixed effects and colored points are random effects. Models with a 1-year lag account for tissue turnover time of collagen and represent an immediate impact of the given covariate, model with a 2-year lag or higher represent a delayed effect. Hake and herring both represent spawning biomass, smolts represent both hatchery releases and estimated wild production (</w:t>
       </w:r>
       <w:r>
         <w:rPr>

</xml_diff>